<commit_message>
Carga Email / Chave
Inicio da implementação do envio da chave pelo email, controle de tentativas, controle de reenvio, inserção do email na carga da base.
</commit_message>
<xml_diff>
--- a/Tabelas - Descrição.docx
+++ b/Tabelas - Descrição.docx
@@ -1,6 +1,6 @@
 
 <file path=word/document.xml><?xml version="1.0" encoding="utf-8"?>
-<w:document xmlns:wpc="http://schemas.microsoft.com/office/word/2010/wordprocessingCanvas" xmlns:cx="http://schemas.microsoft.com/office/drawing/2014/chartex" xmlns:cx1="http://schemas.microsoft.com/office/drawing/2015/9/8/chartex" xmlns:cx2="http://schemas.microsoft.com/office/drawing/2015/10/21/chartex" xmlns:cx3="http://schemas.microsoft.com/office/drawing/2016/5/9/chartex" xmlns:cx4="http://schemas.microsoft.com/office/drawing/2016/5/10/chartex" xmlns:cx5="http://schemas.microsoft.com/office/drawing/2016/5/11/chartex" xmlns:cx6="http://schemas.microsoft.com/office/drawing/2016/5/12/chartex" xmlns:cx7="http://schemas.microsoft.com/office/drawing/2016/5/13/chartex" xmlns:cx8="http://schemas.microsoft.com/office/drawing/2016/5/14/chartex" xmlns:mc="http://schemas.openxmlformats.org/markup-compatibility/2006" xmlns:aink="http://schemas.microsoft.com/office/drawing/2016/ink" xmlns:am3d="http://schemas.microsoft.com/office/drawing/2017/model3d" xmlns:o="urn:schemas-microsoft-com:office:office" xmlns:r="http://schemas.openxmlformats.org/officeDocument/2006/relationships" xmlns:m="http://schemas.openxmlformats.org/officeDocument/2006/math" xmlns:v="urn:schemas-microsoft-com:vml" xmlns:wp14="http://schemas.microsoft.com/office/word/2010/wordprocessingDrawing" xmlns:wp="http://schemas.openxmlformats.org/drawingml/2006/wordprocessingDrawing" xmlns:w10="urn:schemas-microsoft-com:office:word" xmlns:w="http://schemas.openxmlformats.org/wordprocessingml/2006/main" xmlns:w14="http://schemas.microsoft.com/office/word/2010/wordml" xmlns:w15="http://schemas.microsoft.com/office/word/2012/wordml" xmlns:w16cex="http://schemas.microsoft.com/office/word/2018/wordml/cex" xmlns:w16cid="http://schemas.microsoft.com/office/word/2016/wordml/cid" xmlns:w16="http://schemas.microsoft.com/office/word/2018/wordml" xmlns:w16se="http://schemas.microsoft.com/office/word/2015/wordml/symex" xmlns:wpg="http://schemas.microsoft.com/office/word/2010/wordprocessingGroup" xmlns:wpi="http://schemas.microsoft.com/office/word/2010/wordprocessingInk" xmlns:wne="http://schemas.microsoft.com/office/word/2006/wordml" xmlns:wps="http://schemas.microsoft.com/office/word/2010/wordprocessingShape" mc:Ignorable="w14 w15 w16se w16cid w16 w16cex wp14">
+<w:document xmlns:wpc="http://schemas.microsoft.com/office/word/2010/wordprocessingCanvas" xmlns:cx="http://schemas.microsoft.com/office/drawing/2014/chartex" xmlns:mc="http://schemas.openxmlformats.org/markup-compatibility/2006" xmlns:o="urn:schemas-microsoft-com:office:office" xmlns:r="http://schemas.openxmlformats.org/officeDocument/2006/relationships" xmlns:m="http://schemas.openxmlformats.org/officeDocument/2006/math" xmlns:v="urn:schemas-microsoft-com:vml" xmlns:wp14="http://schemas.microsoft.com/office/word/2010/wordprocessingDrawing" xmlns:wp="http://schemas.openxmlformats.org/drawingml/2006/wordprocessingDrawing" xmlns:w10="urn:schemas-microsoft-com:office:word" xmlns:w="http://schemas.openxmlformats.org/wordprocessingml/2006/main" xmlns:w14="http://schemas.microsoft.com/office/word/2010/wordml" xmlns:w15="http://schemas.microsoft.com/office/word/2012/wordml" xmlns:w16se="http://schemas.microsoft.com/office/word/2015/wordml/symex" xmlns:wpg="http://schemas.microsoft.com/office/word/2010/wordprocessingGroup" xmlns:wpi="http://schemas.microsoft.com/office/word/2010/wordprocessingInk" xmlns:wne="http://schemas.microsoft.com/office/word/2006/wordml" xmlns:wps="http://schemas.microsoft.com/office/word/2010/wordprocessingShape" mc:Ignorable="w14 w15 w16se wp14">
   <w:body>
     <w:p>
       <w:r>
@@ -19,10 +19,18 @@
         <w:rPr>
           <w:b/>
         </w:rPr>
+        <w:t>TDPFS</w:t>
+      </w:r>
+      <w:r>
+        <w:t xml:space="preserve"> – tabela contendo dados dos </w:t>
+      </w:r>
+      <w:proofErr w:type="spellStart"/>
+      <w:r>
         <w:t>TDPFs</w:t>
       </w:r>
-      <w:r>
-        <w:t xml:space="preserve"> – tabela contendo dados dos TDPFs:</w:t>
+      <w:proofErr w:type="spellEnd"/>
+      <w:r>
+        <w:t>:</w:t>
       </w:r>
     </w:p>
     <w:p>
@@ -33,8 +41,13 @@
           <w:numId w:val="1"/>
         </w:numPr>
       </w:pPr>
-      <w:r>
-        <w:t>Numero: número do TDPF, sem formatação e sem DV – TEXTO</w:t>
+      <w:proofErr w:type="spellStart"/>
+      <w:r>
+        <w:t>Numero</w:t>
+      </w:r>
+      <w:proofErr w:type="spellEnd"/>
+      <w:r>
+        <w:t>: número do TDPF, sem formatação e sem DV – TEXTO</w:t>
       </w:r>
       <w:r>
         <w:t xml:space="preserve"> (16)</w:t>
@@ -69,8 +82,13 @@
           <w:numId w:val="1"/>
         </w:numPr>
       </w:pPr>
-      <w:r>
-        <w:t>Emissao: data de emissão do TDPF – DATA/HORA;</w:t>
+      <w:proofErr w:type="spellStart"/>
+      <w:r>
+        <w:t>Emissao</w:t>
+      </w:r>
+      <w:proofErr w:type="spellEnd"/>
+      <w:r>
+        <w:t>: data de emissão do TDPF – DATA/HORA;</w:t>
       </w:r>
     </w:p>
     <w:p>
@@ -81,8 +99,29 @@
           <w:numId w:val="1"/>
         </w:numPr>
       </w:pPr>
-      <w:r>
-        <w:t>CodigoAcesso: código de acesso do TDPF (necessário apenas se não for gerada chave para registro no Bot Telegram mediante uso de certificado digital) – LONG (número inteiro);</w:t>
+      <w:proofErr w:type="spellStart"/>
+      <w:r>
+        <w:t>CodigoAcesso</w:t>
+      </w:r>
+      <w:proofErr w:type="spellEnd"/>
+      <w:r>
+        <w:t xml:space="preserve">: código de acesso do TDPF (necessário apenas se não for gerada chave para registro no </w:t>
+      </w:r>
+      <w:proofErr w:type="spellStart"/>
+      <w:r>
+        <w:t>Bot</w:t>
+      </w:r>
+      <w:proofErr w:type="spellEnd"/>
+      <w:r>
+        <w:t xml:space="preserve"> </w:t>
+      </w:r>
+      <w:proofErr w:type="spellStart"/>
+      <w:r>
+        <w:t>Telegram</w:t>
+      </w:r>
+      <w:proofErr w:type="spellEnd"/>
+      <w:r>
+        <w:t xml:space="preserve"> mediante uso de certificado digital) – LONG (número inteiro);</w:t>
       </w:r>
     </w:p>
     <w:p>
@@ -129,14 +168,24 @@
     </w:p>
     <w:p/>
     <w:p>
+      <w:proofErr w:type="spellStart"/>
       <w:r>
         <w:rPr>
           <w:b/>
         </w:rPr>
         <w:t>Alocacoes</w:t>
       </w:r>
-      <w:r>
-        <w:t xml:space="preserve"> – tabela das informações de alocação a TDPFs:</w:t>
+      <w:proofErr w:type="spellEnd"/>
+      <w:r>
+        <w:t xml:space="preserve"> – tabela das informações de alocação a </w:t>
+      </w:r>
+      <w:proofErr w:type="spellStart"/>
+      <w:r>
+        <w:t>TDPFs</w:t>
+      </w:r>
+      <w:proofErr w:type="spellEnd"/>
+      <w:r>
+        <w:t>:</w:t>
       </w:r>
     </w:p>
     <w:p>
@@ -183,8 +232,13 @@
           <w:numId w:val="2"/>
         </w:numPr>
       </w:pPr>
-      <w:r>
-        <w:t>Alocacao: data da alocação ao TDPF – DATA/HORA;</w:t>
+      <w:proofErr w:type="spellStart"/>
+      <w:r>
+        <w:t>Alocacao</w:t>
+      </w:r>
+      <w:proofErr w:type="spellEnd"/>
+      <w:r>
+        <w:t>: data da alocação ao TDPF – DATA/HORA;</w:t>
       </w:r>
     </w:p>
     <w:p>
@@ -196,8 +250,21 @@
         </w:numPr>
         <w:jc w:val="both"/>
       </w:pPr>
-      <w:r>
-        <w:t>Desalocacao: data de desalocação no TDPF – DATAHORA;</w:t>
+      <w:proofErr w:type="spellStart"/>
+      <w:r>
+        <w:t>Desalocacao</w:t>
+      </w:r>
+      <w:proofErr w:type="spellEnd"/>
+      <w:r>
+        <w:t xml:space="preserve">: data de </w:t>
+      </w:r>
+      <w:proofErr w:type="spellStart"/>
+      <w:r>
+        <w:t>desalocação</w:t>
+      </w:r>
+      <w:proofErr w:type="spellEnd"/>
+      <w:r>
+        <w:t xml:space="preserve"> no TDPF – DATAHORA;</w:t>
       </w:r>
     </w:p>
     <w:p>
@@ -235,7 +302,15 @@
         <w:t>Fiscais</w:t>
       </w:r>
       <w:r>
-        <w:t xml:space="preserve"> – tabela contendo relação dos fiscais que podem ser alocados a TDPFs:</w:t>
+        <w:t xml:space="preserve"> – tabela contendo relação dos fiscais que podem ser alocados a </w:t>
+      </w:r>
+      <w:proofErr w:type="spellStart"/>
+      <w:r>
+        <w:t>TDPFs</w:t>
+      </w:r>
+      <w:proofErr w:type="spellEnd"/>
+      <w:r>
+        <w:t>:</w:t>
       </w:r>
     </w:p>
     <w:p>
@@ -307,62 +382,86 @@
       <w:pPr>
         <w:jc w:val="both"/>
       </w:pPr>
+      <w:proofErr w:type="spellStart"/>
       <w:r>
         <w:rPr>
           <w:b/>
         </w:rPr>
-        <w:t xml:space="preserve">Ciencias </w:t>
-      </w:r>
-      <w:r>
-        <w:t>– tabela que armazena as datas de ciências válidas para os fins do art. 7º do Decreto nº 70.235/72 relativamente aos TDPFs:</w:t>
-      </w:r>
-    </w:p>
-    <w:p>
-      <w:pPr>
-        <w:pStyle w:val="PargrafodaLista"/>
-        <w:numPr>
-          <w:ilvl w:val="0"/>
-          <w:numId w:val="4"/>
-        </w:numPr>
-        <w:jc w:val="both"/>
-      </w:pPr>
-      <w:r>
-        <w:t>TDPF: número do TDPF, sem formatação, sem DV – TEXTO</w:t>
-      </w:r>
-      <w:r>
-        <w:t xml:space="preserve"> (16)</w:t>
-      </w:r>
-      <w:r>
-        <w:t>;</w:t>
-      </w:r>
-    </w:p>
-    <w:p>
-      <w:pPr>
-        <w:pStyle w:val="PargrafodaLista"/>
-        <w:numPr>
-          <w:ilvl w:val="0"/>
-          <w:numId w:val="4"/>
-        </w:numPr>
-        <w:jc w:val="both"/>
-      </w:pPr>
-      <w:r>
-        <w:t>Data: data de ciência – DATA/HORA.</w:t>
-      </w:r>
-    </w:p>
-    <w:p>
-      <w:pPr>
-        <w:jc w:val="both"/>
-      </w:pPr>
-    </w:p>
-    <w:p>
-      <w:pPr>
-        <w:jc w:val="both"/>
-      </w:pPr>
+        <w:t>Ciencias</w:t>
+      </w:r>
+      <w:proofErr w:type="spellEnd"/>
       <w:r>
         <w:rPr>
           <w:b/>
         </w:rPr>
-        <w:t xml:space="preserve">CadastroTDPFs </w:t>
+        <w:t xml:space="preserve"> </w:t>
+      </w:r>
+      <w:r>
+        <w:t xml:space="preserve">– tabela que armazena as datas de ciências válidas para os fins do art. 7º do Decreto nº 70.235/72 relativamente aos </w:t>
+      </w:r>
+      <w:proofErr w:type="spellStart"/>
+      <w:r>
+        <w:t>TDPFs</w:t>
+      </w:r>
+      <w:proofErr w:type="spellEnd"/>
+      <w:r>
+        <w:t>:</w:t>
+      </w:r>
+    </w:p>
+    <w:p>
+      <w:pPr>
+        <w:pStyle w:val="PargrafodaLista"/>
+        <w:numPr>
+          <w:ilvl w:val="0"/>
+          <w:numId w:val="4"/>
+        </w:numPr>
+        <w:jc w:val="both"/>
+      </w:pPr>
+      <w:r>
+        <w:t>TDPF: número do TDPF, sem formatação, sem DV – TEXTO</w:t>
+      </w:r>
+      <w:r>
+        <w:t xml:space="preserve"> (16)</w:t>
+      </w:r>
+      <w:r>
+        <w:t>;</w:t>
+      </w:r>
+    </w:p>
+    <w:p>
+      <w:pPr>
+        <w:pStyle w:val="PargrafodaLista"/>
+        <w:numPr>
+          <w:ilvl w:val="0"/>
+          <w:numId w:val="4"/>
+        </w:numPr>
+        <w:jc w:val="both"/>
+      </w:pPr>
+      <w:r>
+        <w:t>Data: data de ciência – DATA/HORA.</w:t>
+      </w:r>
+    </w:p>
+    <w:p>
+      <w:pPr>
+        <w:jc w:val="both"/>
+      </w:pPr>
+    </w:p>
+    <w:p>
+      <w:pPr>
+        <w:jc w:val="both"/>
+      </w:pPr>
+      <w:proofErr w:type="spellStart"/>
+      <w:r>
+        <w:rPr>
+          <w:b/>
+        </w:rPr>
+        <w:t>CadastroTDPFs</w:t>
+      </w:r>
+      <w:proofErr w:type="spellEnd"/>
+      <w:r>
+        <w:rPr>
+          <w:b/>
+        </w:rPr>
+        <w:t xml:space="preserve"> </w:t>
       </w:r>
       <w:r>
         <w:t xml:space="preserve">– tabela de uso </w:t>
@@ -389,7 +488,15 @@
         <w:t xml:space="preserve">) </w:t>
       </w:r>
       <w:r>
-        <w:t>que guarda os TDPFs que estão sendo monitorados pelos usuários:</w:t>
+        <w:t xml:space="preserve">que guarda os </w:t>
+      </w:r>
+      <w:proofErr w:type="spellStart"/>
+      <w:r>
+        <w:t>TDPFs</w:t>
+      </w:r>
+      <w:proofErr w:type="spellEnd"/>
+      <w:r>
+        <w:t xml:space="preserve"> que estão sendo monitorados pelos usuários:</w:t>
       </w:r>
     </w:p>
     <w:p>
@@ -445,8 +552,13 @@
         </w:numPr>
         <w:jc w:val="both"/>
       </w:pPr>
-      <w:r>
-        <w:t>Inicio: data de início do monitoramento – DATA/HORA;</w:t>
+      <w:proofErr w:type="spellStart"/>
+      <w:r>
+        <w:t>Inicio</w:t>
+      </w:r>
+      <w:proofErr w:type="spellEnd"/>
+      <w:r>
+        <w:t>: data de início do monitoramento – DATA/HORA;</w:t>
       </w:r>
     </w:p>
     <w:p>
@@ -471,12 +583,14 @@
       <w:pPr>
         <w:jc w:val="both"/>
       </w:pPr>
+      <w:proofErr w:type="spellStart"/>
       <w:r>
         <w:rPr>
           <w:b/>
         </w:rPr>
         <w:t>Usuarios</w:t>
       </w:r>
+      <w:proofErr w:type="spellEnd"/>
       <w:r>
         <w:t xml:space="preserve"> –  tabela de uso </w:t>
       </w:r>
@@ -496,7 +610,23 @@
         <w:t>a priori</w:t>
       </w:r>
       <w:r>
-        <w:t>) que armazena os usuários registrados do Bot no Telegram:</w:t>
+        <w:t xml:space="preserve">) que armazena os usuários registrados do </w:t>
+      </w:r>
+      <w:proofErr w:type="spellStart"/>
+      <w:r>
+        <w:t>Bot</w:t>
+      </w:r>
+      <w:proofErr w:type="spellEnd"/>
+      <w:r>
+        <w:t xml:space="preserve"> no </w:t>
+      </w:r>
+      <w:proofErr w:type="spellStart"/>
+      <w:r>
+        <w:t>Telegram</w:t>
+      </w:r>
+      <w:proofErr w:type="spellEnd"/>
+      <w:r>
+        <w:t>:</w:t>
       </w:r>
     </w:p>
     <w:p>
@@ -528,8 +658,31 @@
         </w:numPr>
         <w:jc w:val="both"/>
       </w:pPr>
-      <w:r>
-        <w:t>idTelegram: número do User Id do Telegram – LONG (número inteiro);</w:t>
+      <w:proofErr w:type="spellStart"/>
+      <w:proofErr w:type="gramStart"/>
+      <w:r>
+        <w:t>idTelegram</w:t>
+      </w:r>
+      <w:proofErr w:type="spellEnd"/>
+      <w:proofErr w:type="gramEnd"/>
+      <w:r>
+        <w:t xml:space="preserve">: número do </w:t>
+      </w:r>
+      <w:proofErr w:type="spellStart"/>
+      <w:r>
+        <w:t>User</w:t>
+      </w:r>
+      <w:proofErr w:type="spellEnd"/>
+      <w:r>
+        <w:t xml:space="preserve"> Id do </w:t>
+      </w:r>
+      <w:proofErr w:type="spellStart"/>
+      <w:r>
+        <w:t>Telegram</w:t>
+      </w:r>
+      <w:proofErr w:type="spellEnd"/>
+      <w:r>
+        <w:t xml:space="preserve"> – LONG (número inteiro);</w:t>
       </w:r>
     </w:p>
     <w:p>
@@ -541,8 +694,21 @@
         </w:numPr>
         <w:jc w:val="both"/>
       </w:pPr>
-      <w:r>
-        <w:t>Adesao: data de registro no Bot – DATA/HORA;</w:t>
+      <w:proofErr w:type="spellStart"/>
+      <w:r>
+        <w:t>Adesao</w:t>
+      </w:r>
+      <w:proofErr w:type="spellEnd"/>
+      <w:r>
+        <w:t xml:space="preserve">: data de registro no </w:t>
+      </w:r>
+      <w:proofErr w:type="spellStart"/>
+      <w:r>
+        <w:t>Bot</w:t>
+      </w:r>
+      <w:proofErr w:type="spellEnd"/>
+      <w:r>
+        <w:t xml:space="preserve"> – DATA/HORA;</w:t>
       </w:r>
     </w:p>
     <w:p>
@@ -554,8 +720,13 @@
         </w:numPr>
         <w:jc w:val="both"/>
       </w:pPr>
-      <w:r>
-        <w:t>Saida: data de desativação – DATA/HORA;</w:t>
+      <w:proofErr w:type="spellStart"/>
+      <w:r>
+        <w:t>Saida</w:t>
+      </w:r>
+      <w:proofErr w:type="spellEnd"/>
+      <w:r>
+        <w:t>: data de desativação – DATA/HORA;</w:t>
       </w:r>
     </w:p>
     <w:p>
@@ -567,8 +738,13 @@
         </w:numPr>
         <w:jc w:val="both"/>
       </w:pPr>
-      <w:r>
-        <w:t>d1: prazo 1</w:t>
+      <w:proofErr w:type="gramStart"/>
+      <w:r>
+        <w:t>d</w:t>
+      </w:r>
+      <w:proofErr w:type="gramEnd"/>
+      <w:r>
+        <w:t>1: prazo 1</w:t>
       </w:r>
       <w:r>
         <w:t xml:space="preserve"> (maior)</w:t>
@@ -586,8 +762,13 @@
         </w:numPr>
         <w:jc w:val="both"/>
       </w:pPr>
-      <w:r>
-        <w:t xml:space="preserve">d2: prazo 2 </w:t>
+      <w:proofErr w:type="gramStart"/>
+      <w:r>
+        <w:t>d</w:t>
+      </w:r>
+      <w:proofErr w:type="gramEnd"/>
+      <w:r>
+        <w:t xml:space="preserve">2: prazo 2 </w:t>
       </w:r>
       <w:r>
         <w:t xml:space="preserve">(intermediário) </w:t>
@@ -605,8 +786,13 @@
         </w:numPr>
         <w:jc w:val="both"/>
       </w:pPr>
-      <w:r>
-        <w:t xml:space="preserve">d3: prazo 3 </w:t>
+      <w:proofErr w:type="gramStart"/>
+      <w:r>
+        <w:t>d</w:t>
+      </w:r>
+      <w:proofErr w:type="gramEnd"/>
+      <w:r>
+        <w:t xml:space="preserve">3: prazo 3 </w:t>
       </w:r>
       <w:r>
         <w:t xml:space="preserve">(menor) </w:t>
@@ -624,8 +810,23 @@
         </w:numPr>
         <w:jc w:val="both"/>
       </w:pPr>
-      <w:r>
-        <w:t>email: email para recebimento de alertas – TEXTO</w:t>
+      <w:proofErr w:type="spellStart"/>
+      <w:proofErr w:type="gramStart"/>
+      <w:r>
+        <w:t>email</w:t>
+      </w:r>
+      <w:proofErr w:type="spellEnd"/>
+      <w:proofErr w:type="gramEnd"/>
+      <w:r>
+        <w:t xml:space="preserve">: </w:t>
+      </w:r>
+      <w:proofErr w:type="spellStart"/>
+      <w:r>
+        <w:t>email</w:t>
+      </w:r>
+      <w:proofErr w:type="spellEnd"/>
+      <w:r>
+        <w:t xml:space="preserve"> para recebimento de alertas – TEXTO</w:t>
       </w:r>
       <w:r>
         <w:t xml:space="preserve"> (100)</w:t>
@@ -650,7 +851,35 @@
         <w:t xml:space="preserve">have: chave para </w:t>
       </w:r>
       <w:r>
-        <w:t>registro no Bot</w:t>
+        <w:t xml:space="preserve">registro no </w:t>
+      </w:r>
+      <w:proofErr w:type="spellStart"/>
+      <w:r>
+        <w:t>Bot</w:t>
+      </w:r>
+      <w:proofErr w:type="spellEnd"/>
+      <w:r>
+        <w:t xml:space="preserve"> </w:t>
+      </w:r>
+      <w:r>
+        <w:rPr>
+          <w:color w:val="FF0000"/>
+        </w:rPr>
+        <w:t xml:space="preserve">ou acesso no </w:t>
+      </w:r>
+      <w:proofErr w:type="spellStart"/>
+      <w:r>
+        <w:rPr>
+          <w:color w:val="FF0000"/>
+        </w:rPr>
+        <w:t>Contágil</w:t>
+      </w:r>
+      <w:proofErr w:type="spellEnd"/>
+      <w:r>
+        <w:rPr>
+          <w:color w:val="FF0000"/>
+        </w:rPr>
+        <w:t xml:space="preserve"> (?)</w:t>
       </w:r>
       <w:r>
         <w:t xml:space="preserve"> – LONG (número inteiro);</w:t>
@@ -665,8 +894,13 @@
         </w:numPr>
         <w:jc w:val="both"/>
       </w:pPr>
-      <w:r>
-        <w:t xml:space="preserve">ValidadeChave: data de validade da </w:t>
+      <w:proofErr w:type="spellStart"/>
+      <w:r>
+        <w:t>ValidadeChave</w:t>
+      </w:r>
+      <w:proofErr w:type="spellEnd"/>
+      <w:r>
+        <w:t xml:space="preserve">: data de validade da </w:t>
       </w:r>
       <w:r>
         <w:t>C</w:t>
@@ -685,30 +919,136 @@
         <w:jc w:val="both"/>
       </w:pPr>
       <w:r>
-        <w:t>Tentativas: número de tentativas mal sucedidas de acesso via ContÁgil – INTEIRO</w:t>
-      </w:r>
-      <w:r>
-        <w:t xml:space="preserve"> #não utilizado</w:t>
-      </w:r>
+        <w:t xml:space="preserve">Tentativas: número de tentativas </w:t>
+      </w:r>
+      <w:proofErr w:type="gramStart"/>
+      <w:r>
+        <w:t>mal sucedidas</w:t>
+      </w:r>
+      <w:proofErr w:type="gramEnd"/>
+      <w:r>
+        <w:t xml:space="preserve"> de acesso via </w:t>
+      </w:r>
+      <w:proofErr w:type="spellStart"/>
+      <w:r>
+        <w:t>ContÁgil</w:t>
+      </w:r>
+      <w:proofErr w:type="spellEnd"/>
+      <w:r>
+        <w:t xml:space="preserve"> </w:t>
+      </w:r>
+      <w:r>
+        <w:rPr>
+          <w:color w:val="FF0000"/>
+        </w:rPr>
+        <w:t xml:space="preserve">ou de registro no </w:t>
+      </w:r>
+      <w:proofErr w:type="spellStart"/>
+      <w:r>
+        <w:rPr>
+          <w:color w:val="FF0000"/>
+        </w:rPr>
+        <w:t>Bot</w:t>
+      </w:r>
+      <w:proofErr w:type="spellEnd"/>
+      <w:r>
+        <w:t xml:space="preserve"> – INTEIRO</w:t>
+      </w:r>
+      <w:r>
+        <w:t xml:space="preserve"> </w:t>
+      </w:r>
+      <w:r>
+        <w:rPr>
+          <w:strike/>
+        </w:rPr>
+        <w:t>#não utilizado</w:t>
+      </w:r>
+      <w:r>
+        <w:t xml:space="preserve"> (3 tentativas permitidas)</w:t>
+      </w:r>
+      <w:bookmarkStart w:id="0" w:name="_GoBack"/>
+      <w:bookmarkEnd w:id="0"/>
       <w:r>
         <w:t>;</w:t>
       </w:r>
     </w:p>
     <w:p>
       <w:pPr>
-        <w:jc w:val="both"/>
-      </w:pPr>
-    </w:p>
-    <w:p>
-      <w:pPr>
-        <w:jc w:val="both"/>
-      </w:pPr>
+        <w:pStyle w:val="PargrafodaLista"/>
+        <w:numPr>
+          <w:ilvl w:val="0"/>
+          <w:numId w:val="6"/>
+        </w:numPr>
+        <w:jc w:val="both"/>
+        <w:rPr>
+          <w:color w:val="FF0000"/>
+        </w:rPr>
+      </w:pPr>
+      <w:proofErr w:type="spellStart"/>
+      <w:r>
+        <w:rPr>
+          <w:color w:val="FF0000"/>
+        </w:rPr>
+        <w:t>DataEnvio</w:t>
+      </w:r>
+      <w:proofErr w:type="spellEnd"/>
+      <w:r>
+        <w:rPr>
+          <w:color w:val="FF0000"/>
+        </w:rPr>
+        <w:t>: data de envio da chave (</w:t>
+      </w:r>
+      <w:r>
+        <w:rPr>
+          <w:color w:val="FF0000"/>
+        </w:rPr>
+        <w:t>1</w:t>
+      </w:r>
+      <w:r>
+        <w:rPr>
+          <w:color w:val="FF0000"/>
+        </w:rPr>
+        <w:t xml:space="preserve"> por dia, no máximo, p/ evitar </w:t>
+      </w:r>
+      <w:proofErr w:type="spellStart"/>
+      <w:r>
+        <w:rPr>
+          <w:color w:val="FF0000"/>
+        </w:rPr>
+        <w:t>flood</w:t>
+      </w:r>
+      <w:proofErr w:type="spellEnd"/>
+      <w:r>
+        <w:rPr>
+          <w:color w:val="FF0000"/>
+        </w:rPr>
+        <w:t>).</w:t>
+      </w:r>
+    </w:p>
+    <w:p>
+      <w:pPr>
+        <w:jc w:val="both"/>
+      </w:pPr>
+    </w:p>
+    <w:p>
+      <w:pPr>
+        <w:jc w:val="both"/>
+      </w:pPr>
+      <w:proofErr w:type="spellStart"/>
       <w:r>
         <w:rPr>
           <w:b/>
           <w:bCs/>
         </w:rPr>
-        <w:t xml:space="preserve">AvisosVencimento </w:t>
+        <w:t>AvisosVencimento</w:t>
+      </w:r>
+      <w:proofErr w:type="spellEnd"/>
+      <w:r>
+        <w:rPr>
+          <w:b/>
+          <w:bCs/>
+        </w:rPr>
+        <w:t xml:space="preserve"> </w:t>
       </w:r>
       <w:r>
         <w:t xml:space="preserve">– tabela que armazena a data </w:t>
@@ -827,12 +1167,21 @@
       <w:pPr>
         <w:jc w:val="both"/>
       </w:pPr>
+      <w:proofErr w:type="spellStart"/>
       <w:r>
         <w:rPr>
           <w:b/>
           <w:bCs/>
         </w:rPr>
-        <w:t xml:space="preserve">MensagensCofis </w:t>
+        <w:t>MensagensCofis</w:t>
+      </w:r>
+      <w:proofErr w:type="spellEnd"/>
+      <w:r>
+        <w:rPr>
+          <w:b/>
+          <w:bCs/>
+        </w:rPr>
+        <w:t xml:space="preserve"> </w:t>
       </w:r>
       <w:r>
         <w:t>– tabela que armazena mensagens que devem ser enviadas no dia especificado em ‘Data’ a todos os usuários no disparo diário:</w:t>
@@ -873,6 +1222,7 @@
       <w:pPr>
         <w:jc w:val="both"/>
       </w:pPr>
+      <w:proofErr w:type="spellStart"/>
       <w:r>
         <w:rPr>
           <w:b/>
@@ -880,6 +1230,7 @@
         </w:rPr>
         <w:t>AvisosUrgentes</w:t>
       </w:r>
+      <w:proofErr w:type="spellEnd"/>
       <w:r>
         <w:rPr>
           <w:b/>
@@ -913,8 +1264,13 @@
         </w:numPr>
         <w:jc w:val="both"/>
       </w:pPr>
-      <w:r>
-        <w:t>DataEnvio: data em que a mensagem foi enviada – DATA/HORA.</w:t>
+      <w:proofErr w:type="spellStart"/>
+      <w:r>
+        <w:t>DataEnvio</w:t>
+      </w:r>
+      <w:proofErr w:type="spellEnd"/>
+      <w:r>
+        <w:t>: data em que a mensagem foi enviada – DATA/HORA.</w:t>
       </w:r>
     </w:p>
     <w:p>
@@ -950,6 +1306,7 @@
       <w:r>
         <w:rPr>
           <w:noProof/>
+          <w:lang w:eastAsia="pt-BR"/>
         </w:rPr>
         <w:lastRenderedPageBreak/>
         <w:drawing>
@@ -1019,7 +1376,15 @@
         <w:t xml:space="preserve"> </w:t>
       </w:r>
       <w:r>
-        <w:t>(antes da barra: índice(s) da primeira tabela; depois da barra: índice(s) da segunda tabela)</w:t>
+        <w:t xml:space="preserve">(antes da barra: </w:t>
+      </w:r>
+      <w:proofErr w:type="gramStart"/>
+      <w:r>
+        <w:t>índice(</w:t>
+      </w:r>
+      <w:proofErr w:type="gramEnd"/>
+      <w:r>
+        <w:t>s) da primeira tabela; depois da barra: índice(s) da segunda tabela)</w:t>
       </w:r>
       <w:r>
         <w:t>:</w:t>
@@ -1040,7 +1405,15 @@
         <w:sym w:font="Wingdings" w:char="F0E0"/>
       </w:r>
       <w:r>
-        <w:t xml:space="preserve"> N Atividades: Numero/TDPF</w:t>
+        <w:t xml:space="preserve"> N Atividades: </w:t>
+      </w:r>
+      <w:proofErr w:type="spellStart"/>
+      <w:r>
+        <w:t>Numero</w:t>
+      </w:r>
+      <w:proofErr w:type="spellEnd"/>
+      <w:r>
+        <w:t>/TDPF</w:t>
       </w:r>
       <w:r>
         <w:t>;</w:t>
@@ -1058,7 +1431,15 @@
         <w:sym w:font="Wingdings" w:char="F0E0"/>
       </w:r>
       <w:r>
-        <w:t xml:space="preserve"> N Ciências: Numero/TDPF;</w:t>
+        <w:t xml:space="preserve"> N Ciências: </w:t>
+      </w:r>
+      <w:proofErr w:type="spellStart"/>
+      <w:r>
+        <w:t>Numero</w:t>
+      </w:r>
+      <w:proofErr w:type="spellEnd"/>
+      <w:r>
+        <w:t>/TDPF;</w:t>
       </w:r>
     </w:p>
     <w:p>
@@ -1073,13 +1454,29 @@
         <w:sym w:font="Wingdings" w:char="F0E0"/>
       </w:r>
       <w:r>
-        <w:t xml:space="preserve"> N Aloca</w:t>
+        <w:t xml:space="preserve"> N </w:t>
+      </w:r>
+      <w:proofErr w:type="spellStart"/>
+      <w:r>
+        <w:t>Aloca</w:t>
       </w:r>
       <w:r>
         <w:t>co</w:t>
       </w:r>
       <w:r>
-        <w:t>es: Numero/TDPF;</w:t>
+        <w:t>es</w:t>
+      </w:r>
+      <w:proofErr w:type="spellEnd"/>
+      <w:r>
+        <w:t xml:space="preserve">: </w:t>
+      </w:r>
+      <w:proofErr w:type="spellStart"/>
+      <w:r>
+        <w:t>Numero</w:t>
+      </w:r>
+      <w:proofErr w:type="spellEnd"/>
+      <w:r>
+        <w:t>/TDPF;</w:t>
       </w:r>
     </w:p>
     <w:p>
@@ -1094,7 +1491,23 @@
         <w:sym w:font="Wingdings" w:char="F0E0"/>
       </w:r>
       <w:r>
-        <w:t xml:space="preserve"> N CadastroTDPFS: Numero/TDPF;</w:t>
+        <w:t xml:space="preserve"> N </w:t>
+      </w:r>
+      <w:proofErr w:type="spellStart"/>
+      <w:r>
+        <w:t>CadastroTDPFS</w:t>
+      </w:r>
+      <w:proofErr w:type="spellEnd"/>
+      <w:r>
+        <w:t xml:space="preserve">: </w:t>
+      </w:r>
+      <w:proofErr w:type="spellStart"/>
+      <w:r>
+        <w:t>Numero</w:t>
+      </w:r>
+      <w:proofErr w:type="spellEnd"/>
+      <w:r>
+        <w:t>/TDPF;</w:t>
       </w:r>
     </w:p>
     <w:p>
@@ -1109,7 +1522,23 @@
         <w:sym w:font="Wingdings" w:char="F0E0"/>
       </w:r>
       <w:r>
-        <w:t xml:space="preserve"> N AvisosVencimento: Numero/TDPF;</w:t>
+        <w:t xml:space="preserve"> N </w:t>
+      </w:r>
+      <w:proofErr w:type="spellStart"/>
+      <w:r>
+        <w:t>AvisosVencimento</w:t>
+      </w:r>
+      <w:proofErr w:type="spellEnd"/>
+      <w:r>
+        <w:t xml:space="preserve">: </w:t>
+      </w:r>
+      <w:proofErr w:type="spellStart"/>
+      <w:r>
+        <w:t>Numero</w:t>
+      </w:r>
+      <w:proofErr w:type="spellEnd"/>
+      <w:r>
+        <w:t>/TDPF;</w:t>
       </w:r>
     </w:p>
     <w:p>
@@ -1123,6 +1552,7 @@
         <w:ind w:left="709"/>
         <w:jc w:val="both"/>
       </w:pPr>
+      <w:proofErr w:type="spellStart"/>
       <w:r>
         <w:t>Aloca</w:t>
       </w:r>
@@ -1130,13 +1560,25 @@
         <w:t>co</w:t>
       </w:r>
       <w:r>
-        <w:t xml:space="preserve">es 1 </w:t>
+        <w:t>es</w:t>
+      </w:r>
+      <w:proofErr w:type="spellEnd"/>
+      <w:r>
+        <w:t xml:space="preserve"> 1 </w:t>
       </w:r>
       <w:r>
         <w:sym w:font="Wingdings" w:char="F0E0"/>
       </w:r>
       <w:r>
-        <w:t xml:space="preserve"> 1 CadastroTDPFS: TDPF/TDPF</w:t>
+        <w:t xml:space="preserve"> 1 </w:t>
+      </w:r>
+      <w:proofErr w:type="spellStart"/>
+      <w:r>
+        <w:t>CadastroTDPFS</w:t>
+      </w:r>
+      <w:proofErr w:type="spellEnd"/>
+      <w:r>
+        <w:t>: TDPF/TDPF</w:t>
       </w:r>
       <w:r>
         <w:t>;</w:t>
@@ -1147,6 +1589,7 @@
         <w:ind w:left="709"/>
         <w:jc w:val="both"/>
       </w:pPr>
+      <w:proofErr w:type="spellStart"/>
       <w:r>
         <w:t>Aloca</w:t>
       </w:r>
@@ -1154,7 +1597,11 @@
         <w:t>co</w:t>
       </w:r>
       <w:r>
-        <w:t xml:space="preserve">es 1 </w:t>
+        <w:t>es</w:t>
+      </w:r>
+      <w:proofErr w:type="spellEnd"/>
+      <w:r>
+        <w:t xml:space="preserve"> 1 </w:t>
       </w:r>
       <w:r>
         <w:sym w:font="Wingdings" w:char="F0E0"/>
@@ -1180,21 +1627,36 @@
         <w:ind w:left="709"/>
         <w:jc w:val="both"/>
       </w:pPr>
-      <w:r>
-        <w:t xml:space="preserve">Alocacoes 1 </w:t>
+      <w:proofErr w:type="spellStart"/>
+      <w:r>
+        <w:t>Alocacoes</w:t>
+      </w:r>
+      <w:proofErr w:type="spellEnd"/>
+      <w:r>
+        <w:t xml:space="preserve"> 1 </w:t>
       </w:r>
       <w:r>
         <w:sym w:font="Wingdings" w:char="F0E0"/>
       </w:r>
       <w:r>
-        <w:t xml:space="preserve"> 1 CadastroTDPFs: CPF+TDPF/</w:t>
-      </w:r>
+        <w:t xml:space="preserve"> 1 </w:t>
+      </w:r>
+      <w:proofErr w:type="spellStart"/>
+      <w:r>
+        <w:t>CadastroTDPFs</w:t>
+      </w:r>
+      <w:proofErr w:type="spellEnd"/>
+      <w:r>
+        <w:t>: CPF+TDPF/</w:t>
+      </w:r>
+      <w:proofErr w:type="spellStart"/>
       <w:r>
         <w:t>Fiscal</w:t>
       </w:r>
       <w:r>
         <w:t>+TDPF</w:t>
       </w:r>
+      <w:proofErr w:type="spellEnd"/>
       <w:r>
         <w:t>;</w:t>
       </w:r>
@@ -1204,14 +1666,27 @@
         <w:ind w:left="709"/>
         <w:jc w:val="both"/>
       </w:pPr>
-      <w:r>
-        <w:t xml:space="preserve">Alocacoes 1 </w:t>
+      <w:proofErr w:type="spellStart"/>
+      <w:r>
+        <w:t>Alocacoes</w:t>
+      </w:r>
+      <w:proofErr w:type="spellEnd"/>
+      <w:r>
+        <w:t xml:space="preserve"> 1 </w:t>
       </w:r>
       <w:r>
         <w:sym w:font="Wingdings" w:char="F0E0"/>
       </w:r>
       <w:r>
-        <w:t xml:space="preserve"> N AvisosVencimento: CPF/CPF;</w:t>
+        <w:t xml:space="preserve"> N </w:t>
+      </w:r>
+      <w:proofErr w:type="spellStart"/>
+      <w:r>
+        <w:t>AvisosVencimento</w:t>
+      </w:r>
+      <w:proofErr w:type="spellEnd"/>
+      <w:r>
+        <w:t>: CPF/CPF;</w:t>
       </w:r>
     </w:p>
     <w:p>
@@ -1225,9 +1700,11 @@
         <w:ind w:left="709"/>
         <w:jc w:val="both"/>
       </w:pPr>
+      <w:proofErr w:type="spellStart"/>
       <w:r>
         <w:t>Usuarios</w:t>
       </w:r>
+      <w:proofErr w:type="spellEnd"/>
       <w:r>
         <w:t xml:space="preserve"> 1 </w:t>
       </w:r>
@@ -1235,8 +1712,13 @@
         <w:sym w:font="Wingdings" w:char="F0E0"/>
       </w:r>
       <w:r>
-        <w:t xml:space="preserve"> N CadastroTDPFs</w:t>
-      </w:r>
+        <w:t xml:space="preserve"> N </w:t>
+      </w:r>
+      <w:proofErr w:type="spellStart"/>
+      <w:r>
+        <w:t>CadastroTDPFs</w:t>
+      </w:r>
+      <w:proofErr w:type="spellEnd"/>
       <w:r>
         <w:t xml:space="preserve">: </w:t>
       </w:r>
@@ -1252,8 +1734,13 @@
         <w:ind w:left="709"/>
         <w:jc w:val="both"/>
       </w:pPr>
-      <w:r>
-        <w:t xml:space="preserve">Usuarios 1 </w:t>
+      <w:proofErr w:type="spellStart"/>
+      <w:r>
+        <w:t>Usuarios</w:t>
+      </w:r>
+      <w:proofErr w:type="spellEnd"/>
+      <w:r>
+        <w:t xml:space="preserve"> 1 </w:t>
       </w:r>
       <w:r>
         <w:sym w:font="Wingdings" w:char="F0E0"/>
@@ -1267,14 +1754,27 @@
         <w:ind w:left="709"/>
         <w:jc w:val="both"/>
       </w:pPr>
-      <w:r>
-        <w:t xml:space="preserve">Usuarios 1 </w:t>
+      <w:proofErr w:type="spellStart"/>
+      <w:r>
+        <w:t>Usuarios</w:t>
+      </w:r>
+      <w:proofErr w:type="spellEnd"/>
+      <w:r>
+        <w:t xml:space="preserve"> 1 </w:t>
       </w:r>
       <w:r>
         <w:sym w:font="Wingdings" w:char="F0E0"/>
       </w:r>
       <w:r>
-        <w:t xml:space="preserve"> N AvisosVencimento: CPF/CPF;</w:t>
+        <w:t xml:space="preserve"> N </w:t>
+      </w:r>
+      <w:proofErr w:type="spellStart"/>
+      <w:r>
+        <w:t>AvisosVencimento</w:t>
+      </w:r>
+      <w:proofErr w:type="spellEnd"/>
+      <w:r>
+        <w:t>: CPF/CPF;</w:t>
       </w:r>
     </w:p>
     <w:p>
@@ -1331,7 +1831,23 @@
         <w:jc w:val="both"/>
       </w:pPr>
       <w:r>
-        <w:t>- Usuários: ao realizar a carga dos dados oriundos do Ação Fiscal, o sistema criará um registro para cada fiscal, quando não houver; o usuário se registrará no Bot com o uso da chave gerada em página específica da intranet, momento em que seu idTelegram será registrado</w:t>
+        <w:t xml:space="preserve">- Usuários: ao realizar a carga dos dados oriundos do Ação Fiscal, o sistema criará um registro para cada fiscal, quando não houver; o usuário se registrará no </w:t>
+      </w:r>
+      <w:proofErr w:type="spellStart"/>
+      <w:r>
+        <w:t>Bot</w:t>
+      </w:r>
+      <w:proofErr w:type="spellEnd"/>
+      <w:r>
+        <w:t xml:space="preserve"> com o uso da chave gerada em página específica da intranet, momento em que seu </w:t>
+      </w:r>
+      <w:proofErr w:type="spellStart"/>
+      <w:r>
+        <w:t>idTelegram</w:t>
+      </w:r>
+      <w:proofErr w:type="spellEnd"/>
+      <w:r>
+        <w:t xml:space="preserve"> será registrado</w:t>
       </w:r>
       <w:r>
         <w:t xml:space="preserve"> na tabela</w:t>
@@ -1346,7 +1862,15 @@
         <w:jc w:val="both"/>
       </w:pPr>
       <w:r>
-        <w:t xml:space="preserve">- CadastroTDPFs: </w:t>
+        <w:t xml:space="preserve">- </w:t>
+      </w:r>
+      <w:proofErr w:type="spellStart"/>
+      <w:r>
+        <w:t>CadastroTDPFs</w:t>
+      </w:r>
+      <w:proofErr w:type="spellEnd"/>
+      <w:r>
+        <w:t xml:space="preserve">: </w:t>
       </w:r>
       <w:r>
         <w:t>quando o usuário ativo</w:t>
@@ -1376,7 +1900,15 @@
         <w:jc w:val="both"/>
       </w:pPr>
       <w:r>
-        <w:t>- Ciências e Atividades: somente usuários ativos alocados ao TDPF podem informar data de ciência (passada) ou data de término de atividade (futura) a ele relativa, desde que o procedimento não esteja encerrado; a recuperação da espontaneidade, que ocorre 60 dias após a ciência, será avisada ao usuário em d3, d2 e d1 - constantes da tabela Usuarios -  dias antes; o aviso da proximidade do término da atividade ocorrerá em d3 dias antes do vencimento e nes</w:t>
+        <w:t xml:space="preserve">- Ciências e Atividades: somente usuários ativos alocados ao TDPF podem informar data de ciência (passada) ou data de término de atividade (futura) a ele relativa, desde que o procedimento não esteja encerrado; a recuperação da espontaneidade, que ocorre 60 dias após a ciência, será avisada ao usuário em d3, d2 e d1 - constantes da tabela </w:t>
+      </w:r>
+      <w:proofErr w:type="spellStart"/>
+      <w:r>
+        <w:t>Usuarios</w:t>
+      </w:r>
+      <w:proofErr w:type="spellEnd"/>
+      <w:r>
+        <w:t xml:space="preserve"> -  dias antes; o aviso da proximidade do término da atividade ocorrerá em d3 dias antes do vencimento e nes</w:t>
       </w:r>
       <w:r>
         <w:t>s</w:t>
@@ -1391,7 +1923,31 @@
         <w:jc w:val="both"/>
       </w:pPr>
       <w:r>
-        <w:t>- AvisosVencimento: quando o Bot avisar o usuário de um vencimento de TDPF, somente após X+1 (X = 7 dias por enquanto, que é a peridiocidade de carga do Ação Fiscal no DW) dias poderá receber novo aviso.</w:t>
+        <w:t xml:space="preserve">- </w:t>
+      </w:r>
+      <w:proofErr w:type="spellStart"/>
+      <w:r>
+        <w:t>AvisosVencimento</w:t>
+      </w:r>
+      <w:proofErr w:type="spellEnd"/>
+      <w:r>
+        <w:t xml:space="preserve">: quando o </w:t>
+      </w:r>
+      <w:proofErr w:type="spellStart"/>
+      <w:r>
+        <w:t>Bot</w:t>
+      </w:r>
+      <w:proofErr w:type="spellEnd"/>
+      <w:r>
+        <w:t xml:space="preserve"> avisar o usuário de um vencimento de TDPF, somente após X+1 (X = 7 dias por enquanto, que é a </w:t>
+      </w:r>
+      <w:proofErr w:type="spellStart"/>
+      <w:r>
+        <w:t>peridiocidade</w:t>
+      </w:r>
+      <w:proofErr w:type="spellEnd"/>
+      <w:r>
+        <w:t xml:space="preserve"> de carga do Ação Fiscal no DW) dias poderá receber novo aviso.</w:t>
       </w:r>
     </w:p>
     <w:sectPr>
@@ -1405,7 +1961,7 @@
 </file>
 
 <file path=word/numbering.xml><?xml version="1.0" encoding="utf-8"?>
-<w:numbering xmlns:wpc="http://schemas.microsoft.com/office/word/2010/wordprocessingCanvas" xmlns:cx="http://schemas.microsoft.com/office/drawing/2014/chartex" xmlns:cx1="http://schemas.microsoft.com/office/drawing/2015/9/8/chartex" xmlns:cx2="http://schemas.microsoft.com/office/drawing/2015/10/21/chartex" xmlns:cx3="http://schemas.microsoft.com/office/drawing/2016/5/9/chartex" xmlns:cx4="http://schemas.microsoft.com/office/drawing/2016/5/10/chartex" xmlns:cx5="http://schemas.microsoft.com/office/drawing/2016/5/11/chartex" xmlns:cx6="http://schemas.microsoft.com/office/drawing/2016/5/12/chartex" xmlns:cx7="http://schemas.microsoft.com/office/drawing/2016/5/13/chartex" xmlns:cx8="http://schemas.microsoft.com/office/drawing/2016/5/14/chartex" xmlns:mc="http://schemas.openxmlformats.org/markup-compatibility/2006" xmlns:aink="http://schemas.microsoft.com/office/drawing/2016/ink" xmlns:am3d="http://schemas.microsoft.com/office/drawing/2017/model3d" xmlns:o="urn:schemas-microsoft-com:office:office" xmlns:r="http://schemas.openxmlformats.org/officeDocument/2006/relationships" xmlns:m="http://schemas.openxmlformats.org/officeDocument/2006/math" xmlns:v="urn:schemas-microsoft-com:vml" xmlns:wp14="http://schemas.microsoft.com/office/word/2010/wordprocessingDrawing" xmlns:wp="http://schemas.openxmlformats.org/drawingml/2006/wordprocessingDrawing" xmlns:w10="urn:schemas-microsoft-com:office:word" xmlns:w="http://schemas.openxmlformats.org/wordprocessingml/2006/main" xmlns:w14="http://schemas.microsoft.com/office/word/2010/wordml" xmlns:w15="http://schemas.microsoft.com/office/word/2012/wordml" xmlns:w16cex="http://schemas.microsoft.com/office/word/2018/wordml/cex" xmlns:w16cid="http://schemas.microsoft.com/office/word/2016/wordml/cid" xmlns:w16="http://schemas.microsoft.com/office/word/2018/wordml" xmlns:w16se="http://schemas.microsoft.com/office/word/2015/wordml/symex" xmlns:wpg="http://schemas.microsoft.com/office/word/2010/wordprocessingGroup" xmlns:wpi="http://schemas.microsoft.com/office/word/2010/wordprocessingInk" xmlns:wne="http://schemas.microsoft.com/office/word/2006/wordml" xmlns:wps="http://schemas.microsoft.com/office/word/2010/wordprocessingShape" mc:Ignorable="w14 w15 w16se w16cid w16 w16cex wp14">
+<w:numbering xmlns:wpc="http://schemas.microsoft.com/office/word/2010/wordprocessingCanvas" xmlns:cx="http://schemas.microsoft.com/office/drawing/2014/chartex" xmlns:mc="http://schemas.openxmlformats.org/markup-compatibility/2006" xmlns:o="urn:schemas-microsoft-com:office:office" xmlns:r="http://schemas.openxmlformats.org/officeDocument/2006/relationships" xmlns:m="http://schemas.openxmlformats.org/officeDocument/2006/math" xmlns:v="urn:schemas-microsoft-com:vml" xmlns:wp14="http://schemas.microsoft.com/office/word/2010/wordprocessingDrawing" xmlns:wp="http://schemas.openxmlformats.org/drawingml/2006/wordprocessingDrawing" xmlns:w10="urn:schemas-microsoft-com:office:word" xmlns:w="http://schemas.openxmlformats.org/wordprocessingml/2006/main" xmlns:w14="http://schemas.microsoft.com/office/word/2010/wordml" xmlns:w15="http://schemas.microsoft.com/office/word/2012/wordml" xmlns:w16se="http://schemas.microsoft.com/office/word/2015/wordml/symex" xmlns:wpg="http://schemas.microsoft.com/office/word/2010/wordprocessingGroup" xmlns:wpi="http://schemas.microsoft.com/office/word/2010/wordprocessingInk" xmlns:wne="http://schemas.microsoft.com/office/word/2006/wordml" xmlns:wps="http://schemas.microsoft.com/office/word/2010/wordprocessingShape" mc:Ignorable="w14 w15 w16se wp14">
   <w:abstractNum w:abstractNumId="0" w15:restartNumberingAfterBreak="0">
     <w:nsid w:val="13A2602D"/>
     <w:multiLevelType w:val="hybridMultilevel"/>
@@ -2330,7 +2886,7 @@
 </file>
 
 <file path=word/styles.xml><?xml version="1.0" encoding="utf-8"?>
-<w:styles xmlns:mc="http://schemas.openxmlformats.org/markup-compatibility/2006" xmlns:r="http://schemas.openxmlformats.org/officeDocument/2006/relationships" xmlns:w="http://schemas.openxmlformats.org/wordprocessingml/2006/main" xmlns:w14="http://schemas.microsoft.com/office/word/2010/wordml" xmlns:w15="http://schemas.microsoft.com/office/word/2012/wordml" xmlns:w16cex="http://schemas.microsoft.com/office/word/2018/wordml/cex" xmlns:w16cid="http://schemas.microsoft.com/office/word/2016/wordml/cid" xmlns:w16="http://schemas.microsoft.com/office/word/2018/wordml" xmlns:w16se="http://schemas.microsoft.com/office/word/2015/wordml/symex" mc:Ignorable="w14 w15 w16se w16cid w16 w16cex">
+<w:styles xmlns:mc="http://schemas.openxmlformats.org/markup-compatibility/2006" xmlns:r="http://schemas.openxmlformats.org/officeDocument/2006/relationships" xmlns:w="http://schemas.openxmlformats.org/wordprocessingml/2006/main" xmlns:w14="http://schemas.microsoft.com/office/word/2010/wordml" xmlns:w15="http://schemas.microsoft.com/office/word/2012/wordml" xmlns:w16se="http://schemas.microsoft.com/office/word/2015/wordml/symex" mc:Ignorable="w14 w15 w16se">
   <w:docDefaults>
     <w:rPrDefault>
       <w:rPr>
@@ -2346,7 +2902,7 @@
       </w:pPr>
     </w:pPrDefault>
   </w:docDefaults>
-  <w:latentStyles w:defLockedState="0" w:defUIPriority="99" w:defSemiHidden="0" w:defUnhideWhenUsed="0" w:defQFormat="0" w:count="376">
+  <w:latentStyles w:defLockedState="0" w:defUIPriority="99" w:defSemiHidden="0" w:defUnhideWhenUsed="0" w:defQFormat="0" w:count="371">
     <w:lsdException w:name="Normal" w:uiPriority="0" w:qFormat="1"/>
     <w:lsdException w:name="heading 1" w:uiPriority="9" w:qFormat="1"/>
     <w:lsdException w:name="heading 2" w:semiHidden="1" w:uiPriority="9" w:unhideWhenUsed="1" w:qFormat="1"/>
@@ -2718,11 +3274,6 @@
     <w:lsdException w:name="List Table 5 Dark Accent 6" w:uiPriority="50"/>
     <w:lsdException w:name="List Table 6 Colorful Accent 6" w:uiPriority="51"/>
     <w:lsdException w:name="List Table 7 Colorful Accent 6" w:uiPriority="52"/>
-    <w:lsdException w:name="Mention" w:semiHidden="1" w:unhideWhenUsed="1"/>
-    <w:lsdException w:name="Smart Hyperlink" w:semiHidden="1" w:unhideWhenUsed="1"/>
-    <w:lsdException w:name="Hashtag" w:semiHidden="1" w:unhideWhenUsed="1"/>
-    <w:lsdException w:name="Unresolved Mention" w:semiHidden="1" w:unhideWhenUsed="1"/>
-    <w:lsdException w:name="Smart Link" w:semiHidden="1" w:unhideWhenUsed="1"/>
   </w:latentStyles>
   <w:style w:type="paragraph" w:default="1" w:styleId="Normal">
     <w:name w:val="Normal"/>

</xml_diff>

<commit_message>
Aperfeiçoamento alerta e correção bugs
Aperfeiçoamento alerta e correção bugs
</commit_message>
<xml_diff>
--- a/Tabelas - Descrição.docx
+++ b/Tabelas - Descrição.docx
@@ -966,8 +966,6 @@
       <w:r>
         <w:t xml:space="preserve"> (3 tentativas permitidas)</w:t>
       </w:r>
-      <w:bookmarkStart w:id="0" w:name="_GoBack"/>
-      <w:bookmarkEnd w:id="0"/>
       <w:r>
         <w:t>;</w:t>
       </w:r>
@@ -1900,7 +1898,15 @@
         <w:jc w:val="both"/>
       </w:pPr>
       <w:r>
-        <w:t xml:space="preserve">- Ciências e Atividades: somente usuários ativos alocados ao TDPF podem informar data de ciência (passada) ou data de término de atividade (futura) a ele relativa, desde que o procedimento não esteja encerrado; a recuperação da espontaneidade, que ocorre 60 dias após a ciência, será avisada ao usuário em d3, d2 e d1 - constantes da tabela </w:t>
+        <w:t>- Ciências e Atividades: somente usuários ativos alocados ao TDPF podem informar data de ciência (passada) ou data de término de atividade (futura) a ele relativa, desde que o procedimento não esteja encerrado; a recuperação da espontaneidade, que ocorre 60 dias após a ciência, será avisada ao usuário em d3</w:t>
+      </w:r>
+      <w:r>
+        <w:t xml:space="preserve"> (menor), d2 e d1 (maior) </w:t>
+      </w:r>
+      <w:bookmarkStart w:id="0" w:name="_GoBack"/>
+      <w:bookmarkEnd w:id="0"/>
+      <w:r>
+        <w:t xml:space="preserve">- constantes da tabela </w:t>
       </w:r>
       <w:proofErr w:type="spellStart"/>
       <w:r>

</xml_diff>

<commit_message>
Usuários Difis e Cofis (R e N) - 2021-03-12
Adapta os programas para que haja usuários regionais e nacionais (Difis e Cofis).
</commit_message>
<xml_diff>
--- a/Tabelas - Descrição.docx
+++ b/Tabelas - Descrição.docx
@@ -256,926 +256,955 @@
         </w:rPr>
         <w:t>;</w:t>
       </w:r>
+    </w:p>
+    <w:p>
+      <w:pPr>
+        <w:pStyle w:val="PargrafodaLista"/>
+        <w:numPr>
+          <w:ilvl w:val="0"/>
+          <w:numId w:val="1"/>
+        </w:numPr>
+        <w:jc w:val="both"/>
+        <w:rPr>
+          <w:color w:val="FF0000"/>
+        </w:rPr>
+      </w:pPr>
+      <w:r>
+        <w:rPr>
+          <w:color w:val="FF0000"/>
+        </w:rPr>
+        <w:t xml:space="preserve">Acompanhamento: </w:t>
+      </w:r>
+      <w:proofErr w:type="gramStart"/>
+      <w:r>
+        <w:rPr>
+          <w:color w:val="FF0000"/>
+        </w:rPr>
+        <w:t>TEXTO(</w:t>
+      </w:r>
+      <w:proofErr w:type="gramEnd"/>
+      <w:r>
+        <w:rPr>
+          <w:color w:val="FF0000"/>
+        </w:rPr>
+        <w:t>1</w:t>
+      </w:r>
+      <w:r>
+        <w:rPr>
+          <w:color w:val="FF0000"/>
+        </w:rPr>
+        <w:t xml:space="preserve"> – S ou N</w:t>
+      </w:r>
+      <w:r>
+        <w:rPr>
+          <w:color w:val="FF0000"/>
+        </w:rPr>
+        <w:t>);</w:t>
+      </w:r>
+    </w:p>
+    <w:p>
+      <w:pPr>
+        <w:pStyle w:val="PargrafodaLista"/>
+        <w:numPr>
+          <w:ilvl w:val="0"/>
+          <w:numId w:val="1"/>
+        </w:numPr>
+        <w:jc w:val="both"/>
+        <w:rPr>
+          <w:color w:val="FF0000"/>
+        </w:rPr>
+      </w:pPr>
+      <w:proofErr w:type="spellStart"/>
+      <w:r>
+        <w:rPr>
+          <w:color w:val="FF0000"/>
+        </w:rPr>
+        <w:t>TrimestrePrevisto</w:t>
+      </w:r>
+      <w:proofErr w:type="spellEnd"/>
+      <w:r>
+        <w:rPr>
+          <w:color w:val="FF0000"/>
+        </w:rPr>
+        <w:t xml:space="preserve">: TEXTO (6) – </w:t>
+      </w:r>
+      <w:proofErr w:type="spellStart"/>
+      <w:r>
+        <w:rPr>
+          <w:color w:val="FF0000"/>
+        </w:rPr>
+        <w:t>aaaa</w:t>
+      </w:r>
+      <w:proofErr w:type="spellEnd"/>
+      <w:r>
+        <w:rPr>
+          <w:color w:val="FF0000"/>
+        </w:rPr>
+        <w:t>/t.</w:t>
+      </w:r>
+    </w:p>
+    <w:p/>
+    <w:p>
+      <w:proofErr w:type="spellStart"/>
+      <w:r>
+        <w:rPr>
+          <w:b/>
+        </w:rPr>
+        <w:t>Alocacoes</w:t>
+      </w:r>
+      <w:proofErr w:type="spellEnd"/>
+      <w:r>
+        <w:t xml:space="preserve"> – tabela das informações de alocação a </w:t>
+      </w:r>
+      <w:proofErr w:type="spellStart"/>
+      <w:r>
+        <w:t>TDPFs</w:t>
+      </w:r>
+      <w:proofErr w:type="spellEnd"/>
+      <w:r>
+        <w:t>:</w:t>
+      </w:r>
+    </w:p>
+    <w:p>
+      <w:pPr>
+        <w:pStyle w:val="PargrafodaLista"/>
+        <w:numPr>
+          <w:ilvl w:val="0"/>
+          <w:numId w:val="2"/>
+        </w:numPr>
+        <w:jc w:val="both"/>
+      </w:pPr>
+      <w:r>
+        <w:t>Fiscal: chave do registro da tabela Fiscais – INTEIRO;</w:t>
+      </w:r>
+    </w:p>
+    <w:p>
+      <w:pPr>
+        <w:pStyle w:val="PargrafodaLista"/>
+        <w:numPr>
+          <w:ilvl w:val="0"/>
+          <w:numId w:val="2"/>
+        </w:numPr>
+      </w:pPr>
+      <w:r>
+        <w:t xml:space="preserve">TDPF: </w:t>
+      </w:r>
+      <w:r>
+        <w:t>chave do registro da tabela TDPFS - INTEIRO</w:t>
+      </w:r>
+      <w:r>
+        <w:t>;</w:t>
+      </w:r>
+    </w:p>
+    <w:p>
+      <w:pPr>
+        <w:pStyle w:val="PargrafodaLista"/>
+        <w:numPr>
+          <w:ilvl w:val="0"/>
+          <w:numId w:val="2"/>
+        </w:numPr>
+      </w:pPr>
+      <w:proofErr w:type="spellStart"/>
+      <w:r>
+        <w:t>Alocacao</w:t>
+      </w:r>
+      <w:proofErr w:type="spellEnd"/>
+      <w:r>
+        <w:t>: data da alocação ao TDPF – DATA/HORA;</w:t>
+      </w:r>
+    </w:p>
+    <w:p>
+      <w:pPr>
+        <w:pStyle w:val="PargrafodaLista"/>
+        <w:numPr>
+          <w:ilvl w:val="0"/>
+          <w:numId w:val="2"/>
+        </w:numPr>
+        <w:jc w:val="both"/>
+      </w:pPr>
+      <w:proofErr w:type="spellStart"/>
+      <w:r>
+        <w:t>Desalocacao</w:t>
+      </w:r>
+      <w:proofErr w:type="spellEnd"/>
+      <w:r>
+        <w:t xml:space="preserve">: data de </w:t>
+      </w:r>
+      <w:proofErr w:type="spellStart"/>
+      <w:r>
+        <w:t>desalocação</w:t>
+      </w:r>
+      <w:proofErr w:type="spellEnd"/>
+      <w:r>
+        <w:t xml:space="preserve"> no TDPF – DATAHORA;</w:t>
+      </w:r>
+    </w:p>
+    <w:p>
+      <w:pPr>
+        <w:pStyle w:val="PargrafodaLista"/>
+        <w:numPr>
+          <w:ilvl w:val="0"/>
+          <w:numId w:val="2"/>
+        </w:numPr>
+        <w:jc w:val="both"/>
+      </w:pPr>
+      <w:r>
+        <w:t>Supervisor: indica se é alocado na qualidade de supervisor (S) – TEXTO</w:t>
+      </w:r>
+      <w:r>
+        <w:t xml:space="preserve"> (1)</w:t>
+      </w:r>
+      <w:r>
+        <w:t>.</w:t>
+      </w:r>
+    </w:p>
+    <w:p>
+      <w:pPr>
+        <w:pStyle w:val="PargrafodaLista"/>
+        <w:numPr>
+          <w:ilvl w:val="0"/>
+          <w:numId w:val="2"/>
+        </w:numPr>
+        <w:jc w:val="both"/>
+      </w:pPr>
+      <w:r>
+        <w:t>Horas: horas alocadas no RHAF – INTEIRO.</w:t>
+      </w:r>
+    </w:p>
+    <w:p>
+      <w:pPr>
+        <w:jc w:val="both"/>
+      </w:pPr>
+    </w:p>
+    <w:p>
+      <w:pPr>
+        <w:jc w:val="both"/>
+      </w:pPr>
+      <w:r>
+        <w:rPr>
+          <w:b/>
+        </w:rPr>
+        <w:t>Fiscais</w:t>
+      </w:r>
+      <w:r>
+        <w:t xml:space="preserve"> – tabela contendo relação dos fiscais que podem ser alocados a </w:t>
+      </w:r>
+      <w:proofErr w:type="spellStart"/>
+      <w:r>
+        <w:t>TDPFs</w:t>
+      </w:r>
+      <w:proofErr w:type="spellEnd"/>
+      <w:r>
+        <w:t>:</w:t>
+      </w:r>
+    </w:p>
+    <w:p>
+      <w:pPr>
+        <w:pStyle w:val="PargrafodaLista"/>
+        <w:numPr>
+          <w:ilvl w:val="0"/>
+          <w:numId w:val="3"/>
+        </w:numPr>
+        <w:jc w:val="both"/>
+      </w:pPr>
+      <w:r>
+        <w:t>CPF: CPF do fiscal, sem formatação – TEXTO</w:t>
+      </w:r>
+      <w:r>
+        <w:t xml:space="preserve"> (11)</w:t>
+      </w:r>
+      <w:r>
+        <w:t>;</w:t>
+      </w:r>
+    </w:p>
+    <w:p>
+      <w:pPr>
+        <w:pStyle w:val="PargrafodaLista"/>
+        <w:numPr>
+          <w:ilvl w:val="0"/>
+          <w:numId w:val="3"/>
+        </w:numPr>
+        <w:jc w:val="both"/>
+      </w:pPr>
+      <w:r>
+        <w:t>Nome: nome do fiscal – TEXTO</w:t>
+      </w:r>
+      <w:r>
+        <w:t xml:space="preserve"> (150)</w:t>
+      </w:r>
+      <w:r>
+        <w:t>;</w:t>
+      </w:r>
+    </w:p>
+    <w:p>
+      <w:pPr>
+        <w:pStyle w:val="PargrafodaLista"/>
+        <w:numPr>
+          <w:ilvl w:val="0"/>
+          <w:numId w:val="3"/>
+        </w:numPr>
+        <w:jc w:val="both"/>
+      </w:pPr>
+      <w:r>
+        <w:t>Matricula: matrícula do fiscal – TEXTO</w:t>
+      </w:r>
+      <w:r>
+        <w:t xml:space="preserve"> (20)</w:t>
+      </w:r>
+      <w:r>
+        <w:t>.</w:t>
+      </w:r>
+      <w:r>
+        <w:t xml:space="preserve"> #não utilizado</w:t>
+      </w:r>
+    </w:p>
+    <w:p>
+      <w:pPr>
+        <w:jc w:val="both"/>
+      </w:pPr>
+    </w:p>
+    <w:p>
+      <w:pPr>
+        <w:jc w:val="both"/>
+      </w:pPr>
+      <w:proofErr w:type="spellStart"/>
+      <w:r>
+        <w:rPr>
+          <w:b/>
+        </w:rPr>
+        <w:t>Ciencias</w:t>
+      </w:r>
+      <w:proofErr w:type="spellEnd"/>
+      <w:r>
+        <w:rPr>
+          <w:b/>
+        </w:rPr>
+        <w:t xml:space="preserve"> </w:t>
+      </w:r>
+      <w:r>
+        <w:t xml:space="preserve">– tabela que armazena as datas de ciências válidas para os fins do art. 7º do Decreto nº 70.235/72 relativamente aos </w:t>
+      </w:r>
+      <w:proofErr w:type="spellStart"/>
+      <w:r>
+        <w:t>TDPFs</w:t>
+      </w:r>
+      <w:proofErr w:type="spellEnd"/>
+      <w:r>
+        <w:t>:</w:t>
+      </w:r>
+    </w:p>
+    <w:p>
+      <w:pPr>
+        <w:pStyle w:val="PargrafodaLista"/>
+        <w:numPr>
+          <w:ilvl w:val="0"/>
+          <w:numId w:val="4"/>
+        </w:numPr>
+      </w:pPr>
+      <w:r>
+        <w:t>TDPF: chave do registro da tabela TDPFS - INTEIRO;</w:t>
+      </w:r>
+    </w:p>
+    <w:p>
+      <w:pPr>
+        <w:pStyle w:val="PargrafodaLista"/>
+        <w:numPr>
+          <w:ilvl w:val="0"/>
+          <w:numId w:val="4"/>
+        </w:numPr>
+        <w:jc w:val="both"/>
+      </w:pPr>
+      <w:r>
+        <w:t>Data: data de ciência – DATA/HORA.</w:t>
+      </w:r>
+    </w:p>
+    <w:p>
+      <w:pPr>
+        <w:pStyle w:val="PargrafodaLista"/>
+        <w:numPr>
+          <w:ilvl w:val="0"/>
+          <w:numId w:val="4"/>
+        </w:numPr>
+        <w:jc w:val="both"/>
+      </w:pPr>
+      <w:r>
+        <w:t xml:space="preserve">Documento: descrição do documento que </w:t>
+      </w:r>
+      <w:r>
+        <w:t>efetivou a ciência – TEXTO (5</w:t>
+      </w:r>
+      <w:r>
+        <w:t xml:space="preserve">0) – mínimo (4). </w:t>
+      </w:r>
+    </w:p>
+    <w:p>
+      <w:pPr>
+        <w:jc w:val="both"/>
+      </w:pPr>
+    </w:p>
+    <w:p>
+      <w:pPr>
+        <w:jc w:val="both"/>
+      </w:pPr>
+      <w:proofErr w:type="spellStart"/>
+      <w:r>
+        <w:rPr>
+          <w:b/>
+        </w:rPr>
+        <w:t>CadastroTDPFs</w:t>
+      </w:r>
+      <w:proofErr w:type="spellEnd"/>
+      <w:r>
+        <w:rPr>
+          <w:b/>
+        </w:rPr>
+        <w:t xml:space="preserve"> </w:t>
+      </w:r>
+      <w:r>
+        <w:t xml:space="preserve">– tabela de uso </w:t>
+      </w:r>
+      <w:r>
+        <w:rPr>
+          <w:u w:val="single"/>
+        </w:rPr>
+        <w:t>exclusivo</w:t>
+      </w:r>
+      <w:r>
+        <w:t xml:space="preserve"> do BOT </w:t>
+      </w:r>
+      <w:r>
+        <w:t>(</w:t>
+      </w:r>
+      <w:r>
+        <w:rPr>
+          <w:i/>
+        </w:rPr>
+        <w:t>a priori</w:t>
+      </w:r>
+      <w:r>
+        <w:t xml:space="preserve">) </w:t>
+      </w:r>
+      <w:r>
+        <w:t xml:space="preserve">que guarda os </w:t>
+      </w:r>
+      <w:proofErr w:type="spellStart"/>
+      <w:r>
+        <w:t>TDPFs</w:t>
+      </w:r>
+      <w:proofErr w:type="spellEnd"/>
+      <w:r>
+        <w:t xml:space="preserve"> que estão sendo monitorados pelos usuários:</w:t>
+      </w:r>
+    </w:p>
+    <w:p>
+      <w:pPr>
+        <w:pStyle w:val="PargrafodaLista"/>
+        <w:numPr>
+          <w:ilvl w:val="0"/>
+          <w:numId w:val="5"/>
+        </w:numPr>
+        <w:jc w:val="both"/>
+      </w:pPr>
+      <w:r>
+        <w:t xml:space="preserve">Fiscal: </w:t>
+      </w:r>
+      <w:r>
+        <w:t>chave do registro da tabela Fiscais – INTEIRO;</w:t>
+      </w:r>
+    </w:p>
+    <w:p>
+      <w:pPr>
+        <w:pStyle w:val="PargrafodaLista"/>
+        <w:numPr>
+          <w:ilvl w:val="0"/>
+          <w:numId w:val="5"/>
+        </w:numPr>
+      </w:pPr>
+      <w:r>
+        <w:t>TDPF: chave do registro da tabela TDPFS - INTEIRO;</w:t>
+      </w:r>
+    </w:p>
+    <w:p>
+      <w:pPr>
+        <w:pStyle w:val="PargrafodaLista"/>
+        <w:numPr>
+          <w:ilvl w:val="0"/>
+          <w:numId w:val="5"/>
+        </w:numPr>
+        <w:jc w:val="both"/>
+      </w:pPr>
+      <w:proofErr w:type="spellStart"/>
+      <w:r>
+        <w:t>Inicio</w:t>
+      </w:r>
+      <w:proofErr w:type="spellEnd"/>
+      <w:r>
+        <w:t>: data de início do monitoramento – DATA/HORA;</w:t>
+      </w:r>
+    </w:p>
+    <w:p>
+      <w:pPr>
+        <w:pStyle w:val="PargrafodaLista"/>
+        <w:numPr>
+          <w:ilvl w:val="0"/>
+          <w:numId w:val="5"/>
+        </w:numPr>
+        <w:jc w:val="both"/>
+      </w:pPr>
+      <w:r>
+        <w:t>Fim: data de término do monitoramento – DATA/HORA.</w:t>
+      </w:r>
+    </w:p>
+    <w:p>
+      <w:pPr>
+        <w:jc w:val="both"/>
+      </w:pPr>
+    </w:p>
+    <w:p>
+      <w:pPr>
+        <w:jc w:val="both"/>
+      </w:pPr>
+      <w:proofErr w:type="spellStart"/>
+      <w:r>
+        <w:rPr>
+          <w:b/>
+        </w:rPr>
+        <w:t>Usuarios</w:t>
+      </w:r>
+      <w:proofErr w:type="spellEnd"/>
+      <w:r>
+        <w:t xml:space="preserve"> –  tabela de uso </w:t>
+      </w:r>
+      <w:r>
+        <w:rPr>
+          <w:u w:val="single"/>
+        </w:rPr>
+        <w:t>exclusiv</w:t>
+      </w:r>
+      <w:r>
+        <w:t>o do BOT (</w:t>
+      </w:r>
+      <w:r>
+        <w:rPr>
+          <w:i/>
+        </w:rPr>
+        <w:t>a priori</w:t>
+      </w:r>
+      <w:r>
+        <w:t xml:space="preserve">) que armazena os usuários registrados do </w:t>
+      </w:r>
+      <w:proofErr w:type="spellStart"/>
+      <w:r>
+        <w:t>Bot</w:t>
+      </w:r>
+      <w:proofErr w:type="spellEnd"/>
+      <w:r>
+        <w:t xml:space="preserve"> no </w:t>
+      </w:r>
+      <w:proofErr w:type="spellStart"/>
+      <w:r>
+        <w:t>Telegram</w:t>
+      </w:r>
+      <w:proofErr w:type="spellEnd"/>
+      <w:r>
+        <w:t>:</w:t>
+      </w:r>
+    </w:p>
+    <w:p>
+      <w:pPr>
+        <w:pStyle w:val="PargrafodaLista"/>
+        <w:numPr>
+          <w:ilvl w:val="0"/>
+          <w:numId w:val="6"/>
+        </w:numPr>
+        <w:jc w:val="both"/>
+      </w:pPr>
+      <w:r>
+        <w:t>CPF: CPF do usuário, sem formatação – TEXTO</w:t>
+      </w:r>
+      <w:r>
+        <w:t xml:space="preserve"> (11)</w:t>
+      </w:r>
+      <w:r>
+        <w:t>;</w:t>
+      </w:r>
+    </w:p>
+    <w:p>
+      <w:pPr>
+        <w:pStyle w:val="PargrafodaLista"/>
+        <w:numPr>
+          <w:ilvl w:val="0"/>
+          <w:numId w:val="6"/>
+        </w:numPr>
+        <w:jc w:val="both"/>
+      </w:pPr>
+      <w:proofErr w:type="spellStart"/>
+      <w:proofErr w:type="gramStart"/>
+      <w:r>
+        <w:t>idTelegram</w:t>
+      </w:r>
+      <w:proofErr w:type="spellEnd"/>
+      <w:proofErr w:type="gramEnd"/>
+      <w:r>
+        <w:t xml:space="preserve">: número do </w:t>
+      </w:r>
+      <w:proofErr w:type="spellStart"/>
+      <w:r>
+        <w:t>User</w:t>
+      </w:r>
+      <w:proofErr w:type="spellEnd"/>
+      <w:r>
+        <w:t xml:space="preserve"> Id do </w:t>
+      </w:r>
+      <w:proofErr w:type="spellStart"/>
+      <w:r>
+        <w:t>Telegram</w:t>
+      </w:r>
+      <w:proofErr w:type="spellEnd"/>
+      <w:r>
+        <w:t xml:space="preserve"> – LONG (número inteiro);</w:t>
+      </w:r>
+    </w:p>
+    <w:p>
+      <w:pPr>
+        <w:pStyle w:val="PargrafodaLista"/>
+        <w:numPr>
+          <w:ilvl w:val="0"/>
+          <w:numId w:val="6"/>
+        </w:numPr>
+        <w:jc w:val="both"/>
+      </w:pPr>
+      <w:proofErr w:type="spellStart"/>
+      <w:r>
+        <w:t>Adesao</w:t>
+      </w:r>
+      <w:proofErr w:type="spellEnd"/>
+      <w:r>
+        <w:t xml:space="preserve">: data de registro no </w:t>
+      </w:r>
+      <w:proofErr w:type="spellStart"/>
+      <w:r>
+        <w:t>Bot</w:t>
+      </w:r>
+      <w:proofErr w:type="spellEnd"/>
+      <w:r>
+        <w:t xml:space="preserve"> – DATA/HORA;</w:t>
+      </w:r>
+    </w:p>
+    <w:p>
+      <w:pPr>
+        <w:pStyle w:val="PargrafodaLista"/>
+        <w:numPr>
+          <w:ilvl w:val="0"/>
+          <w:numId w:val="6"/>
+        </w:numPr>
+        <w:jc w:val="both"/>
+      </w:pPr>
+      <w:proofErr w:type="spellStart"/>
+      <w:r>
+        <w:t>Saida</w:t>
+      </w:r>
+      <w:proofErr w:type="spellEnd"/>
+      <w:r>
+        <w:t>: data de desativação – DATA/HORA;</w:t>
+      </w:r>
+    </w:p>
+    <w:p>
+      <w:pPr>
+        <w:pStyle w:val="PargrafodaLista"/>
+        <w:numPr>
+          <w:ilvl w:val="0"/>
+          <w:numId w:val="6"/>
+        </w:numPr>
+        <w:jc w:val="both"/>
+      </w:pPr>
+      <w:proofErr w:type="gramStart"/>
+      <w:r>
+        <w:t>d</w:t>
+      </w:r>
+      <w:proofErr w:type="gramEnd"/>
+      <w:r>
+        <w:t>1: prazo 1</w:t>
+      </w:r>
+      <w:r>
+        <w:t xml:space="preserve"> (maior)</w:t>
+      </w:r>
+      <w:r>
+        <w:t xml:space="preserve"> em dias de recebimento de alerta – INTEIRO;</w:t>
+      </w:r>
+    </w:p>
+    <w:p>
+      <w:pPr>
+        <w:pStyle w:val="PargrafodaLista"/>
+        <w:numPr>
+          <w:ilvl w:val="0"/>
+          <w:numId w:val="6"/>
+        </w:numPr>
+        <w:jc w:val="both"/>
+      </w:pPr>
+      <w:proofErr w:type="gramStart"/>
+      <w:r>
+        <w:t>d</w:t>
+      </w:r>
+      <w:proofErr w:type="gramEnd"/>
+      <w:r>
+        <w:t xml:space="preserve">2: prazo 2 </w:t>
+      </w:r>
+      <w:r>
+        <w:t xml:space="preserve">(intermediário) </w:t>
+      </w:r>
+      <w:r>
+        <w:t>em dias de recebimento de alerta – INTEIRO;</w:t>
+      </w:r>
+    </w:p>
+    <w:p>
+      <w:pPr>
+        <w:pStyle w:val="PargrafodaLista"/>
+        <w:numPr>
+          <w:ilvl w:val="0"/>
+          <w:numId w:val="6"/>
+        </w:numPr>
+        <w:jc w:val="both"/>
+      </w:pPr>
+      <w:proofErr w:type="gramStart"/>
+      <w:r>
+        <w:t>d</w:t>
+      </w:r>
+      <w:proofErr w:type="gramEnd"/>
+      <w:r>
+        <w:t xml:space="preserve">3: prazo 3 </w:t>
+      </w:r>
+      <w:r>
+        <w:t xml:space="preserve">(menor) </w:t>
+      </w:r>
+      <w:r>
+        <w:t>em dias de recebimento de alerta – INTEIRO;</w:t>
+      </w:r>
+    </w:p>
+    <w:p>
+      <w:pPr>
+        <w:pStyle w:val="PargrafodaLista"/>
+        <w:numPr>
+          <w:ilvl w:val="0"/>
+          <w:numId w:val="6"/>
+        </w:numPr>
+        <w:jc w:val="both"/>
+      </w:pPr>
+      <w:proofErr w:type="spellStart"/>
+      <w:proofErr w:type="gramStart"/>
+      <w:r>
+        <w:t>email</w:t>
+      </w:r>
+      <w:proofErr w:type="spellEnd"/>
+      <w:proofErr w:type="gramEnd"/>
+      <w:r>
+        <w:t xml:space="preserve">: </w:t>
+      </w:r>
+      <w:proofErr w:type="spellStart"/>
+      <w:r>
+        <w:t>email</w:t>
+      </w:r>
+      <w:proofErr w:type="spellEnd"/>
+      <w:r>
+        <w:t xml:space="preserve"> para recebimento de alertas – TEXTO</w:t>
+      </w:r>
+      <w:r>
+        <w:t xml:space="preserve"> (100)</w:t>
+      </w:r>
+      <w:r>
+        <w:t>;</w:t>
+      </w:r>
+    </w:p>
+    <w:p>
+      <w:pPr>
+        <w:pStyle w:val="PargrafodaLista"/>
+        <w:numPr>
+          <w:ilvl w:val="0"/>
+          <w:numId w:val="6"/>
+        </w:numPr>
+        <w:jc w:val="both"/>
+      </w:pPr>
+      <w:r>
+        <w:t>C</w:t>
+      </w:r>
+      <w:r>
+        <w:t xml:space="preserve">have: chave para </w:t>
+      </w:r>
+      <w:r>
+        <w:t xml:space="preserve">registro no </w:t>
+      </w:r>
+      <w:proofErr w:type="spellStart"/>
+      <w:r>
+        <w:t>Bot</w:t>
+      </w:r>
+      <w:proofErr w:type="spellEnd"/>
+      <w:r>
+        <w:t xml:space="preserve"> </w:t>
+      </w:r>
+      <w:r>
+        <w:rPr>
+          <w:color w:val="FF0000"/>
+        </w:rPr>
+        <w:t xml:space="preserve">ou acesso no </w:t>
+      </w:r>
+      <w:proofErr w:type="spellStart"/>
+      <w:r>
+        <w:rPr>
+          <w:color w:val="FF0000"/>
+        </w:rPr>
+        <w:t>Contágil</w:t>
+      </w:r>
+      <w:proofErr w:type="spellEnd"/>
+      <w:r>
+        <w:t xml:space="preserve"> – LONG (número inteiro);</w:t>
+      </w:r>
+    </w:p>
+    <w:p>
+      <w:pPr>
+        <w:pStyle w:val="PargrafodaLista"/>
+        <w:numPr>
+          <w:ilvl w:val="0"/>
+          <w:numId w:val="6"/>
+        </w:numPr>
+        <w:jc w:val="both"/>
+      </w:pPr>
+      <w:proofErr w:type="spellStart"/>
+      <w:r>
+        <w:t>ValidadeChave</w:t>
+      </w:r>
+      <w:proofErr w:type="spellEnd"/>
+      <w:r>
+        <w:t xml:space="preserve">: data de validade da </w:t>
+      </w:r>
+      <w:r>
+        <w:t>C</w:t>
+      </w:r>
+      <w:r>
+        <w:t>have – DATA/HORA</w:t>
+      </w:r>
+      <w:r>
+        <w:t xml:space="preserve"> (validade de 30 dias)</w:t>
+      </w:r>
+      <w:r>
+        <w:t>;</w:t>
+      </w:r>
+    </w:p>
+    <w:p>
+      <w:pPr>
+        <w:pStyle w:val="PargrafodaLista"/>
+        <w:numPr>
+          <w:ilvl w:val="0"/>
+          <w:numId w:val="6"/>
+        </w:numPr>
+        <w:jc w:val="both"/>
+      </w:pPr>
+      <w:r>
+        <w:t xml:space="preserve">Tentativas: número de tentativas </w:t>
+      </w:r>
+      <w:proofErr w:type="gramStart"/>
+      <w:r>
+        <w:t>mal sucedidas</w:t>
+      </w:r>
+      <w:proofErr w:type="gramEnd"/>
+      <w:r>
+        <w:t xml:space="preserve"> de acesso via </w:t>
+      </w:r>
+      <w:proofErr w:type="spellStart"/>
+      <w:r>
+        <w:t>ContÁgil</w:t>
+      </w:r>
+      <w:proofErr w:type="spellEnd"/>
+      <w:r>
+        <w:t xml:space="preserve"> </w:t>
+      </w:r>
+      <w:r>
+        <w:rPr>
+          <w:color w:val="FF0000"/>
+        </w:rPr>
+        <w:t xml:space="preserve">ou de registro no </w:t>
+      </w:r>
+      <w:proofErr w:type="spellStart"/>
+      <w:r>
+        <w:t>Bot</w:t>
+      </w:r>
+      <w:proofErr w:type="spellEnd"/>
+      <w:r>
+        <w:t xml:space="preserve"> – INTEIRO</w:t>
+      </w:r>
+      <w:r>
+        <w:t xml:space="preserve"> </w:t>
+      </w:r>
+      <w:r>
+        <w:rPr>
+          <w:strike/>
+        </w:rPr>
+        <w:t>#não utilizado</w:t>
+      </w:r>
+      <w:r>
+        <w:t xml:space="preserve"> (3 tentativas permitidas)</w:t>
+      </w:r>
+      <w:r>
+        <w:t>;</w:t>
+      </w:r>
+    </w:p>
+    <w:p>
+      <w:pPr>
+        <w:pStyle w:val="PargrafodaLista"/>
+        <w:numPr>
+          <w:ilvl w:val="0"/>
+          <w:numId w:val="6"/>
+        </w:numPr>
+        <w:jc w:val="both"/>
+      </w:pPr>
+      <w:proofErr w:type="spellStart"/>
+      <w:r>
+        <w:t>DataEnvio</w:t>
+      </w:r>
+      <w:proofErr w:type="spellEnd"/>
+      <w:r>
+        <w:t xml:space="preserve">: data de envio da chave (1 por dia, no máximo, p/ evitar </w:t>
+      </w:r>
+      <w:proofErr w:type="spellStart"/>
+      <w:r>
+        <w:t>flood</w:t>
+      </w:r>
+      <w:proofErr w:type="spellEnd"/>
+      <w:r>
+        <w:t>)</w:t>
+      </w:r>
+      <w:r>
+        <w:t>;</w:t>
+      </w:r>
+    </w:p>
+    <w:p>
+      <w:pPr>
+        <w:pStyle w:val="PargrafodaLista"/>
+        <w:numPr>
+          <w:ilvl w:val="0"/>
+          <w:numId w:val="6"/>
+        </w:numPr>
+        <w:jc w:val="both"/>
+      </w:pPr>
+      <w:proofErr w:type="spellStart"/>
+      <w:r>
+        <w:t>Orgao</w:t>
+      </w:r>
+      <w:proofErr w:type="spellEnd"/>
+      <w:r>
+        <w:t xml:space="preserve">: Zero (0 – usuário local) ou órgão (chave da tabela </w:t>
+      </w:r>
+      <w:proofErr w:type="spellStart"/>
+      <w:r>
+        <w:t>Orgaos</w:t>
+      </w:r>
+      <w:proofErr w:type="spellEnd"/>
+      <w:r>
+        <w:t xml:space="preserve">) </w:t>
+      </w:r>
       <w:bookmarkStart w:id="0" w:name="_GoBack"/>
       <w:bookmarkEnd w:id="0"/>
-    </w:p>
-    <w:p>
-      <w:pPr>
-        <w:pStyle w:val="PargrafodaLista"/>
-        <w:numPr>
-          <w:ilvl w:val="0"/>
-          <w:numId w:val="1"/>
-        </w:numPr>
-        <w:jc w:val="both"/>
-        <w:rPr>
-          <w:color w:val="FF0000"/>
-        </w:rPr>
-      </w:pPr>
-      <w:r>
-        <w:rPr>
-          <w:color w:val="FF0000"/>
-        </w:rPr>
-        <w:t xml:space="preserve">Acompanhamento: </w:t>
-      </w:r>
-      <w:proofErr w:type="gramStart"/>
-      <w:r>
-        <w:rPr>
-          <w:color w:val="FF0000"/>
-        </w:rPr>
-        <w:t>TEXTO(</w:t>
-      </w:r>
-      <w:proofErr w:type="gramEnd"/>
-      <w:r>
-        <w:rPr>
-          <w:color w:val="FF0000"/>
-        </w:rPr>
-        <w:t>1</w:t>
-      </w:r>
-      <w:r>
-        <w:rPr>
-          <w:color w:val="FF0000"/>
-        </w:rPr>
-        <w:t xml:space="preserve"> – S ou N</w:t>
-      </w:r>
-      <w:r>
-        <w:rPr>
-          <w:color w:val="FF0000"/>
-        </w:rPr>
-        <w:t>);</w:t>
-      </w:r>
-    </w:p>
-    <w:p>
-      <w:pPr>
-        <w:pStyle w:val="PargrafodaLista"/>
-        <w:numPr>
-          <w:ilvl w:val="0"/>
-          <w:numId w:val="1"/>
-        </w:numPr>
-        <w:jc w:val="both"/>
-        <w:rPr>
-          <w:color w:val="FF0000"/>
-        </w:rPr>
-      </w:pPr>
-      <w:proofErr w:type="spellStart"/>
-      <w:r>
-        <w:rPr>
-          <w:color w:val="FF0000"/>
-        </w:rPr>
-        <w:t>TrimestrePrevisto</w:t>
-      </w:r>
-      <w:proofErr w:type="spellEnd"/>
-      <w:r>
-        <w:rPr>
-          <w:color w:val="FF0000"/>
-        </w:rPr>
-        <w:t xml:space="preserve">: TEXTO (6) – </w:t>
-      </w:r>
-      <w:proofErr w:type="spellStart"/>
-      <w:r>
-        <w:rPr>
-          <w:color w:val="FF0000"/>
-        </w:rPr>
-        <w:t>aaaa</w:t>
-      </w:r>
-      <w:proofErr w:type="spellEnd"/>
-      <w:r>
-        <w:rPr>
-          <w:color w:val="FF0000"/>
-        </w:rPr>
-        <w:t>/t.</w:t>
-      </w:r>
-    </w:p>
-    <w:p/>
-    <w:p>
-      <w:proofErr w:type="spellStart"/>
-      <w:r>
-        <w:rPr>
-          <w:b/>
-        </w:rPr>
-        <w:t>Alocacoes</w:t>
-      </w:r>
-      <w:proofErr w:type="spellEnd"/>
-      <w:r>
-        <w:t xml:space="preserve"> – tabela das informações de alocação a </w:t>
-      </w:r>
-      <w:proofErr w:type="spellStart"/>
-      <w:r>
-        <w:t>TDPFs</w:t>
-      </w:r>
-      <w:proofErr w:type="spellEnd"/>
-      <w:r>
-        <w:t>:</w:t>
-      </w:r>
-    </w:p>
-    <w:p>
-      <w:pPr>
-        <w:pStyle w:val="PargrafodaLista"/>
-        <w:numPr>
-          <w:ilvl w:val="0"/>
-          <w:numId w:val="2"/>
-        </w:numPr>
-        <w:jc w:val="both"/>
-      </w:pPr>
-      <w:r>
-        <w:t>Fiscal: chave do registro da tabela Fiscais – INTEIRO;</w:t>
-      </w:r>
-    </w:p>
-    <w:p>
-      <w:pPr>
-        <w:pStyle w:val="PargrafodaLista"/>
-        <w:numPr>
-          <w:ilvl w:val="0"/>
-          <w:numId w:val="2"/>
-        </w:numPr>
-      </w:pPr>
-      <w:r>
-        <w:t xml:space="preserve">TDPF: </w:t>
-      </w:r>
-      <w:r>
-        <w:t>chave do registro da tabela TDPFS - INTEIRO</w:t>
-      </w:r>
-      <w:r>
-        <w:t>;</w:t>
-      </w:r>
-    </w:p>
-    <w:p>
-      <w:pPr>
-        <w:pStyle w:val="PargrafodaLista"/>
-        <w:numPr>
-          <w:ilvl w:val="0"/>
-          <w:numId w:val="2"/>
-        </w:numPr>
-      </w:pPr>
-      <w:proofErr w:type="spellStart"/>
-      <w:r>
-        <w:t>Alocacao</w:t>
-      </w:r>
-      <w:proofErr w:type="spellEnd"/>
-      <w:r>
-        <w:t>: data da alocação ao TDPF – DATA/HORA;</w:t>
-      </w:r>
-    </w:p>
-    <w:p>
-      <w:pPr>
-        <w:pStyle w:val="PargrafodaLista"/>
-        <w:numPr>
-          <w:ilvl w:val="0"/>
-          <w:numId w:val="2"/>
-        </w:numPr>
-        <w:jc w:val="both"/>
-      </w:pPr>
-      <w:proofErr w:type="spellStart"/>
-      <w:r>
-        <w:t>Desalocacao</w:t>
-      </w:r>
-      <w:proofErr w:type="spellEnd"/>
-      <w:r>
-        <w:t xml:space="preserve">: data de </w:t>
-      </w:r>
-      <w:proofErr w:type="spellStart"/>
-      <w:r>
-        <w:t>desalocação</w:t>
-      </w:r>
-      <w:proofErr w:type="spellEnd"/>
-      <w:r>
-        <w:t xml:space="preserve"> no TDPF – DATAHORA;</w:t>
-      </w:r>
-    </w:p>
-    <w:p>
-      <w:pPr>
-        <w:pStyle w:val="PargrafodaLista"/>
-        <w:numPr>
-          <w:ilvl w:val="0"/>
-          <w:numId w:val="2"/>
-        </w:numPr>
-        <w:jc w:val="both"/>
-      </w:pPr>
-      <w:r>
-        <w:t>Supervisor: indica se é alocado na qualidade de supervisor (S) – TEXTO</w:t>
-      </w:r>
-      <w:r>
-        <w:t xml:space="preserve"> (1)</w:t>
-      </w:r>
-      <w:r>
-        <w:t>.</w:t>
-      </w:r>
-    </w:p>
-    <w:p>
-      <w:pPr>
-        <w:pStyle w:val="PargrafodaLista"/>
-        <w:numPr>
-          <w:ilvl w:val="0"/>
-          <w:numId w:val="2"/>
-        </w:numPr>
-        <w:jc w:val="both"/>
-      </w:pPr>
-      <w:r>
-        <w:t>Horas: horas alocadas no RHAF – INTEIRO.</w:t>
-      </w:r>
-    </w:p>
-    <w:p>
-      <w:pPr>
-        <w:jc w:val="both"/>
-      </w:pPr>
-    </w:p>
-    <w:p>
-      <w:pPr>
-        <w:jc w:val="both"/>
-      </w:pPr>
-      <w:r>
-        <w:rPr>
-          <w:b/>
-        </w:rPr>
-        <w:t>Fiscais</w:t>
-      </w:r>
-      <w:r>
-        <w:t xml:space="preserve"> – tabela contendo relação dos fiscais que podem ser alocados a </w:t>
-      </w:r>
-      <w:proofErr w:type="spellStart"/>
-      <w:r>
-        <w:t>TDPFs</w:t>
-      </w:r>
-      <w:proofErr w:type="spellEnd"/>
-      <w:r>
-        <w:t>:</w:t>
-      </w:r>
-    </w:p>
-    <w:p>
-      <w:pPr>
-        <w:pStyle w:val="PargrafodaLista"/>
-        <w:numPr>
-          <w:ilvl w:val="0"/>
-          <w:numId w:val="3"/>
-        </w:numPr>
-        <w:jc w:val="both"/>
-      </w:pPr>
-      <w:r>
-        <w:t>CPF: CPF do fiscal, sem formatação – TEXTO</w:t>
-      </w:r>
-      <w:r>
-        <w:t xml:space="preserve"> (11)</w:t>
-      </w:r>
-      <w:r>
-        <w:t>;</w:t>
-      </w:r>
-    </w:p>
-    <w:p>
-      <w:pPr>
-        <w:pStyle w:val="PargrafodaLista"/>
-        <w:numPr>
-          <w:ilvl w:val="0"/>
-          <w:numId w:val="3"/>
-        </w:numPr>
-        <w:jc w:val="both"/>
-      </w:pPr>
-      <w:r>
-        <w:t>Nome: nome do fiscal – TEXTO</w:t>
-      </w:r>
-      <w:r>
-        <w:t xml:space="preserve"> (150)</w:t>
-      </w:r>
-      <w:r>
-        <w:t>;</w:t>
-      </w:r>
-    </w:p>
-    <w:p>
-      <w:pPr>
-        <w:pStyle w:val="PargrafodaLista"/>
-        <w:numPr>
-          <w:ilvl w:val="0"/>
-          <w:numId w:val="3"/>
-        </w:numPr>
-        <w:jc w:val="both"/>
-      </w:pPr>
-      <w:r>
-        <w:t>Matricula: matrícula do fiscal – TEXTO</w:t>
-      </w:r>
-      <w:r>
-        <w:t xml:space="preserve"> (20)</w:t>
-      </w:r>
-      <w:r>
-        <w:t>.</w:t>
-      </w:r>
-      <w:r>
-        <w:t xml:space="preserve"> #não utilizado</w:t>
-      </w:r>
-    </w:p>
-    <w:p>
-      <w:pPr>
-        <w:jc w:val="both"/>
-      </w:pPr>
-    </w:p>
-    <w:p>
-      <w:pPr>
-        <w:jc w:val="both"/>
-      </w:pPr>
-      <w:proofErr w:type="spellStart"/>
-      <w:r>
-        <w:rPr>
-          <w:b/>
-        </w:rPr>
-        <w:t>Ciencias</w:t>
-      </w:r>
-      <w:proofErr w:type="spellEnd"/>
-      <w:r>
-        <w:rPr>
-          <w:b/>
-        </w:rPr>
-        <w:t xml:space="preserve"> </w:t>
-      </w:r>
-      <w:r>
-        <w:t xml:space="preserve">– tabela que armazena as datas de ciências válidas para os fins do art. 7º do Decreto nº 70.235/72 relativamente aos </w:t>
-      </w:r>
-      <w:proofErr w:type="spellStart"/>
-      <w:r>
-        <w:t>TDPFs</w:t>
-      </w:r>
-      <w:proofErr w:type="spellEnd"/>
-      <w:r>
-        <w:t>:</w:t>
-      </w:r>
-    </w:p>
-    <w:p>
-      <w:pPr>
-        <w:pStyle w:val="PargrafodaLista"/>
-        <w:numPr>
-          <w:ilvl w:val="0"/>
-          <w:numId w:val="4"/>
-        </w:numPr>
-      </w:pPr>
-      <w:r>
-        <w:t>TDPF: chave do registro da tabela TDPFS - INTEIRO;</w:t>
-      </w:r>
-    </w:p>
-    <w:p>
-      <w:pPr>
-        <w:pStyle w:val="PargrafodaLista"/>
-        <w:numPr>
-          <w:ilvl w:val="0"/>
-          <w:numId w:val="4"/>
-        </w:numPr>
-        <w:jc w:val="both"/>
-      </w:pPr>
-      <w:r>
-        <w:t>Data: data de ciência – DATA/HORA.</w:t>
-      </w:r>
-    </w:p>
-    <w:p>
-      <w:pPr>
-        <w:pStyle w:val="PargrafodaLista"/>
-        <w:numPr>
-          <w:ilvl w:val="0"/>
-          <w:numId w:val="4"/>
-        </w:numPr>
-        <w:jc w:val="both"/>
-      </w:pPr>
-      <w:r>
-        <w:t xml:space="preserve">Documento: descrição do documento que </w:t>
-      </w:r>
-      <w:r>
-        <w:t>efetivou a ciência – TEXTO (5</w:t>
-      </w:r>
-      <w:r>
-        <w:t xml:space="preserve">0) – mínimo (4). </w:t>
-      </w:r>
-    </w:p>
-    <w:p>
-      <w:pPr>
-        <w:jc w:val="both"/>
-      </w:pPr>
-    </w:p>
-    <w:p>
-      <w:pPr>
-        <w:jc w:val="both"/>
-      </w:pPr>
-      <w:proofErr w:type="spellStart"/>
-      <w:r>
-        <w:rPr>
-          <w:b/>
-        </w:rPr>
-        <w:t>CadastroTDPFs</w:t>
-      </w:r>
-      <w:proofErr w:type="spellEnd"/>
-      <w:r>
-        <w:rPr>
-          <w:b/>
-        </w:rPr>
-        <w:t xml:space="preserve"> </w:t>
-      </w:r>
-      <w:r>
-        <w:t xml:space="preserve">– tabela de uso </w:t>
-      </w:r>
-      <w:r>
-        <w:rPr>
-          <w:u w:val="single"/>
-        </w:rPr>
-        <w:t>exclusivo</w:t>
-      </w:r>
-      <w:r>
-        <w:t xml:space="preserve"> do BOT </w:t>
-      </w:r>
-      <w:r>
-        <w:t>(</w:t>
-      </w:r>
-      <w:r>
-        <w:rPr>
-          <w:i/>
-        </w:rPr>
-        <w:t>a priori</w:t>
-      </w:r>
-      <w:r>
-        <w:t xml:space="preserve">) </w:t>
-      </w:r>
-      <w:r>
-        <w:t xml:space="preserve">que guarda os </w:t>
-      </w:r>
-      <w:proofErr w:type="spellStart"/>
-      <w:r>
-        <w:t>TDPFs</w:t>
-      </w:r>
-      <w:proofErr w:type="spellEnd"/>
-      <w:r>
-        <w:t xml:space="preserve"> que estão sendo monitorados pelos usuários:</w:t>
-      </w:r>
-    </w:p>
-    <w:p>
-      <w:pPr>
-        <w:pStyle w:val="PargrafodaLista"/>
-        <w:numPr>
-          <w:ilvl w:val="0"/>
-          <w:numId w:val="5"/>
-        </w:numPr>
-        <w:jc w:val="both"/>
-      </w:pPr>
-      <w:r>
-        <w:t xml:space="preserve">Fiscal: </w:t>
-      </w:r>
-      <w:r>
-        <w:t>chave do registro da tabela Fiscais – INTEIRO;</w:t>
-      </w:r>
-    </w:p>
-    <w:p>
-      <w:pPr>
-        <w:pStyle w:val="PargrafodaLista"/>
-        <w:numPr>
-          <w:ilvl w:val="0"/>
-          <w:numId w:val="5"/>
-        </w:numPr>
-      </w:pPr>
-      <w:r>
-        <w:t>TDPF: chave do registro da tabela TDPFS - INTEIRO;</w:t>
-      </w:r>
-    </w:p>
-    <w:p>
-      <w:pPr>
-        <w:pStyle w:val="PargrafodaLista"/>
-        <w:numPr>
-          <w:ilvl w:val="0"/>
-          <w:numId w:val="5"/>
-        </w:numPr>
-        <w:jc w:val="both"/>
-      </w:pPr>
-      <w:proofErr w:type="spellStart"/>
-      <w:r>
-        <w:t>Inicio</w:t>
-      </w:r>
-      <w:proofErr w:type="spellEnd"/>
-      <w:r>
-        <w:t>: data de início do monitoramento – DATA/HORA;</w:t>
-      </w:r>
-    </w:p>
-    <w:p>
-      <w:pPr>
-        <w:pStyle w:val="PargrafodaLista"/>
-        <w:numPr>
-          <w:ilvl w:val="0"/>
-          <w:numId w:val="5"/>
-        </w:numPr>
-        <w:jc w:val="both"/>
-      </w:pPr>
-      <w:r>
-        <w:t>Fim: data de término do monitoramento – DATA/HORA.</w:t>
-      </w:r>
-    </w:p>
-    <w:p>
-      <w:pPr>
-        <w:jc w:val="both"/>
-      </w:pPr>
-    </w:p>
-    <w:p>
-      <w:pPr>
-        <w:jc w:val="both"/>
-      </w:pPr>
-      <w:proofErr w:type="spellStart"/>
-      <w:r>
-        <w:rPr>
-          <w:b/>
-        </w:rPr>
-        <w:t>Usuarios</w:t>
-      </w:r>
-      <w:proofErr w:type="spellEnd"/>
-      <w:r>
-        <w:t xml:space="preserve"> –  tabela de uso </w:t>
-      </w:r>
-      <w:r>
-        <w:rPr>
-          <w:u w:val="single"/>
-        </w:rPr>
-        <w:t>exclusiv</w:t>
-      </w:r>
-      <w:r>
-        <w:t>o do BOT (</w:t>
-      </w:r>
-      <w:r>
-        <w:rPr>
-          <w:i/>
-        </w:rPr>
-        <w:t>a priori</w:t>
-      </w:r>
-      <w:r>
-        <w:t xml:space="preserve">) que armazena os usuários registrados do </w:t>
-      </w:r>
-      <w:proofErr w:type="spellStart"/>
-      <w:r>
-        <w:t>Bot</w:t>
-      </w:r>
-      <w:proofErr w:type="spellEnd"/>
-      <w:r>
-        <w:t xml:space="preserve"> no </w:t>
-      </w:r>
-      <w:proofErr w:type="spellStart"/>
-      <w:r>
-        <w:t>Telegram</w:t>
-      </w:r>
-      <w:proofErr w:type="spellEnd"/>
-      <w:r>
-        <w:t>:</w:t>
-      </w:r>
-    </w:p>
-    <w:p>
-      <w:pPr>
-        <w:pStyle w:val="PargrafodaLista"/>
-        <w:numPr>
-          <w:ilvl w:val="0"/>
-          <w:numId w:val="6"/>
-        </w:numPr>
-        <w:jc w:val="both"/>
-      </w:pPr>
-      <w:r>
-        <w:t>CPF: CPF do usuário, sem formatação – TEXTO</w:t>
-      </w:r>
-      <w:r>
-        <w:t xml:space="preserve"> (11)</w:t>
-      </w:r>
-      <w:r>
-        <w:t>;</w:t>
-      </w:r>
-    </w:p>
-    <w:p>
-      <w:pPr>
-        <w:pStyle w:val="PargrafodaLista"/>
-        <w:numPr>
-          <w:ilvl w:val="0"/>
-          <w:numId w:val="6"/>
-        </w:numPr>
-        <w:jc w:val="both"/>
-      </w:pPr>
-      <w:proofErr w:type="spellStart"/>
-      <w:proofErr w:type="gramStart"/>
-      <w:r>
-        <w:t>idTelegram</w:t>
-      </w:r>
-      <w:proofErr w:type="spellEnd"/>
-      <w:proofErr w:type="gramEnd"/>
-      <w:r>
-        <w:t xml:space="preserve">: número do </w:t>
-      </w:r>
-      <w:proofErr w:type="spellStart"/>
-      <w:r>
-        <w:t>User</w:t>
-      </w:r>
-      <w:proofErr w:type="spellEnd"/>
-      <w:r>
-        <w:t xml:space="preserve"> Id do </w:t>
-      </w:r>
-      <w:proofErr w:type="spellStart"/>
-      <w:r>
-        <w:t>Telegram</w:t>
-      </w:r>
-      <w:proofErr w:type="spellEnd"/>
-      <w:r>
-        <w:t xml:space="preserve"> – LONG (número inteiro);</w:t>
-      </w:r>
-    </w:p>
-    <w:p>
-      <w:pPr>
-        <w:pStyle w:val="PargrafodaLista"/>
-        <w:numPr>
-          <w:ilvl w:val="0"/>
-          <w:numId w:val="6"/>
-        </w:numPr>
-        <w:jc w:val="both"/>
-      </w:pPr>
-      <w:proofErr w:type="spellStart"/>
-      <w:r>
-        <w:t>Adesao</w:t>
-      </w:r>
-      <w:proofErr w:type="spellEnd"/>
-      <w:r>
-        <w:t xml:space="preserve">: data de registro no </w:t>
-      </w:r>
-      <w:proofErr w:type="spellStart"/>
-      <w:r>
-        <w:t>Bot</w:t>
-      </w:r>
-      <w:proofErr w:type="spellEnd"/>
-      <w:r>
-        <w:t xml:space="preserve"> – DATA/HORA;</w:t>
-      </w:r>
-    </w:p>
-    <w:p>
-      <w:pPr>
-        <w:pStyle w:val="PargrafodaLista"/>
-        <w:numPr>
-          <w:ilvl w:val="0"/>
-          <w:numId w:val="6"/>
-        </w:numPr>
-        <w:jc w:val="both"/>
-      </w:pPr>
-      <w:proofErr w:type="spellStart"/>
-      <w:r>
-        <w:t>Saida</w:t>
-      </w:r>
-      <w:proofErr w:type="spellEnd"/>
-      <w:r>
-        <w:t>: data de desativação – DATA/HORA;</w:t>
-      </w:r>
-    </w:p>
-    <w:p>
-      <w:pPr>
-        <w:pStyle w:val="PargrafodaLista"/>
-        <w:numPr>
-          <w:ilvl w:val="0"/>
-          <w:numId w:val="6"/>
-        </w:numPr>
-        <w:jc w:val="both"/>
-      </w:pPr>
-      <w:proofErr w:type="gramStart"/>
-      <w:r>
-        <w:t>d</w:t>
-      </w:r>
-      <w:proofErr w:type="gramEnd"/>
-      <w:r>
-        <w:t>1: prazo 1</w:t>
-      </w:r>
-      <w:r>
-        <w:t xml:space="preserve"> (maior)</w:t>
-      </w:r>
-      <w:r>
-        <w:t xml:space="preserve"> em dias de recebimento de alerta – INTEIRO;</w:t>
-      </w:r>
-    </w:p>
-    <w:p>
-      <w:pPr>
-        <w:pStyle w:val="PargrafodaLista"/>
-        <w:numPr>
-          <w:ilvl w:val="0"/>
-          <w:numId w:val="6"/>
-        </w:numPr>
-        <w:jc w:val="both"/>
-      </w:pPr>
-      <w:proofErr w:type="gramStart"/>
-      <w:r>
-        <w:t>d</w:t>
-      </w:r>
-      <w:proofErr w:type="gramEnd"/>
-      <w:r>
-        <w:t xml:space="preserve">2: prazo 2 </w:t>
-      </w:r>
-      <w:r>
-        <w:t xml:space="preserve">(intermediário) </w:t>
-      </w:r>
-      <w:r>
-        <w:t>em dias de recebimento de alerta – INTEIRO;</w:t>
-      </w:r>
-    </w:p>
-    <w:p>
-      <w:pPr>
-        <w:pStyle w:val="PargrafodaLista"/>
-        <w:numPr>
-          <w:ilvl w:val="0"/>
-          <w:numId w:val="6"/>
-        </w:numPr>
-        <w:jc w:val="both"/>
-      </w:pPr>
-      <w:proofErr w:type="gramStart"/>
-      <w:r>
-        <w:t>d</w:t>
-      </w:r>
-      <w:proofErr w:type="gramEnd"/>
-      <w:r>
-        <w:t xml:space="preserve">3: prazo 3 </w:t>
-      </w:r>
-      <w:r>
-        <w:t xml:space="preserve">(menor) </w:t>
-      </w:r>
-      <w:r>
-        <w:t>em dias de recebimento de alerta – INTEIRO;</w:t>
-      </w:r>
-    </w:p>
-    <w:p>
-      <w:pPr>
-        <w:pStyle w:val="PargrafodaLista"/>
-        <w:numPr>
-          <w:ilvl w:val="0"/>
-          <w:numId w:val="6"/>
-        </w:numPr>
-        <w:jc w:val="both"/>
-      </w:pPr>
-      <w:proofErr w:type="spellStart"/>
-      <w:proofErr w:type="gramStart"/>
-      <w:r>
-        <w:t>email</w:t>
-      </w:r>
-      <w:proofErr w:type="spellEnd"/>
-      <w:proofErr w:type="gramEnd"/>
-      <w:r>
-        <w:t xml:space="preserve">: </w:t>
-      </w:r>
-      <w:proofErr w:type="spellStart"/>
-      <w:r>
-        <w:t>email</w:t>
-      </w:r>
-      <w:proofErr w:type="spellEnd"/>
-      <w:r>
-        <w:t xml:space="preserve"> para recebimento de alertas – TEXTO</w:t>
-      </w:r>
-      <w:r>
-        <w:t xml:space="preserve"> (100)</w:t>
-      </w:r>
-      <w:r>
-        <w:t>;</w:t>
-      </w:r>
-    </w:p>
-    <w:p>
-      <w:pPr>
-        <w:pStyle w:val="PargrafodaLista"/>
-        <w:numPr>
-          <w:ilvl w:val="0"/>
-          <w:numId w:val="6"/>
-        </w:numPr>
-        <w:jc w:val="both"/>
-      </w:pPr>
-      <w:r>
-        <w:t>C</w:t>
-      </w:r>
-      <w:r>
-        <w:t xml:space="preserve">have: chave para </w:t>
-      </w:r>
-      <w:r>
-        <w:t xml:space="preserve">registro no </w:t>
-      </w:r>
-      <w:proofErr w:type="spellStart"/>
-      <w:r>
-        <w:t>Bot</w:t>
-      </w:r>
-      <w:proofErr w:type="spellEnd"/>
-      <w:r>
-        <w:t xml:space="preserve"> </w:t>
-      </w:r>
-      <w:r>
-        <w:rPr>
-          <w:color w:val="FF0000"/>
-        </w:rPr>
-        <w:t xml:space="preserve">ou acesso no </w:t>
-      </w:r>
-      <w:proofErr w:type="spellStart"/>
-      <w:r>
-        <w:rPr>
-          <w:color w:val="FF0000"/>
-        </w:rPr>
-        <w:t>Contágil</w:t>
-      </w:r>
-      <w:proofErr w:type="spellEnd"/>
-      <w:r>
-        <w:t xml:space="preserve"> – LONG (número inteiro);</w:t>
-      </w:r>
-    </w:p>
-    <w:p>
-      <w:pPr>
-        <w:pStyle w:val="PargrafodaLista"/>
-        <w:numPr>
-          <w:ilvl w:val="0"/>
-          <w:numId w:val="6"/>
-        </w:numPr>
-        <w:jc w:val="both"/>
-      </w:pPr>
-      <w:proofErr w:type="spellStart"/>
-      <w:r>
-        <w:t>ValidadeChave</w:t>
-      </w:r>
-      <w:proofErr w:type="spellEnd"/>
-      <w:r>
-        <w:t xml:space="preserve">: data de validade da </w:t>
-      </w:r>
-      <w:r>
-        <w:t>C</w:t>
-      </w:r>
-      <w:r>
-        <w:t>have – DATA/HORA</w:t>
-      </w:r>
-      <w:r>
-        <w:t xml:space="preserve"> (validade de 30 dias)</w:t>
-      </w:r>
-      <w:r>
-        <w:t>;</w:t>
-      </w:r>
-    </w:p>
-    <w:p>
-      <w:pPr>
-        <w:pStyle w:val="PargrafodaLista"/>
-        <w:numPr>
-          <w:ilvl w:val="0"/>
-          <w:numId w:val="6"/>
-        </w:numPr>
-        <w:jc w:val="both"/>
-      </w:pPr>
-      <w:r>
-        <w:t xml:space="preserve">Tentativas: número de tentativas </w:t>
-      </w:r>
-      <w:proofErr w:type="gramStart"/>
-      <w:r>
-        <w:t>mal sucedidas</w:t>
-      </w:r>
-      <w:proofErr w:type="gramEnd"/>
-      <w:r>
-        <w:t xml:space="preserve"> de acesso via </w:t>
-      </w:r>
-      <w:proofErr w:type="spellStart"/>
-      <w:r>
-        <w:t>ContÁgil</w:t>
-      </w:r>
-      <w:proofErr w:type="spellEnd"/>
-      <w:r>
-        <w:t xml:space="preserve"> </w:t>
-      </w:r>
-      <w:r>
-        <w:rPr>
-          <w:color w:val="FF0000"/>
-        </w:rPr>
-        <w:t xml:space="preserve">ou de registro no </w:t>
-      </w:r>
-      <w:proofErr w:type="spellStart"/>
-      <w:r>
-        <w:t>Bot</w:t>
-      </w:r>
-      <w:proofErr w:type="spellEnd"/>
-      <w:r>
-        <w:t xml:space="preserve"> – INTEIRO</w:t>
-      </w:r>
-      <w:r>
-        <w:t xml:space="preserve"> </w:t>
-      </w:r>
-      <w:r>
-        <w:rPr>
-          <w:strike/>
-        </w:rPr>
-        <w:t>#não utilizado</w:t>
-      </w:r>
-      <w:r>
-        <w:t xml:space="preserve"> (3 tentativas permitidas)</w:t>
-      </w:r>
-      <w:r>
-        <w:t>;</w:t>
-      </w:r>
-    </w:p>
-    <w:p>
-      <w:pPr>
-        <w:pStyle w:val="PargrafodaLista"/>
-        <w:numPr>
-          <w:ilvl w:val="0"/>
-          <w:numId w:val="6"/>
-        </w:numPr>
-        <w:jc w:val="both"/>
-      </w:pPr>
-      <w:proofErr w:type="spellStart"/>
-      <w:r>
-        <w:t>DataEnvio</w:t>
-      </w:r>
-      <w:proofErr w:type="spellEnd"/>
-      <w:r>
-        <w:t xml:space="preserve">: data de envio da chave (1 por dia, no máximo, p/ evitar </w:t>
-      </w:r>
-      <w:proofErr w:type="spellStart"/>
-      <w:r>
-        <w:t>flood</w:t>
-      </w:r>
-      <w:proofErr w:type="spellEnd"/>
-      <w:r>
-        <w:t>)</w:t>
-      </w:r>
-      <w:r>
-        <w:t>.</w:t>
+      <w:r>
+        <w:t>para definição de perfil do usuário – INTEIRO.</w:t>
       </w:r>
     </w:p>
     <w:p>
@@ -1510,7 +1539,6 @@
           <w:b/>
           <w:bCs/>
         </w:rPr>
-        <w:lastRenderedPageBreak/>
         <w:t>MensagensCofis</w:t>
       </w:r>
       <w:proofErr w:type="spellEnd"/>
@@ -2048,6 +2076,7 @@
         <w:jc w:val="both"/>
       </w:pPr>
       <w:r>
+        <w:lastRenderedPageBreak/>
         <w:t>Arrolamentos: quantidade de processos de arrolamento – INTEIRO;</w:t>
       </w:r>
     </w:p>
@@ -2062,7 +2091,6 @@
       </w:pPr>
       <w:proofErr w:type="spellStart"/>
       <w:r>
-        <w:lastRenderedPageBreak/>
         <w:t>MedCautelar</w:t>
       </w:r>
       <w:proofErr w:type="spellEnd"/>
@@ -2499,11 +2527,192 @@
       <w:pPr>
         <w:jc w:val="both"/>
       </w:pPr>
+      <w:proofErr w:type="spellStart"/>
       <w:r>
         <w:rPr>
           <w:b/>
           <w:bCs/>
         </w:rPr>
+        <w:t>Orgaos</w:t>
+      </w:r>
+      <w:proofErr w:type="spellEnd"/>
+      <w:r>
+        <w:rPr>
+          <w:b/>
+          <w:bCs/>
+        </w:rPr>
+        <w:t xml:space="preserve"> </w:t>
+      </w:r>
+      <w:r>
+        <w:t>– tabela que armazena</w:t>
+      </w:r>
+      <w:r>
+        <w:t xml:space="preserve"> o órgão para definição do que usuários possam fazer</w:t>
+      </w:r>
+      <w:r>
+        <w:t>:</w:t>
+      </w:r>
+    </w:p>
+    <w:p>
+      <w:pPr>
+        <w:pStyle w:val="PargrafodaLista"/>
+        <w:numPr>
+          <w:ilvl w:val="0"/>
+          <w:numId w:val="22"/>
+        </w:numPr>
+      </w:pPr>
+      <w:proofErr w:type="spellStart"/>
+      <w:r>
+        <w:t>Orgao</w:t>
+      </w:r>
+      <w:proofErr w:type="spellEnd"/>
+      <w:r>
+        <w:t xml:space="preserve">: </w:t>
+      </w:r>
+      <w:r>
+        <w:t xml:space="preserve">descrição do órgão – </w:t>
+      </w:r>
+      <w:proofErr w:type="gramStart"/>
+      <w:r>
+        <w:t>TEXTO(</w:t>
+      </w:r>
+      <w:proofErr w:type="gramEnd"/>
+      <w:r>
+        <w:t>25)</w:t>
+      </w:r>
+      <w:r>
+        <w:t>;</w:t>
+      </w:r>
+    </w:p>
+    <w:p>
+      <w:pPr>
+        <w:pStyle w:val="PargrafodaLista"/>
+        <w:numPr>
+          <w:ilvl w:val="0"/>
+          <w:numId w:val="22"/>
+        </w:numPr>
+        <w:jc w:val="both"/>
+      </w:pPr>
+      <w:r>
+        <w:t xml:space="preserve">Tipo: L (local), R (regional – busca as equipes na tabela de jurisdição) ou N (nacional) – </w:t>
+      </w:r>
+      <w:proofErr w:type="gramStart"/>
+      <w:r>
+        <w:t>TEXTO(</w:t>
+      </w:r>
+      <w:proofErr w:type="gramEnd"/>
+      <w:r>
+        <w:t>1)</w:t>
+      </w:r>
+    </w:p>
+    <w:p>
+      <w:pPr>
+        <w:jc w:val="both"/>
+        <w:rPr>
+          <w:b/>
+          <w:bCs/>
+        </w:rPr>
+      </w:pPr>
+    </w:p>
+    <w:p>
+      <w:pPr>
+        <w:jc w:val="both"/>
+      </w:pPr>
+      <w:proofErr w:type="spellStart"/>
+      <w:r>
+        <w:rPr>
+          <w:b/>
+          <w:bCs/>
+        </w:rPr>
+        <w:t>Orgaos</w:t>
+      </w:r>
+      <w:proofErr w:type="spellEnd"/>
+      <w:r>
+        <w:rPr>
+          <w:b/>
+          <w:bCs/>
+        </w:rPr>
+        <w:t xml:space="preserve"> </w:t>
+      </w:r>
+      <w:r>
+        <w:t>– tabela que armazena o órgão para definição do que usuários possam fazer:</w:t>
+      </w:r>
+    </w:p>
+    <w:p>
+      <w:pPr>
+        <w:pStyle w:val="PargrafodaLista"/>
+        <w:numPr>
+          <w:ilvl w:val="0"/>
+          <w:numId w:val="23"/>
+        </w:numPr>
+      </w:pPr>
+      <w:proofErr w:type="spellStart"/>
+      <w:r>
+        <w:t>Orgao</w:t>
+      </w:r>
+      <w:proofErr w:type="spellEnd"/>
+      <w:r>
+        <w:t xml:space="preserve">: </w:t>
+      </w:r>
+      <w:r>
+        <w:t>chave da tabela órgãos – INTEIRO;</w:t>
+      </w:r>
+    </w:p>
+    <w:p>
+      <w:pPr>
+        <w:pStyle w:val="PargrafodaLista"/>
+        <w:numPr>
+          <w:ilvl w:val="0"/>
+          <w:numId w:val="23"/>
+        </w:numPr>
+        <w:jc w:val="both"/>
+      </w:pPr>
+      <w:r>
+        <w:t xml:space="preserve">Equipe: equipe que o órgão subordina – </w:t>
+      </w:r>
+      <w:proofErr w:type="gramStart"/>
+      <w:r>
+        <w:t>TEXTO(</w:t>
+      </w:r>
+      <w:proofErr w:type="gramEnd"/>
+      <w:r>
+        <w:t xml:space="preserve">25) – mesmo campo do </w:t>
+      </w:r>
+      <w:proofErr w:type="spellStart"/>
+      <w:r>
+        <w:t>TDPFS.Grupo</w:t>
+      </w:r>
+      <w:proofErr w:type="spellEnd"/>
+      <w:r>
+        <w:t xml:space="preserve"> e </w:t>
+      </w:r>
+      <w:proofErr w:type="spellStart"/>
+      <w:r>
+        <w:t>Supervisores.Equipe</w:t>
+      </w:r>
+      <w:proofErr w:type="spellEnd"/>
+      <w:r>
+        <w:t>.</w:t>
+      </w:r>
+    </w:p>
+    <w:p>
+      <w:pPr>
+        <w:jc w:val="both"/>
+        <w:rPr>
+          <w:b/>
+          <w:bCs/>
+        </w:rPr>
+      </w:pPr>
+    </w:p>
+    <w:p>
+      <w:pPr>
+        <w:jc w:val="both"/>
+      </w:pPr>
+      <w:r>
+        <w:rPr>
+          <w:b/>
+          <w:bCs/>
+        </w:rPr>
         <w:t xml:space="preserve">Log </w:t>
       </w:r>
       <w:r>
@@ -2561,18 +2770,13 @@
         <w:jc w:val="both"/>
       </w:pPr>
       <w:r>
-        <w:t xml:space="preserve">Mensagem: </w:t>
-      </w:r>
-      <w:proofErr w:type="gramStart"/>
-      <w:r>
-        <w:t>TEXTO(</w:t>
-      </w:r>
-      <w:proofErr w:type="gramEnd"/>
-      <w:r>
-        <w:t>3</w:t>
-      </w:r>
-      <w:r>
-        <w:t>00);</w:t>
+        <w:t>Mensagem: TEXTO(</w:t>
+      </w:r>
+      <w:r>
+        <w:t>25</w:t>
+      </w:r>
+      <w:r>
+        <w:t>0);</w:t>
       </w:r>
     </w:p>
     <w:p>
@@ -3372,6 +3576,95 @@
     </w:lvl>
   </w:abstractNum>
   <w:abstractNum w:abstractNumId="1" w15:restartNumberingAfterBreak="0">
+    <w:nsid w:val="0F833F4F"/>
+    <w:multiLevelType w:val="hybridMultilevel"/>
+    <w:tmpl w:val="8C1A65F8"/>
+    <w:lvl w:ilvl="0" w:tplc="D69A7DF4">
+      <w:start w:val="1"/>
+      <w:numFmt w:val="decimal"/>
+      <w:lvlText w:val="%1)"/>
+      <w:lvlJc w:val="left"/>
+      <w:pPr>
+        <w:ind w:left="1068" w:hanging="360"/>
+      </w:pPr>
+      <w:rPr>
+        <w:rFonts w:hint="default"/>
+      </w:rPr>
+    </w:lvl>
+    <w:lvl w:ilvl="1" w:tplc="04160019" w:tentative="1">
+      <w:start w:val="1"/>
+      <w:numFmt w:val="lowerLetter"/>
+      <w:lvlText w:val="%2."/>
+      <w:lvlJc w:val="left"/>
+      <w:pPr>
+        <w:ind w:left="1788" w:hanging="360"/>
+      </w:pPr>
+    </w:lvl>
+    <w:lvl w:ilvl="2" w:tplc="0416001B" w:tentative="1">
+      <w:start w:val="1"/>
+      <w:numFmt w:val="lowerRoman"/>
+      <w:lvlText w:val="%3."/>
+      <w:lvlJc w:val="right"/>
+      <w:pPr>
+        <w:ind w:left="2508" w:hanging="180"/>
+      </w:pPr>
+    </w:lvl>
+    <w:lvl w:ilvl="3" w:tplc="0416000F" w:tentative="1">
+      <w:start w:val="1"/>
+      <w:numFmt w:val="decimal"/>
+      <w:lvlText w:val="%4."/>
+      <w:lvlJc w:val="left"/>
+      <w:pPr>
+        <w:ind w:left="3228" w:hanging="360"/>
+      </w:pPr>
+    </w:lvl>
+    <w:lvl w:ilvl="4" w:tplc="04160019" w:tentative="1">
+      <w:start w:val="1"/>
+      <w:numFmt w:val="lowerLetter"/>
+      <w:lvlText w:val="%5."/>
+      <w:lvlJc w:val="left"/>
+      <w:pPr>
+        <w:ind w:left="3948" w:hanging="360"/>
+      </w:pPr>
+    </w:lvl>
+    <w:lvl w:ilvl="5" w:tplc="0416001B" w:tentative="1">
+      <w:start w:val="1"/>
+      <w:numFmt w:val="lowerRoman"/>
+      <w:lvlText w:val="%6."/>
+      <w:lvlJc w:val="right"/>
+      <w:pPr>
+        <w:ind w:left="4668" w:hanging="180"/>
+      </w:pPr>
+    </w:lvl>
+    <w:lvl w:ilvl="6" w:tplc="0416000F" w:tentative="1">
+      <w:start w:val="1"/>
+      <w:numFmt w:val="decimal"/>
+      <w:lvlText w:val="%7."/>
+      <w:lvlJc w:val="left"/>
+      <w:pPr>
+        <w:ind w:left="5388" w:hanging="360"/>
+      </w:pPr>
+    </w:lvl>
+    <w:lvl w:ilvl="7" w:tplc="04160019" w:tentative="1">
+      <w:start w:val="1"/>
+      <w:numFmt w:val="lowerLetter"/>
+      <w:lvlText w:val="%8."/>
+      <w:lvlJc w:val="left"/>
+      <w:pPr>
+        <w:ind w:left="6108" w:hanging="360"/>
+      </w:pPr>
+    </w:lvl>
+    <w:lvl w:ilvl="8" w:tplc="0416001B" w:tentative="1">
+      <w:start w:val="1"/>
+      <w:numFmt w:val="lowerRoman"/>
+      <w:lvlText w:val="%9."/>
+      <w:lvlJc w:val="right"/>
+      <w:pPr>
+        <w:ind w:left="6828" w:hanging="180"/>
+      </w:pPr>
+    </w:lvl>
+  </w:abstractNum>
+  <w:abstractNum w:abstractNumId="2" w15:restartNumberingAfterBreak="0">
     <w:nsid w:val="13A2602D"/>
     <w:multiLevelType w:val="hybridMultilevel"/>
     <w:tmpl w:val="7F94F7AC"/>
@@ -3460,7 +3753,7 @@
       </w:pPr>
     </w:lvl>
   </w:abstractNum>
-  <w:abstractNum w:abstractNumId="2" w15:restartNumberingAfterBreak="0">
+  <w:abstractNum w:abstractNumId="3" w15:restartNumberingAfterBreak="0">
     <w:nsid w:val="15786251"/>
     <w:multiLevelType w:val="hybridMultilevel"/>
     <w:tmpl w:val="58B23F26"/>
@@ -3549,7 +3842,7 @@
       </w:pPr>
     </w:lvl>
   </w:abstractNum>
-  <w:abstractNum w:abstractNumId="3" w15:restartNumberingAfterBreak="0">
+  <w:abstractNum w:abstractNumId="4" w15:restartNumberingAfterBreak="0">
     <w:nsid w:val="1B4C641B"/>
     <w:multiLevelType w:val="hybridMultilevel"/>
     <w:tmpl w:val="8C1A65F8"/>
@@ -3638,7 +3931,7 @@
       </w:pPr>
     </w:lvl>
   </w:abstractNum>
-  <w:abstractNum w:abstractNumId="4" w15:restartNumberingAfterBreak="0">
+  <w:abstractNum w:abstractNumId="5" w15:restartNumberingAfterBreak="0">
     <w:nsid w:val="1E206460"/>
     <w:multiLevelType w:val="hybridMultilevel"/>
     <w:tmpl w:val="8C1A65F8"/>
@@ -3727,7 +4020,7 @@
       </w:pPr>
     </w:lvl>
   </w:abstractNum>
-  <w:abstractNum w:abstractNumId="5" w15:restartNumberingAfterBreak="0">
+  <w:abstractNum w:abstractNumId="6" w15:restartNumberingAfterBreak="0">
     <w:nsid w:val="23970A60"/>
     <w:multiLevelType w:val="hybridMultilevel"/>
     <w:tmpl w:val="E7424F16"/>
@@ -3816,7 +4109,7 @@
       </w:pPr>
     </w:lvl>
   </w:abstractNum>
-  <w:abstractNum w:abstractNumId="6" w15:restartNumberingAfterBreak="0">
+  <w:abstractNum w:abstractNumId="7" w15:restartNumberingAfterBreak="0">
     <w:nsid w:val="23FD5193"/>
     <w:multiLevelType w:val="hybridMultilevel"/>
     <w:tmpl w:val="74683AF2"/>
@@ -3905,7 +4198,7 @@
       </w:pPr>
     </w:lvl>
   </w:abstractNum>
-  <w:abstractNum w:abstractNumId="7" w15:restartNumberingAfterBreak="0">
+  <w:abstractNum w:abstractNumId="8" w15:restartNumberingAfterBreak="0">
     <w:nsid w:val="32744C5D"/>
     <w:multiLevelType w:val="hybridMultilevel"/>
     <w:tmpl w:val="FC76EB56"/>
@@ -3994,7 +4287,7 @@
       </w:pPr>
     </w:lvl>
   </w:abstractNum>
-  <w:abstractNum w:abstractNumId="8" w15:restartNumberingAfterBreak="0">
+  <w:abstractNum w:abstractNumId="9" w15:restartNumberingAfterBreak="0">
     <w:nsid w:val="457D0DB1"/>
     <w:multiLevelType w:val="hybridMultilevel"/>
     <w:tmpl w:val="D6E488DE"/>
@@ -4083,7 +4376,7 @@
       </w:pPr>
     </w:lvl>
   </w:abstractNum>
-  <w:abstractNum w:abstractNumId="9" w15:restartNumberingAfterBreak="0">
+  <w:abstractNum w:abstractNumId="10" w15:restartNumberingAfterBreak="0">
     <w:nsid w:val="48A10523"/>
     <w:multiLevelType w:val="hybridMultilevel"/>
     <w:tmpl w:val="8C1A65F8"/>
@@ -4172,7 +4465,96 @@
       </w:pPr>
     </w:lvl>
   </w:abstractNum>
-  <w:abstractNum w:abstractNumId="10" w15:restartNumberingAfterBreak="0">
+  <w:abstractNum w:abstractNumId="11" w15:restartNumberingAfterBreak="0">
+    <w:nsid w:val="4E2E0137"/>
+    <w:multiLevelType w:val="hybridMultilevel"/>
+    <w:tmpl w:val="8C1A65F8"/>
+    <w:lvl w:ilvl="0" w:tplc="D69A7DF4">
+      <w:start w:val="1"/>
+      <w:numFmt w:val="decimal"/>
+      <w:lvlText w:val="%1)"/>
+      <w:lvlJc w:val="left"/>
+      <w:pPr>
+        <w:ind w:left="1068" w:hanging="360"/>
+      </w:pPr>
+      <w:rPr>
+        <w:rFonts w:hint="default"/>
+      </w:rPr>
+    </w:lvl>
+    <w:lvl w:ilvl="1" w:tplc="04160019" w:tentative="1">
+      <w:start w:val="1"/>
+      <w:numFmt w:val="lowerLetter"/>
+      <w:lvlText w:val="%2."/>
+      <w:lvlJc w:val="left"/>
+      <w:pPr>
+        <w:ind w:left="1788" w:hanging="360"/>
+      </w:pPr>
+    </w:lvl>
+    <w:lvl w:ilvl="2" w:tplc="0416001B" w:tentative="1">
+      <w:start w:val="1"/>
+      <w:numFmt w:val="lowerRoman"/>
+      <w:lvlText w:val="%3."/>
+      <w:lvlJc w:val="right"/>
+      <w:pPr>
+        <w:ind w:left="2508" w:hanging="180"/>
+      </w:pPr>
+    </w:lvl>
+    <w:lvl w:ilvl="3" w:tplc="0416000F" w:tentative="1">
+      <w:start w:val="1"/>
+      <w:numFmt w:val="decimal"/>
+      <w:lvlText w:val="%4."/>
+      <w:lvlJc w:val="left"/>
+      <w:pPr>
+        <w:ind w:left="3228" w:hanging="360"/>
+      </w:pPr>
+    </w:lvl>
+    <w:lvl w:ilvl="4" w:tplc="04160019" w:tentative="1">
+      <w:start w:val="1"/>
+      <w:numFmt w:val="lowerLetter"/>
+      <w:lvlText w:val="%5."/>
+      <w:lvlJc w:val="left"/>
+      <w:pPr>
+        <w:ind w:left="3948" w:hanging="360"/>
+      </w:pPr>
+    </w:lvl>
+    <w:lvl w:ilvl="5" w:tplc="0416001B" w:tentative="1">
+      <w:start w:val="1"/>
+      <w:numFmt w:val="lowerRoman"/>
+      <w:lvlText w:val="%6."/>
+      <w:lvlJc w:val="right"/>
+      <w:pPr>
+        <w:ind w:left="4668" w:hanging="180"/>
+      </w:pPr>
+    </w:lvl>
+    <w:lvl w:ilvl="6" w:tplc="0416000F" w:tentative="1">
+      <w:start w:val="1"/>
+      <w:numFmt w:val="decimal"/>
+      <w:lvlText w:val="%7."/>
+      <w:lvlJc w:val="left"/>
+      <w:pPr>
+        <w:ind w:left="5388" w:hanging="360"/>
+      </w:pPr>
+    </w:lvl>
+    <w:lvl w:ilvl="7" w:tplc="04160019" w:tentative="1">
+      <w:start w:val="1"/>
+      <w:numFmt w:val="lowerLetter"/>
+      <w:lvlText w:val="%8."/>
+      <w:lvlJc w:val="left"/>
+      <w:pPr>
+        <w:ind w:left="6108" w:hanging="360"/>
+      </w:pPr>
+    </w:lvl>
+    <w:lvl w:ilvl="8" w:tplc="0416001B" w:tentative="1">
+      <w:start w:val="1"/>
+      <w:numFmt w:val="lowerRoman"/>
+      <w:lvlText w:val="%9."/>
+      <w:lvlJc w:val="right"/>
+      <w:pPr>
+        <w:ind w:left="6828" w:hanging="180"/>
+      </w:pPr>
+    </w:lvl>
+  </w:abstractNum>
+  <w:abstractNum w:abstractNumId="12" w15:restartNumberingAfterBreak="0">
     <w:nsid w:val="5D681B4B"/>
     <w:multiLevelType w:val="hybridMultilevel"/>
     <w:tmpl w:val="8C1A65F8"/>
@@ -4261,7 +4643,7 @@
       </w:pPr>
     </w:lvl>
   </w:abstractNum>
-  <w:abstractNum w:abstractNumId="11" w15:restartNumberingAfterBreak="0">
+  <w:abstractNum w:abstractNumId="13" w15:restartNumberingAfterBreak="0">
     <w:nsid w:val="63545201"/>
     <w:multiLevelType w:val="hybridMultilevel"/>
     <w:tmpl w:val="0EDC6776"/>
@@ -4350,7 +4732,7 @@
       </w:pPr>
     </w:lvl>
   </w:abstractNum>
-  <w:abstractNum w:abstractNumId="12" w15:restartNumberingAfterBreak="0">
+  <w:abstractNum w:abstractNumId="14" w15:restartNumberingAfterBreak="0">
     <w:nsid w:val="63586E05"/>
     <w:multiLevelType w:val="hybridMultilevel"/>
     <w:tmpl w:val="8C1A65F8"/>
@@ -4439,7 +4821,7 @@
       </w:pPr>
     </w:lvl>
   </w:abstractNum>
-  <w:abstractNum w:abstractNumId="13" w15:restartNumberingAfterBreak="0">
+  <w:abstractNum w:abstractNumId="15" w15:restartNumberingAfterBreak="0">
     <w:nsid w:val="6BA32875"/>
     <w:multiLevelType w:val="hybridMultilevel"/>
     <w:tmpl w:val="B0A2AFC2"/>
@@ -4528,7 +4910,7 @@
       </w:pPr>
     </w:lvl>
   </w:abstractNum>
-  <w:abstractNum w:abstractNumId="14" w15:restartNumberingAfterBreak="0">
+  <w:abstractNum w:abstractNumId="16" w15:restartNumberingAfterBreak="0">
     <w:nsid w:val="6D047B71"/>
     <w:multiLevelType w:val="hybridMultilevel"/>
     <w:tmpl w:val="8C1A65F8"/>
@@ -4617,7 +4999,7 @@
       </w:pPr>
     </w:lvl>
   </w:abstractNum>
-  <w:abstractNum w:abstractNumId="15" w15:restartNumberingAfterBreak="0">
+  <w:abstractNum w:abstractNumId="17" w15:restartNumberingAfterBreak="0">
     <w:nsid w:val="709D7A3C"/>
     <w:multiLevelType w:val="hybridMultilevel"/>
     <w:tmpl w:val="8C1A65F8"/>
@@ -4706,7 +5088,7 @@
       </w:pPr>
     </w:lvl>
   </w:abstractNum>
-  <w:abstractNum w:abstractNumId="16" w15:restartNumberingAfterBreak="0">
+  <w:abstractNum w:abstractNumId="18" w15:restartNumberingAfterBreak="0">
     <w:nsid w:val="7242168A"/>
     <w:multiLevelType w:val="hybridMultilevel"/>
     <w:tmpl w:val="B0A2AFC2"/>
@@ -4795,7 +5177,7 @@
       </w:pPr>
     </w:lvl>
   </w:abstractNum>
-  <w:abstractNum w:abstractNumId="17" w15:restartNumberingAfterBreak="0">
+  <w:abstractNum w:abstractNumId="19" w15:restartNumberingAfterBreak="0">
     <w:nsid w:val="7395653C"/>
     <w:multiLevelType w:val="hybridMultilevel"/>
     <w:tmpl w:val="8C1A65F8"/>
@@ -4884,7 +5266,7 @@
       </w:pPr>
     </w:lvl>
   </w:abstractNum>
-  <w:abstractNum w:abstractNumId="18" w15:restartNumberingAfterBreak="0">
+  <w:abstractNum w:abstractNumId="20" w15:restartNumberingAfterBreak="0">
     <w:nsid w:val="781B7B94"/>
     <w:multiLevelType w:val="hybridMultilevel"/>
     <w:tmpl w:val="38183CCE"/>
@@ -4973,7 +5355,7 @@
       </w:pPr>
     </w:lvl>
   </w:abstractNum>
-  <w:abstractNum w:abstractNumId="19" w15:restartNumberingAfterBreak="0">
+  <w:abstractNum w:abstractNumId="21" w15:restartNumberingAfterBreak="0">
     <w:nsid w:val="7EF839D7"/>
     <w:multiLevelType w:val="hybridMultilevel"/>
     <w:tmpl w:val="8C1A65F8"/>
@@ -5062,7 +5444,7 @@
       </w:pPr>
     </w:lvl>
   </w:abstractNum>
-  <w:abstractNum w:abstractNumId="20" w15:restartNumberingAfterBreak="0">
+  <w:abstractNum w:abstractNumId="22" w15:restartNumberingAfterBreak="0">
     <w:nsid w:val="7F9B209F"/>
     <w:multiLevelType w:val="hybridMultilevel"/>
     <w:tmpl w:val="8C1A65F8"/>
@@ -5152,67 +5534,73 @@
     </w:lvl>
   </w:abstractNum>
   <w:num w:numId="1">
-    <w:abstractNumId w:val="16"/>
+    <w:abstractNumId w:val="18"/>
   </w:num>
   <w:num w:numId="2">
-    <w:abstractNumId w:val="18"/>
+    <w:abstractNumId w:val="20"/>
   </w:num>
   <w:num w:numId="3">
+    <w:abstractNumId w:val="9"/>
+  </w:num>
+  <w:num w:numId="4">
+    <w:abstractNumId w:val="13"/>
+  </w:num>
+  <w:num w:numId="5">
+    <w:abstractNumId w:val="2"/>
+  </w:num>
+  <w:num w:numId="6">
     <w:abstractNumId w:val="8"/>
   </w:num>
-  <w:num w:numId="4">
-    <w:abstractNumId w:val="11"/>
+  <w:num w:numId="7">
+    <w:abstractNumId w:val="12"/>
   </w:num>
-  <w:num w:numId="5">
-    <w:abstractNumId w:val="1"/>
+  <w:num w:numId="8">
+    <w:abstractNumId w:val="17"/>
   </w:num>
-  <w:num w:numId="6">
+  <w:num w:numId="9">
+    <w:abstractNumId w:val="19"/>
+  </w:num>
+  <w:num w:numId="10">
+    <w:abstractNumId w:val="14"/>
+  </w:num>
+  <w:num w:numId="11">
+    <w:abstractNumId w:val="22"/>
+  </w:num>
+  <w:num w:numId="12">
+    <w:abstractNumId w:val="21"/>
+  </w:num>
+  <w:num w:numId="13">
+    <w:abstractNumId w:val="6"/>
+  </w:num>
+  <w:num w:numId="14">
     <w:abstractNumId w:val="7"/>
   </w:num>
-  <w:num w:numId="7">
+  <w:num w:numId="15">
     <w:abstractNumId w:val="10"/>
   </w:num>
-  <w:num w:numId="8">
-    <w:abstractNumId w:val="15"/>
-  </w:num>
-  <w:num w:numId="9">
-    <w:abstractNumId w:val="17"/>
-  </w:num>
-  <w:num w:numId="10">
-    <w:abstractNumId w:val="12"/>
-  </w:num>
-  <w:num w:numId="11">
-    <w:abstractNumId w:val="20"/>
-  </w:num>
-  <w:num w:numId="12">
-    <w:abstractNumId w:val="19"/>
-  </w:num>
-  <w:num w:numId="13">
-    <w:abstractNumId w:val="5"/>
-  </w:num>
-  <w:num w:numId="14">
-    <w:abstractNumId w:val="6"/>
-  </w:num>
-  <w:num w:numId="15">
-    <w:abstractNumId w:val="9"/>
-  </w:num>
   <w:num w:numId="16">
-    <w:abstractNumId w:val="3"/>
+    <w:abstractNumId w:val="4"/>
   </w:num>
   <w:num w:numId="17">
-    <w:abstractNumId w:val="2"/>
+    <w:abstractNumId w:val="3"/>
   </w:num>
   <w:num w:numId="18">
     <w:abstractNumId w:val="0"/>
   </w:num>
   <w:num w:numId="19">
-    <w:abstractNumId w:val="4"/>
+    <w:abstractNumId w:val="5"/>
   </w:num>
   <w:num w:numId="20">
-    <w:abstractNumId w:val="14"/>
+    <w:abstractNumId w:val="16"/>
   </w:num>
   <w:num w:numId="21">
-    <w:abstractNumId w:val="13"/>
+    <w:abstractNumId w:val="15"/>
+  </w:num>
+  <w:num w:numId="22">
+    <w:abstractNumId w:val="1"/>
+  </w:num>
+  <w:num w:numId="23">
+    <w:abstractNumId w:val="11"/>
   </w:num>
 </w:numbering>
 </file>

</xml_diff>

<commit_message>
Pontos Supervisor/Regional/Nacional e Prorrogações
Serviço retorna pontos nas requisições 13 e 29, faz  carga de resultados do Ação Fiscal (encerramento) e implementa requisições relativas às prorrogações de TDPFs.
</commit_message>
<xml_diff>
--- a/Tabelas - Descrição.docx
+++ b/Tabelas - Descrição.docx
@@ -637,7 +637,20 @@
         <w:t>7</w:t>
       </w:r>
       <w:r>
-        <w:t xml:space="preserve">0) – mínimo (4). </w:t>
+        <w:t>0) – mínimo (4);</w:t>
+      </w:r>
+    </w:p>
+    <w:p>
+      <w:pPr>
+        <w:pStyle w:val="PargrafodaLista"/>
+        <w:numPr>
+          <w:ilvl w:val="0"/>
+          <w:numId w:val="4"/>
+        </w:numPr>
+        <w:jc w:val="both"/>
+      </w:pPr>
+      <w:r>
+        <w:t>Vencimento: data de vencimento do prazo para atendimento da intimação – DATA/Hora.</w:t>
       </w:r>
     </w:p>
     <w:p>
@@ -738,6 +751,7 @@
       </w:pPr>
       <w:proofErr w:type="spellStart"/>
       <w:r>
+        <w:lastRenderedPageBreak/>
         <w:t>Inicio</w:t>
       </w:r>
       <w:proofErr w:type="spellEnd"/>
@@ -1532,6 +1546,7 @@
         <w:jc w:val="both"/>
       </w:pPr>
       <w:r>
+        <w:lastRenderedPageBreak/>
         <w:t>Fiscal: chave do registro da tabela Fiscais – INTEIRO;</w:t>
       </w:r>
     </w:p>
@@ -1925,19 +1940,1113 @@
         </w:numPr>
       </w:pPr>
       <w:r>
-        <w:t>Tributo: chave do registro da t</w:t>
-      </w:r>
-      <w:r>
-        <w:t>abela Tributos.</w:t>
+        <w:t>Tributo: chave do registro da tabela Tributos.</w:t>
+      </w:r>
+    </w:p>
+    <w:p>
+      <w:pPr>
+        <w:jc w:val="both"/>
+      </w:pPr>
+    </w:p>
+    <w:p>
+      <w:pPr>
+        <w:jc w:val="both"/>
+      </w:pPr>
+      <w:proofErr w:type="spellStart"/>
+      <w:r>
+        <w:rPr>
+          <w:b/>
+          <w:bCs/>
+        </w:rPr>
+        <w:t>OperacoesFiscais</w:t>
+      </w:r>
+      <w:proofErr w:type="spellEnd"/>
+      <w:r>
+        <w:rPr>
+          <w:b/>
+          <w:bCs/>
+        </w:rPr>
+        <w:t xml:space="preserve"> </w:t>
+      </w:r>
+      <w:r>
+        <w:t>– tabela que armazena as operações fiscais:</w:t>
+      </w:r>
+    </w:p>
+    <w:p>
+      <w:pPr>
+        <w:pStyle w:val="PargrafodaLista"/>
+        <w:numPr>
+          <w:ilvl w:val="0"/>
+          <w:numId w:val="17"/>
+        </w:numPr>
+      </w:pPr>
+      <w:proofErr w:type="spellStart"/>
+      <w:r>
+        <w:t>Operacao</w:t>
+      </w:r>
+      <w:proofErr w:type="spellEnd"/>
+      <w:r>
+        <w:t>: código do Ação Fiscal/TDPF da operação;</w:t>
+      </w:r>
+    </w:p>
+    <w:p>
+      <w:pPr>
+        <w:pStyle w:val="PargrafodaLista"/>
+        <w:numPr>
+          <w:ilvl w:val="0"/>
+          <w:numId w:val="17"/>
+        </w:numPr>
+      </w:pPr>
+      <w:proofErr w:type="spellStart"/>
+      <w:r>
+        <w:t>Descricao</w:t>
+      </w:r>
+      <w:proofErr w:type="spellEnd"/>
+      <w:r>
+        <w:t>: descrição da operação fiscal;</w:t>
+      </w:r>
+    </w:p>
+    <w:p>
+      <w:pPr>
+        <w:pStyle w:val="PargrafodaLista"/>
+        <w:numPr>
+          <w:ilvl w:val="0"/>
+          <w:numId w:val="17"/>
+        </w:numPr>
+      </w:pPr>
+      <w:r>
+        <w:t xml:space="preserve">Valor: valor da operação – </w:t>
+      </w:r>
+      <w:proofErr w:type="gramStart"/>
+      <w:r>
+        <w:t>DECIMAL(</w:t>
+      </w:r>
+      <w:proofErr w:type="gramEnd"/>
+      <w:r>
+        <w:t>2,2).</w:t>
+      </w:r>
+    </w:p>
+    <w:p>
+      <w:pPr>
+        <w:jc w:val="both"/>
+      </w:pPr>
+    </w:p>
+    <w:p>
+      <w:pPr>
+        <w:jc w:val="both"/>
+      </w:pPr>
+      <w:r>
+        <w:rPr>
+          <w:b/>
+          <w:bCs/>
+        </w:rPr>
+        <w:t xml:space="preserve">Tributos </w:t>
+      </w:r>
+      <w:r>
+        <w:t>– tabela que armazena os tributos:</w:t>
+      </w:r>
+    </w:p>
+    <w:p>
+      <w:pPr>
+        <w:pStyle w:val="PargrafodaLista"/>
+        <w:numPr>
+          <w:ilvl w:val="0"/>
+          <w:numId w:val="18"/>
+        </w:numPr>
+      </w:pPr>
+      <w:r>
+        <w:t>Tributo: código do tributo no Ação Fiscal;</w:t>
+      </w:r>
+    </w:p>
+    <w:p>
+      <w:pPr>
+        <w:pStyle w:val="PargrafodaLista"/>
+        <w:numPr>
+          <w:ilvl w:val="0"/>
+          <w:numId w:val="18"/>
+        </w:numPr>
+      </w:pPr>
+      <w:proofErr w:type="spellStart"/>
+      <w:r>
+        <w:t>Descricao</w:t>
+      </w:r>
+      <w:proofErr w:type="spellEnd"/>
+      <w:r>
+        <w:t>: descrição do tributo.</w:t>
+      </w:r>
+    </w:p>
+    <w:p>
+      <w:pPr>
+        <w:jc w:val="both"/>
+      </w:pPr>
+    </w:p>
+    <w:p>
+      <w:pPr>
+        <w:jc w:val="both"/>
+      </w:pPr>
+      <w:r>
+        <w:rPr>
+          <w:b/>
+          <w:bCs/>
+        </w:rPr>
+        <w:t>Resultados</w:t>
+      </w:r>
+      <w:r>
+        <w:rPr>
+          <w:b/>
+          <w:bCs/>
+        </w:rPr>
+        <w:t xml:space="preserve"> </w:t>
+      </w:r>
+      <w:r>
+        <w:t>– tabela que armazena os resu</w:t>
+      </w:r>
+      <w:r>
+        <w:t>l</w:t>
+      </w:r>
+      <w:r>
+        <w:t xml:space="preserve">tados dos </w:t>
+      </w:r>
+      <w:proofErr w:type="spellStart"/>
+      <w:r>
+        <w:t>TDPFs</w:t>
+      </w:r>
+      <w:proofErr w:type="spellEnd"/>
+      <w:r>
+        <w:t xml:space="preserve"> p/ fins de cálculo de pontuação:</w:t>
+      </w:r>
+    </w:p>
+    <w:p>
+      <w:pPr>
+        <w:pStyle w:val="PargrafodaLista"/>
+        <w:numPr>
+          <w:ilvl w:val="0"/>
+          <w:numId w:val="19"/>
+        </w:numPr>
+      </w:pPr>
+      <w:r>
+        <w:t>TDPF: chave do registro da tabela TDPFS - INTEIRO;</w:t>
+      </w:r>
+    </w:p>
+    <w:p>
+      <w:pPr>
+        <w:pStyle w:val="PargrafodaLista"/>
+        <w:numPr>
+          <w:ilvl w:val="0"/>
+          <w:numId w:val="19"/>
+        </w:numPr>
+        <w:jc w:val="both"/>
+      </w:pPr>
+      <w:r>
+        <w:t>Arrolamentos: quantidade de processos de arrolamento – INTEIRO;</w:t>
+      </w:r>
+    </w:p>
+    <w:p>
+      <w:pPr>
+        <w:pStyle w:val="PargrafodaLista"/>
+        <w:numPr>
+          <w:ilvl w:val="0"/>
+          <w:numId w:val="19"/>
+        </w:numPr>
+        <w:jc w:val="both"/>
+      </w:pPr>
+      <w:proofErr w:type="spellStart"/>
+      <w:r>
+        <w:t>MedCautelar</w:t>
+      </w:r>
+      <w:proofErr w:type="spellEnd"/>
+      <w:r>
+        <w:t xml:space="preserve">: </w:t>
+      </w:r>
+      <w:proofErr w:type="gramStart"/>
+      <w:r>
+        <w:t>TEXTO(</w:t>
+      </w:r>
+      <w:proofErr w:type="gramEnd"/>
+      <w:r>
+        <w:t>1) – S ou N;</w:t>
+      </w:r>
+    </w:p>
+    <w:p>
+      <w:pPr>
+        <w:pStyle w:val="PargrafodaLista"/>
+        <w:numPr>
+          <w:ilvl w:val="0"/>
+          <w:numId w:val="19"/>
+        </w:numPr>
+        <w:jc w:val="both"/>
+      </w:pPr>
+      <w:proofErr w:type="spellStart"/>
+      <w:r>
+        <w:t>RepPenais</w:t>
+      </w:r>
+      <w:proofErr w:type="spellEnd"/>
+      <w:r>
+        <w:t>: quantidade de processos de RFFP – INTEIRO;</w:t>
+      </w:r>
+    </w:p>
+    <w:p>
+      <w:pPr>
+        <w:pStyle w:val="PargrafodaLista"/>
+        <w:numPr>
+          <w:ilvl w:val="0"/>
+          <w:numId w:val="19"/>
+        </w:numPr>
+        <w:jc w:val="both"/>
+      </w:pPr>
+      <w:proofErr w:type="spellStart"/>
+      <w:r>
+        <w:t>Inaptidoes</w:t>
+      </w:r>
+      <w:proofErr w:type="spellEnd"/>
+      <w:r>
+        <w:t>: INTEIRO;</w:t>
+      </w:r>
+    </w:p>
+    <w:p>
+      <w:pPr>
+        <w:pStyle w:val="PargrafodaLista"/>
+        <w:numPr>
+          <w:ilvl w:val="0"/>
+          <w:numId w:val="19"/>
+        </w:numPr>
+        <w:jc w:val="both"/>
+      </w:pPr>
+      <w:r>
+        <w:t>Baixa</w:t>
+      </w:r>
+      <w:r>
+        <w:t>s</w:t>
+      </w:r>
+      <w:r>
+        <w:t>: INTEIRO;</w:t>
+      </w:r>
+    </w:p>
+    <w:p>
+      <w:pPr>
+        <w:pStyle w:val="PargrafodaLista"/>
+        <w:numPr>
+          <w:ilvl w:val="0"/>
+          <w:numId w:val="19"/>
+        </w:numPr>
+        <w:jc w:val="both"/>
+      </w:pPr>
+      <w:proofErr w:type="spellStart"/>
+      <w:r>
+        <w:rPr>
+          <w:u w:val="single"/>
+        </w:rPr>
+        <w:t>Exc</w:t>
+      </w:r>
+      <w:r>
+        <w:rPr>
+          <w:u w:val="single"/>
+        </w:rPr>
+        <w:t>Simples</w:t>
+      </w:r>
+      <w:proofErr w:type="spellEnd"/>
+      <w:r>
+        <w:t>: INTEIRO;</w:t>
+      </w:r>
+    </w:p>
+    <w:p>
+      <w:pPr>
+        <w:pStyle w:val="PargrafodaLista"/>
+        <w:numPr>
+          <w:ilvl w:val="0"/>
+          <w:numId w:val="19"/>
+        </w:numPr>
+        <w:jc w:val="both"/>
+      </w:pPr>
+      <w:proofErr w:type="spellStart"/>
+      <w:r>
+        <w:t>SujPassivos</w:t>
+      </w:r>
+      <w:proofErr w:type="spellEnd"/>
+      <w:r>
+        <w:t xml:space="preserve">: quantidade de </w:t>
+      </w:r>
+      <w:proofErr w:type="spellStart"/>
+      <w:r>
+        <w:t>SPs</w:t>
+      </w:r>
+      <w:proofErr w:type="spellEnd"/>
+      <w:r>
+        <w:t xml:space="preserve"> além do sujeito passivo principal – INTEIRO;</w:t>
+      </w:r>
+    </w:p>
+    <w:p>
+      <w:pPr>
+        <w:pStyle w:val="PargrafodaLista"/>
+        <w:numPr>
+          <w:ilvl w:val="0"/>
+          <w:numId w:val="19"/>
+        </w:numPr>
+        <w:jc w:val="both"/>
+      </w:pPr>
+      <w:proofErr w:type="spellStart"/>
+      <w:r>
+        <w:t>DigVincs</w:t>
+      </w:r>
+      <w:proofErr w:type="spellEnd"/>
+      <w:r>
+        <w:t>: quantidade de diligências vinculadas – INTEIRO;</w:t>
+      </w:r>
+    </w:p>
+    <w:p>
+      <w:pPr>
+        <w:pStyle w:val="PargrafodaLista"/>
+        <w:numPr>
+          <w:ilvl w:val="0"/>
+          <w:numId w:val="19"/>
+        </w:numPr>
+        <w:jc w:val="both"/>
+      </w:pPr>
+      <w:r>
+        <w:t xml:space="preserve">Situacao11: </w:t>
+      </w:r>
+      <w:proofErr w:type="gramStart"/>
+      <w:r>
+        <w:t>TEXTO(</w:t>
+      </w:r>
+      <w:proofErr w:type="gramEnd"/>
+      <w:r>
+        <w:t>1) – S ou N;</w:t>
+      </w:r>
+    </w:p>
+    <w:p>
+      <w:pPr>
+        <w:pStyle w:val="PargrafodaLista"/>
+        <w:numPr>
+          <w:ilvl w:val="0"/>
+          <w:numId w:val="19"/>
+        </w:numPr>
+        <w:jc w:val="both"/>
+      </w:pPr>
+      <w:proofErr w:type="spellStart"/>
+      <w:r>
+        <w:t>Interposicao</w:t>
+      </w:r>
+      <w:proofErr w:type="spellEnd"/>
+      <w:r>
+        <w:t xml:space="preserve">: </w:t>
+      </w:r>
+      <w:proofErr w:type="gramStart"/>
+      <w:r>
+        <w:t>TEXTO(</w:t>
+      </w:r>
+      <w:proofErr w:type="gramEnd"/>
+      <w:r>
+        <w:t>1) – S ou N;</w:t>
+      </w:r>
+    </w:p>
+    <w:p>
+      <w:pPr>
+        <w:pStyle w:val="PargrafodaLista"/>
+        <w:numPr>
+          <w:ilvl w:val="0"/>
+          <w:numId w:val="19"/>
+        </w:numPr>
+        <w:jc w:val="both"/>
+      </w:pPr>
+      <w:r>
+        <w:t xml:space="preserve">Situacao15: </w:t>
+      </w:r>
+      <w:proofErr w:type="gramStart"/>
+      <w:r>
+        <w:t>TEXTO(</w:t>
+      </w:r>
+      <w:proofErr w:type="gramEnd"/>
+      <w:r>
+        <w:t>1) – S ou N;</w:t>
+      </w:r>
+    </w:p>
+    <w:p>
+      <w:pPr>
+        <w:pStyle w:val="PargrafodaLista"/>
+        <w:numPr>
+          <w:ilvl w:val="0"/>
+          <w:numId w:val="19"/>
+        </w:numPr>
+        <w:jc w:val="both"/>
+      </w:pPr>
+      <w:r>
+        <w:t>EstabPrev</w:t>
+      </w:r>
+      <w:r>
+        <w:t>1</w:t>
+      </w:r>
+      <w:r>
+        <w:t>: inteiro;</w:t>
+      </w:r>
+    </w:p>
+    <w:p>
+      <w:pPr>
+        <w:pStyle w:val="PargrafodaLista"/>
+        <w:numPr>
+          <w:ilvl w:val="0"/>
+          <w:numId w:val="19"/>
+        </w:numPr>
+        <w:jc w:val="both"/>
+      </w:pPr>
+      <w:r>
+        <w:t>EstabPrev2: inteiro;</w:t>
+      </w:r>
+    </w:p>
+    <w:p>
+      <w:pPr>
+        <w:pStyle w:val="PargrafodaLista"/>
+        <w:numPr>
+          <w:ilvl w:val="0"/>
+          <w:numId w:val="19"/>
+        </w:numPr>
+        <w:jc w:val="both"/>
+      </w:pPr>
+      <w:r>
+        <w:t>Segurados: inteiro;</w:t>
+      </w:r>
+    </w:p>
+    <w:p>
+      <w:pPr>
+        <w:pStyle w:val="PargrafodaLista"/>
+        <w:numPr>
+          <w:ilvl w:val="0"/>
+          <w:numId w:val="19"/>
+        </w:numPr>
+        <w:jc w:val="both"/>
+      </w:pPr>
+      <w:r>
+        <w:t>Prestadores: inteiro;</w:t>
+      </w:r>
+    </w:p>
+    <w:p>
+      <w:pPr>
+        <w:pStyle w:val="PargrafodaLista"/>
+        <w:numPr>
+          <w:ilvl w:val="0"/>
+          <w:numId w:val="19"/>
+        </w:numPr>
+        <w:jc w:val="both"/>
+      </w:pPr>
+      <w:r>
+        <w:t>Tomadores: inteiro;</w:t>
+      </w:r>
+    </w:p>
+    <w:p>
+      <w:pPr>
+        <w:pStyle w:val="PargrafodaLista"/>
+        <w:numPr>
+          <w:ilvl w:val="0"/>
+          <w:numId w:val="19"/>
+        </w:numPr>
+        <w:jc w:val="both"/>
+      </w:pPr>
+      <w:proofErr w:type="spellStart"/>
+      <w:r>
+        <w:t>QtdePER</w:t>
+      </w:r>
+      <w:proofErr w:type="spellEnd"/>
+      <w:r>
+        <w:t>: inteiro;</w:t>
+      </w:r>
+    </w:p>
+    <w:p>
+      <w:pPr>
+        <w:pStyle w:val="PargrafodaLista"/>
+        <w:numPr>
+          <w:ilvl w:val="0"/>
+          <w:numId w:val="19"/>
+        </w:numPr>
+        <w:jc w:val="both"/>
+      </w:pPr>
+      <w:proofErr w:type="spellStart"/>
+      <w:r>
+        <w:t>Lanc</w:t>
+      </w:r>
+      <w:r>
+        <w:t>Muldi</w:t>
+      </w:r>
+      <w:proofErr w:type="spellEnd"/>
+      <w:r>
+        <w:t xml:space="preserve">:  </w:t>
+      </w:r>
+      <w:proofErr w:type="gramStart"/>
+      <w:r>
+        <w:t>TEXTO(</w:t>
+      </w:r>
+      <w:proofErr w:type="gramEnd"/>
+      <w:r>
+        <w:t>1) – S ou N;</w:t>
+      </w:r>
+    </w:p>
+    <w:p>
+      <w:pPr>
+        <w:pStyle w:val="PargrafodaLista"/>
+        <w:numPr>
+          <w:ilvl w:val="0"/>
+          <w:numId w:val="19"/>
+        </w:numPr>
+        <w:jc w:val="both"/>
+      </w:pPr>
+      <w:proofErr w:type="spellStart"/>
+      <w:r>
+        <w:t>Compensacao</w:t>
+      </w:r>
+      <w:proofErr w:type="spellEnd"/>
+      <w:r>
+        <w:t xml:space="preserve">: </w:t>
+      </w:r>
+      <w:proofErr w:type="gramStart"/>
+      <w:r>
+        <w:t>TEXTO(</w:t>
+      </w:r>
+      <w:proofErr w:type="gramEnd"/>
+      <w:r>
+        <w:t>1) – S ou N;</w:t>
+      </w:r>
+    </w:p>
+    <w:p>
+      <w:pPr>
+        <w:pStyle w:val="PargrafodaLista"/>
+        <w:numPr>
+          <w:ilvl w:val="0"/>
+          <w:numId w:val="19"/>
+        </w:numPr>
+        <w:jc w:val="both"/>
+      </w:pPr>
+      <w:proofErr w:type="spellStart"/>
+      <w:r>
+        <w:t>CreditoExt</w:t>
+      </w:r>
+      <w:proofErr w:type="spellEnd"/>
+      <w:r>
+        <w:t xml:space="preserve">: </w:t>
+      </w:r>
+      <w:proofErr w:type="gramStart"/>
+      <w:r>
+        <w:t>TEXTO(</w:t>
+      </w:r>
+      <w:proofErr w:type="gramEnd"/>
+      <w:r>
+        <w:t>1) – S ou N;</w:t>
+      </w:r>
+    </w:p>
+    <w:p>
+      <w:pPr>
+        <w:pStyle w:val="PargrafodaLista"/>
+        <w:numPr>
+          <w:ilvl w:val="0"/>
+          <w:numId w:val="19"/>
+        </w:numPr>
+        <w:jc w:val="both"/>
+      </w:pPr>
+      <w:r>
+        <w:t>Data: DATE/TIME</w:t>
+      </w:r>
+      <w:r>
+        <w:t xml:space="preserve"> – data de inclusão do registro;</w:t>
+      </w:r>
+    </w:p>
+    <w:p>
+      <w:pPr>
+        <w:pStyle w:val="PargrafodaLista"/>
+        <w:numPr>
+          <w:ilvl w:val="0"/>
+          <w:numId w:val="19"/>
+        </w:numPr>
+        <w:jc w:val="both"/>
+      </w:pPr>
+      <w:r>
+        <w:t xml:space="preserve">CPF: TEXTO (11) – </w:t>
+      </w:r>
+      <w:proofErr w:type="spellStart"/>
+      <w:r>
+        <w:t>cpf</w:t>
+      </w:r>
+      <w:proofErr w:type="spellEnd"/>
+      <w:r>
+        <w:t xml:space="preserve"> da pessoa que prestou a informação.</w:t>
+      </w:r>
+    </w:p>
+    <w:p>
+      <w:pPr>
+        <w:jc w:val="both"/>
+      </w:pPr>
+      <w:r>
+        <w:t xml:space="preserve">As situações 12 e 14 podem ser calculadas pelo sistema com base na tabela </w:t>
+      </w:r>
+      <w:proofErr w:type="spellStart"/>
+      <w:r>
+        <w:t>Operacoes</w:t>
+      </w:r>
+      <w:proofErr w:type="spellEnd"/>
+      <w:r>
+        <w:t>.</w:t>
+      </w:r>
+    </w:p>
+    <w:p>
+      <w:pPr>
+        <w:jc w:val="both"/>
+      </w:pPr>
+      <w:proofErr w:type="spellStart"/>
+      <w:r>
+        <w:rPr>
+          <w:b/>
+          <w:bCs/>
+        </w:rPr>
+        <w:t>Orgaos</w:t>
+      </w:r>
+      <w:proofErr w:type="spellEnd"/>
+      <w:r>
+        <w:rPr>
+          <w:b/>
+          <w:bCs/>
+        </w:rPr>
+        <w:t xml:space="preserve"> </w:t>
+      </w:r>
+      <w:r>
+        <w:t>– tabela que armazena o órgão para definição do que usuários possam fazer:</w:t>
+      </w:r>
+    </w:p>
+    <w:p>
+      <w:pPr>
+        <w:pStyle w:val="PargrafodaLista"/>
+        <w:numPr>
+          <w:ilvl w:val="0"/>
+          <w:numId w:val="22"/>
+        </w:numPr>
+      </w:pPr>
+      <w:proofErr w:type="spellStart"/>
+      <w:r>
+        <w:t>Orgao</w:t>
+      </w:r>
+      <w:proofErr w:type="spellEnd"/>
+      <w:r>
+        <w:t xml:space="preserve">: descrição do órgão – </w:t>
+      </w:r>
+      <w:proofErr w:type="gramStart"/>
+      <w:r>
+        <w:t>TEXTO(</w:t>
+      </w:r>
+      <w:proofErr w:type="gramEnd"/>
+      <w:r>
+        <w:t>25);</w:t>
+      </w:r>
+    </w:p>
+    <w:p>
+      <w:pPr>
+        <w:pStyle w:val="PargrafodaLista"/>
+        <w:numPr>
+          <w:ilvl w:val="0"/>
+          <w:numId w:val="22"/>
+        </w:numPr>
+        <w:jc w:val="both"/>
+      </w:pPr>
+      <w:r>
+        <w:t xml:space="preserve">Tipo: L (local), R (regional – busca as equipes na tabela de jurisdição) ou N (nacional) – </w:t>
+      </w:r>
+      <w:proofErr w:type="gramStart"/>
+      <w:r>
+        <w:t>TEXTO(</w:t>
+      </w:r>
+      <w:proofErr w:type="gramEnd"/>
+      <w:r>
+        <w:t>1)</w:t>
+      </w:r>
+    </w:p>
+    <w:p>
+      <w:pPr>
+        <w:jc w:val="both"/>
+        <w:rPr>
+          <w:b/>
+          <w:bCs/>
+        </w:rPr>
+      </w:pPr>
+    </w:p>
+    <w:p>
+      <w:pPr>
+        <w:jc w:val="both"/>
+      </w:pPr>
+      <w:proofErr w:type="spellStart"/>
+      <w:r>
+        <w:rPr>
+          <w:b/>
+          <w:bCs/>
+        </w:rPr>
+        <w:t>Jurisdicao</w:t>
+      </w:r>
+      <w:proofErr w:type="spellEnd"/>
+      <w:r>
+        <w:rPr>
+          <w:b/>
+          <w:bCs/>
+        </w:rPr>
+        <w:t xml:space="preserve"> </w:t>
+      </w:r>
+      <w:r>
+        <w:t>– tabela que armazena cada equipe que cada órgão jurisdiciona</w:t>
+      </w:r>
+      <w:r>
+        <w:t>:</w:t>
+      </w:r>
+    </w:p>
+    <w:p>
+      <w:pPr>
+        <w:pStyle w:val="PargrafodaLista"/>
+        <w:numPr>
+          <w:ilvl w:val="0"/>
+          <w:numId w:val="23"/>
+        </w:numPr>
+      </w:pPr>
+      <w:proofErr w:type="spellStart"/>
+      <w:r>
+        <w:t>Orgao</w:t>
+      </w:r>
+      <w:proofErr w:type="spellEnd"/>
+      <w:r>
+        <w:t>: chave da tabela órgãos – INTEIRO;</w:t>
+      </w:r>
+    </w:p>
+    <w:p>
+      <w:pPr>
+        <w:pStyle w:val="PargrafodaLista"/>
+        <w:numPr>
+          <w:ilvl w:val="0"/>
+          <w:numId w:val="23"/>
+        </w:numPr>
+        <w:jc w:val="both"/>
+      </w:pPr>
+      <w:r>
+        <w:t xml:space="preserve">Equipe: equipe que o órgão subordina – </w:t>
+      </w:r>
+      <w:proofErr w:type="gramStart"/>
+      <w:r>
+        <w:t>TEXTO(</w:t>
+      </w:r>
+      <w:proofErr w:type="gramEnd"/>
+      <w:r>
+        <w:t xml:space="preserve">25) – mesmo campo do </w:t>
+      </w:r>
+      <w:proofErr w:type="spellStart"/>
+      <w:r>
+        <w:t>TDPFS.Grupo</w:t>
+      </w:r>
+      <w:proofErr w:type="spellEnd"/>
+      <w:r>
+        <w:t xml:space="preserve"> e </w:t>
+      </w:r>
+      <w:proofErr w:type="spellStart"/>
+      <w:r>
+        <w:t>Supervisores.Equipe</w:t>
+      </w:r>
+      <w:proofErr w:type="spellEnd"/>
+      <w:r>
+        <w:t>.</w:t>
+      </w:r>
+    </w:p>
+    <w:p>
+      <w:pPr>
+        <w:jc w:val="both"/>
+        <w:rPr>
+          <w:b/>
+          <w:bCs/>
+        </w:rPr>
+      </w:pPr>
+    </w:p>
+    <w:p>
+      <w:pPr>
+        <w:jc w:val="both"/>
+      </w:pPr>
+      <w:r>
+        <w:rPr>
+          <w:b/>
+          <w:bCs/>
+        </w:rPr>
+        <w:t>Juntadas</w:t>
+      </w:r>
+      <w:r>
+        <w:rPr>
+          <w:b/>
+          <w:bCs/>
+        </w:rPr>
+        <w:t xml:space="preserve"> </w:t>
+      </w:r>
+      <w:r>
+        <w:t>– tabela que armazena a data da última solicitação de juntada e a data em que o usuário foi avisado dela:</w:t>
+      </w:r>
+    </w:p>
+    <w:p>
+      <w:pPr>
+        <w:pStyle w:val="PargrafodaLista"/>
+        <w:numPr>
+          <w:ilvl w:val="0"/>
+          <w:numId w:val="24"/>
+        </w:numPr>
+      </w:pPr>
+      <w:r>
+        <w:t>TDPF: chave da tabela TDPFS – INTEIRO;</w:t>
+      </w:r>
+    </w:p>
+    <w:p>
+      <w:pPr>
+        <w:pStyle w:val="PargrafodaLista"/>
+        <w:numPr>
+          <w:ilvl w:val="0"/>
+          <w:numId w:val="24"/>
+        </w:numPr>
+        <w:jc w:val="both"/>
+      </w:pPr>
+      <w:r>
+        <w:t>Solicitação: data da última solicitação de juntada feita pelo contribuinte – DATA;</w:t>
+      </w:r>
+    </w:p>
+    <w:p>
+      <w:pPr>
+        <w:pStyle w:val="PargrafodaLista"/>
+        <w:numPr>
+          <w:ilvl w:val="0"/>
+          <w:numId w:val="24"/>
+        </w:numPr>
+        <w:jc w:val="both"/>
+      </w:pPr>
+      <w:r>
+        <w:t>Aviso: data em que o fiscal/usuário foi alertado pelo Bot.</w:t>
+      </w:r>
+    </w:p>
+    <w:p>
+      <w:pPr>
+        <w:jc w:val="both"/>
+        <w:rPr>
+          <w:b/>
+          <w:bCs/>
+        </w:rPr>
+      </w:pPr>
+    </w:p>
+    <w:p>
+      <w:pPr>
+        <w:jc w:val="both"/>
+      </w:pPr>
+      <w:proofErr w:type="spellStart"/>
+      <w:r>
+        <w:rPr>
+          <w:b/>
+          <w:bCs/>
+        </w:rPr>
+        <w:t>Prorrogacoes</w:t>
+      </w:r>
+      <w:proofErr w:type="spellEnd"/>
+      <w:r>
+        <w:rPr>
+          <w:b/>
+          <w:bCs/>
+        </w:rPr>
+        <w:t xml:space="preserve"> </w:t>
+      </w:r>
+      <w:r>
+        <w:t>– tabela que armazena os dados do documento que solicitou e autorizou a prorrogação do TDPF:</w:t>
+      </w:r>
+    </w:p>
+    <w:p>
+      <w:pPr>
+        <w:pStyle w:val="PargrafodaLista"/>
+        <w:numPr>
+          <w:ilvl w:val="0"/>
+          <w:numId w:val="25"/>
+        </w:numPr>
+      </w:pPr>
+      <w:r>
+        <w:t>TDPF: chave da tabela TDPFS – INTEIRO;</w:t>
+      </w:r>
+    </w:p>
+    <w:p>
+      <w:pPr>
+        <w:pStyle w:val="PargrafodaLista"/>
+        <w:numPr>
+          <w:ilvl w:val="0"/>
+          <w:numId w:val="25"/>
+        </w:numPr>
+      </w:pPr>
+      <w:r>
+        <w:t>Assunto: descrição do assunto – TEXTO (100) – padronizado (“PRORROGAÇÃO TDPF XXXXXX-XXXX-XXXXX DE XX/XX/XXXX”;</w:t>
+      </w:r>
+    </w:p>
+    <w:p>
+      <w:pPr>
+        <w:pStyle w:val="PargrafodaLista"/>
+        <w:numPr>
+          <w:ilvl w:val="0"/>
+          <w:numId w:val="25"/>
+        </w:numPr>
+      </w:pPr>
+      <w:r>
+        <w:t>Doc</w:t>
+      </w:r>
+      <w:r>
+        <w:t>umento</w:t>
+      </w:r>
+      <w:r>
+        <w:t xml:space="preserve">: nome do </w:t>
+      </w:r>
+      <w:r>
+        <w:t xml:space="preserve">arquivo do </w:t>
+      </w:r>
+      <w:r>
+        <w:t>documento – TEXTO (100);</w:t>
+      </w:r>
+    </w:p>
+    <w:p>
+      <w:pPr>
+        <w:pStyle w:val="PargrafodaLista"/>
+        <w:numPr>
+          <w:ilvl w:val="0"/>
+          <w:numId w:val="25"/>
+        </w:numPr>
+      </w:pPr>
+      <w:r>
+        <w:t>Tipo</w:t>
+      </w:r>
+      <w:r>
+        <w:t xml:space="preserve">: conforme código da tabela do e-Assina – </w:t>
+      </w:r>
+      <w:proofErr w:type="gramStart"/>
+      <w:r>
+        <w:t>TEXTO(</w:t>
+      </w:r>
+      <w:proofErr w:type="gramEnd"/>
+      <w:r>
+        <w:t>2) – OUTROS;</w:t>
+      </w:r>
+    </w:p>
+    <w:p>
+      <w:pPr>
+        <w:pStyle w:val="PargrafodaLista"/>
+        <w:numPr>
+          <w:ilvl w:val="0"/>
+          <w:numId w:val="25"/>
+        </w:numPr>
+      </w:pPr>
+      <w:r>
+        <w:t>Data: data de inclusão do documento no e-Assina – DATA;</w:t>
+      </w:r>
+    </w:p>
+    <w:p>
+      <w:pPr>
+        <w:pStyle w:val="PargrafodaLista"/>
+        <w:numPr>
+          <w:ilvl w:val="0"/>
+          <w:numId w:val="25"/>
+        </w:numPr>
+      </w:pPr>
+      <w:r>
+        <w:t>Supervisor: código do fiscal supervisor (tabela Fiscais) – INTEIRO;</w:t>
+      </w:r>
+    </w:p>
+    <w:p>
+      <w:pPr>
+        <w:pStyle w:val="PargrafodaLista"/>
+        <w:numPr>
+          <w:ilvl w:val="0"/>
+          <w:numId w:val="25"/>
+        </w:numPr>
+      </w:pPr>
+      <w:proofErr w:type="spellStart"/>
+      <w:r>
+        <w:t>Data</w:t>
+      </w:r>
+      <w:r>
+        <w:t>Assinatura</w:t>
+      </w:r>
+      <w:proofErr w:type="spellEnd"/>
+      <w:r>
+        <w:t xml:space="preserve">: data de </w:t>
+      </w:r>
+      <w:r>
+        <w:t>assinatura do supervisor – DATA;</w:t>
+      </w:r>
+    </w:p>
+    <w:p>
+      <w:pPr>
+        <w:pStyle w:val="PargrafodaLista"/>
+        <w:numPr>
+          <w:ilvl w:val="0"/>
+          <w:numId w:val="25"/>
+        </w:numPr>
+      </w:pPr>
+      <w:r>
+        <w:t xml:space="preserve">Fundamentos: fundamentos– </w:t>
+      </w:r>
+      <w:proofErr w:type="gramStart"/>
+      <w:r>
+        <w:t>TEXTO(</w:t>
+      </w:r>
+      <w:proofErr w:type="gramEnd"/>
+      <w:r>
+        <w:t>2000);</w:t>
+      </w:r>
+    </w:p>
+    <w:p>
+      <w:pPr>
+        <w:pStyle w:val="PargrafodaLista"/>
+        <w:numPr>
+          <w:ilvl w:val="0"/>
+          <w:numId w:val="25"/>
+        </w:numPr>
+      </w:pPr>
+      <w:proofErr w:type="spellStart"/>
+      <w:r>
+        <w:t>Numero</w:t>
+      </w:r>
+      <w:proofErr w:type="spellEnd"/>
+      <w:r>
+        <w:t xml:space="preserve">: número sequencial da autorização relativa ao TDPF – </w:t>
+      </w:r>
+      <w:proofErr w:type="gramStart"/>
+      <w:r>
+        <w:t>TEXTO(</w:t>
+      </w:r>
+      <w:proofErr w:type="gramEnd"/>
+      <w:r>
+        <w:t>2);</w:t>
+      </w:r>
+    </w:p>
+    <w:p>
+      <w:pPr>
+        <w:pStyle w:val="PargrafodaLista"/>
+        <w:numPr>
+          <w:ilvl w:val="0"/>
+          <w:numId w:val="25"/>
+        </w:numPr>
+      </w:pPr>
+      <w:r>
+        <w:t>Motivo: motivo, segun</w:t>
+      </w:r>
+      <w:r>
+        <w:t>do codificação do RHAF – INTEIRO</w:t>
       </w:r>
       <w:bookmarkStart w:id="0" w:name="_GoBack"/>
       <w:bookmarkEnd w:id="0"/>
-    </w:p>
-    <w:p>
-      <w:pPr>
-        <w:jc w:val="both"/>
-      </w:pPr>
-    </w:p>
+      <w:r>
+        <w:t>);</w:t>
+      </w:r>
+    </w:p>
+    <w:p>
+      <w:pPr>
+        <w:pStyle w:val="PargrafodaLista"/>
+        <w:numPr>
+          <w:ilvl w:val="0"/>
+          <w:numId w:val="25"/>
+        </w:numPr>
+      </w:pPr>
+      <w:proofErr w:type="spellStart"/>
+      <w:r>
+        <w:t>RegistroRHAF</w:t>
+      </w:r>
+      <w:proofErr w:type="spellEnd"/>
+      <w:r>
+        <w:t>: data de registro no RHAF – DATA.</w:t>
+      </w:r>
+    </w:p>
+    <w:p/>
     <w:p>
       <w:pPr>
         <w:jc w:val="both"/>
@@ -1948,1089 +3057,179 @@
           <w:b/>
           <w:bCs/>
         </w:rPr>
-        <w:t>OperacoesFiscais</w:t>
-      </w:r>
-      <w:proofErr w:type="spellEnd"/>
+        <w:t>AssinaturaFiscal</w:t>
+      </w:r>
+      <w:proofErr w:type="spellEnd"/>
+      <w:r>
+        <w:t xml:space="preserve">– tabela que armazena os dados das assinaturas dos </w:t>
+      </w:r>
+      <w:proofErr w:type="spellStart"/>
+      <w:r>
+        <w:t>AFRFBs</w:t>
+      </w:r>
+      <w:proofErr w:type="spellEnd"/>
+      <w:r>
+        <w:t xml:space="preserve"> relativamente a uma prorrogação de TDPF:</w:t>
+      </w:r>
+    </w:p>
+    <w:p>
+      <w:pPr>
+        <w:pStyle w:val="PargrafodaLista"/>
+        <w:numPr>
+          <w:ilvl w:val="0"/>
+          <w:numId w:val="26"/>
+        </w:numPr>
+      </w:pPr>
+      <w:proofErr w:type="spellStart"/>
+      <w:r>
+        <w:t>Prorrogacao</w:t>
+      </w:r>
+      <w:proofErr w:type="spellEnd"/>
+      <w:r>
+        <w:t xml:space="preserve">: chave da tabela </w:t>
+      </w:r>
+      <w:proofErr w:type="spellStart"/>
+      <w:r>
+        <w:t>Prorrogacoes</w:t>
+      </w:r>
+      <w:proofErr w:type="spellEnd"/>
+      <w:r>
+        <w:t xml:space="preserve"> – INTEIRO;</w:t>
+      </w:r>
+    </w:p>
+    <w:p>
+      <w:pPr>
+        <w:pStyle w:val="PargrafodaLista"/>
+        <w:numPr>
+          <w:ilvl w:val="0"/>
+          <w:numId w:val="26"/>
+        </w:numPr>
+      </w:pPr>
+      <w:r>
+        <w:t>Fiscal: código do fiscal (tabela Fiscais) – INTEIRO;</w:t>
+      </w:r>
+    </w:p>
+    <w:p>
+      <w:pPr>
+        <w:pStyle w:val="PargrafodaLista"/>
+        <w:numPr>
+          <w:ilvl w:val="0"/>
+          <w:numId w:val="26"/>
+        </w:numPr>
+      </w:pPr>
+      <w:proofErr w:type="spellStart"/>
+      <w:r>
+        <w:t>Data</w:t>
+      </w:r>
+      <w:r>
+        <w:t>Assinatura</w:t>
+      </w:r>
+      <w:proofErr w:type="spellEnd"/>
+      <w:r>
+        <w:t>: data da assinatura do fiscal – DATA.</w:t>
+      </w:r>
+    </w:p>
+    <w:p/>
+    <w:p>
+      <w:pPr>
+        <w:jc w:val="both"/>
+      </w:pPr>
+      <w:proofErr w:type="spellStart"/>
       <w:r>
         <w:rPr>
           <w:b/>
           <w:bCs/>
         </w:rPr>
-        <w:t xml:space="preserve"> </w:t>
-      </w:r>
-      <w:r>
-        <w:t>– tabela que armazena as operações fiscais:</w:t>
-      </w:r>
-    </w:p>
-    <w:p>
-      <w:pPr>
-        <w:pStyle w:val="PargrafodaLista"/>
-        <w:numPr>
-          <w:ilvl w:val="0"/>
-          <w:numId w:val="17"/>
-        </w:numPr>
-      </w:pPr>
-      <w:proofErr w:type="spellStart"/>
-      <w:r>
-        <w:t>Operacao</w:t>
-      </w:r>
-      <w:proofErr w:type="spellEnd"/>
-      <w:r>
-        <w:t>: código do Ação Fiscal/TDPF da operação;</w:t>
-      </w:r>
-    </w:p>
-    <w:p>
-      <w:pPr>
-        <w:pStyle w:val="PargrafodaLista"/>
-        <w:numPr>
-          <w:ilvl w:val="0"/>
-          <w:numId w:val="17"/>
-        </w:numPr>
-      </w:pPr>
-      <w:proofErr w:type="spellStart"/>
-      <w:r>
-        <w:t>Descricao</w:t>
-      </w:r>
-      <w:proofErr w:type="spellEnd"/>
-      <w:r>
-        <w:t>: descrição da operação fiscal;</w:t>
-      </w:r>
-    </w:p>
-    <w:p>
-      <w:pPr>
-        <w:pStyle w:val="PargrafodaLista"/>
-        <w:numPr>
-          <w:ilvl w:val="0"/>
-          <w:numId w:val="17"/>
-        </w:numPr>
-      </w:pPr>
-      <w:r>
-        <w:t xml:space="preserve">Valor: valor da operação – </w:t>
+        <w:t>AvisosCiencia</w:t>
+      </w:r>
+      <w:proofErr w:type="spellEnd"/>
+      <w:r>
+        <w:t>– tabela que armazena os avisos relativos a processos integrados sem informação de ciência em 30 dias (repete o aviso de 15 em 15 dias):</w:t>
+      </w:r>
+    </w:p>
+    <w:p>
+      <w:pPr>
+        <w:pStyle w:val="PargrafodaLista"/>
+        <w:numPr>
+          <w:ilvl w:val="0"/>
+          <w:numId w:val="27"/>
+        </w:numPr>
+      </w:pPr>
+      <w:r>
+        <w:t>TDPF: chave da tabela TDPFS – INTEIRO;</w:t>
+      </w:r>
+    </w:p>
+    <w:p>
+      <w:pPr>
+        <w:pStyle w:val="PargrafodaLista"/>
+        <w:numPr>
+          <w:ilvl w:val="0"/>
+          <w:numId w:val="27"/>
+        </w:numPr>
+      </w:pPr>
+      <w:r>
+        <w:t xml:space="preserve">Processo: nº do PAF – </w:t>
       </w:r>
       <w:proofErr w:type="gramStart"/>
       <w:r>
-        <w:t>DECIMAL(</w:t>
+        <w:t>TEXTO(</w:t>
       </w:r>
       <w:proofErr w:type="gramEnd"/>
       <w:r>
-        <w:t>2,2).</w:t>
-      </w:r>
-    </w:p>
-    <w:p>
-      <w:pPr>
-        <w:jc w:val="both"/>
-      </w:pPr>
-    </w:p>
-    <w:p>
-      <w:pPr>
-        <w:jc w:val="both"/>
-      </w:pPr>
-      <w:r>
-        <w:rPr>
-          <w:b/>
-          <w:bCs/>
-        </w:rPr>
-        <w:t xml:space="preserve">Tributos </w:t>
-      </w:r>
-      <w:r>
-        <w:t>– tabela que armazena os tributos:</w:t>
-      </w:r>
-    </w:p>
-    <w:p>
-      <w:pPr>
-        <w:pStyle w:val="PargrafodaLista"/>
-        <w:numPr>
-          <w:ilvl w:val="0"/>
-          <w:numId w:val="18"/>
-        </w:numPr>
-      </w:pPr>
-      <w:r>
-        <w:t>Tributo: código do tributo no Ação Fiscal;</w:t>
-      </w:r>
-    </w:p>
-    <w:p>
-      <w:pPr>
-        <w:pStyle w:val="PargrafodaLista"/>
-        <w:numPr>
-          <w:ilvl w:val="0"/>
-          <w:numId w:val="18"/>
-        </w:numPr>
-      </w:pPr>
-      <w:proofErr w:type="spellStart"/>
-      <w:r>
-        <w:t>Descricao</w:t>
-      </w:r>
-      <w:proofErr w:type="spellEnd"/>
-      <w:r>
-        <w:t>: descrição do tributo.</w:t>
-      </w:r>
-    </w:p>
-    <w:p>
-      <w:pPr>
-        <w:jc w:val="both"/>
-      </w:pPr>
-    </w:p>
-    <w:p>
-      <w:pPr>
-        <w:jc w:val="both"/>
-      </w:pPr>
-      <w:r>
-        <w:rPr>
-          <w:b/>
-          <w:bCs/>
-        </w:rPr>
-        <w:t>Resultados</w:t>
-      </w:r>
-      <w:r>
-        <w:rPr>
-          <w:b/>
-          <w:bCs/>
-        </w:rPr>
-        <w:t xml:space="preserve"> </w:t>
-      </w:r>
-      <w:r>
-        <w:t>– tabela que armazena os resu</w:t>
-      </w:r>
-      <w:r>
-        <w:t>l</w:t>
-      </w:r>
-      <w:r>
-        <w:t xml:space="preserve">tados dos </w:t>
-      </w:r>
-      <w:proofErr w:type="spellStart"/>
-      <w:r>
-        <w:t>TDPFs</w:t>
-      </w:r>
-      <w:proofErr w:type="spellEnd"/>
-      <w:r>
-        <w:t xml:space="preserve"> p/ fins de cálculo de pontuação:</w:t>
-      </w:r>
-    </w:p>
-    <w:p>
-      <w:pPr>
-        <w:pStyle w:val="PargrafodaLista"/>
-        <w:numPr>
-          <w:ilvl w:val="0"/>
-          <w:numId w:val="19"/>
-        </w:numPr>
-      </w:pPr>
-      <w:r>
-        <w:t>TDPF: chave do registro da tabela TDPFS - INTEIRO;</w:t>
-      </w:r>
-    </w:p>
-    <w:p>
-      <w:pPr>
-        <w:pStyle w:val="PargrafodaLista"/>
-        <w:numPr>
-          <w:ilvl w:val="0"/>
-          <w:numId w:val="19"/>
-        </w:numPr>
-        <w:jc w:val="both"/>
-      </w:pPr>
-      <w:r>
-        <w:lastRenderedPageBreak/>
-        <w:t>Arrolamentos: quantidade de processos de arrolamento – INTEIRO;</w:t>
-      </w:r>
-    </w:p>
-    <w:p>
-      <w:pPr>
-        <w:pStyle w:val="PargrafodaLista"/>
-        <w:numPr>
-          <w:ilvl w:val="0"/>
-          <w:numId w:val="19"/>
-        </w:numPr>
-        <w:jc w:val="both"/>
-      </w:pPr>
-      <w:proofErr w:type="spellStart"/>
-      <w:r>
-        <w:t>MedCautelar</w:t>
-      </w:r>
-      <w:proofErr w:type="spellEnd"/>
-      <w:r>
-        <w:t xml:space="preserve">: </w:t>
-      </w:r>
-      <w:proofErr w:type="gramStart"/>
-      <w:r>
-        <w:t>TEXTO(</w:t>
-      </w:r>
-      <w:proofErr w:type="gramEnd"/>
-      <w:r>
-        <w:t>1) – S ou N;</w:t>
-      </w:r>
-    </w:p>
-    <w:p>
-      <w:pPr>
-        <w:pStyle w:val="PargrafodaLista"/>
-        <w:numPr>
-          <w:ilvl w:val="0"/>
-          <w:numId w:val="19"/>
-        </w:numPr>
-        <w:jc w:val="both"/>
-      </w:pPr>
-      <w:proofErr w:type="spellStart"/>
-      <w:r>
-        <w:t>RepPenais</w:t>
-      </w:r>
-      <w:proofErr w:type="spellEnd"/>
-      <w:r>
-        <w:t>: quantidade de processos de RFFP – INTEIRO;</w:t>
-      </w:r>
-    </w:p>
-    <w:p>
-      <w:pPr>
-        <w:pStyle w:val="PargrafodaLista"/>
-        <w:numPr>
-          <w:ilvl w:val="0"/>
-          <w:numId w:val="19"/>
-        </w:numPr>
-        <w:jc w:val="both"/>
-      </w:pPr>
-      <w:proofErr w:type="spellStart"/>
-      <w:r>
-        <w:t>Inaptidoes</w:t>
-      </w:r>
-      <w:proofErr w:type="spellEnd"/>
-      <w:r>
-        <w:t>: INTEIRO;</w:t>
-      </w:r>
-    </w:p>
-    <w:p>
-      <w:pPr>
-        <w:pStyle w:val="PargrafodaLista"/>
-        <w:numPr>
-          <w:ilvl w:val="0"/>
-          <w:numId w:val="19"/>
-        </w:numPr>
-        <w:jc w:val="both"/>
-      </w:pPr>
-      <w:r>
-        <w:t>Baixa</w:t>
-      </w:r>
-      <w:r>
-        <w:t>s</w:t>
-      </w:r>
-      <w:r>
-        <w:t>: INTEIRO;</w:t>
-      </w:r>
-    </w:p>
-    <w:p>
-      <w:pPr>
-        <w:pStyle w:val="PargrafodaLista"/>
-        <w:numPr>
-          <w:ilvl w:val="0"/>
-          <w:numId w:val="19"/>
-        </w:numPr>
-        <w:jc w:val="both"/>
-      </w:pPr>
-      <w:proofErr w:type="spellStart"/>
-      <w:r>
-        <w:rPr>
-          <w:u w:val="single"/>
-        </w:rPr>
-        <w:t>Exc</w:t>
-      </w:r>
-      <w:r>
-        <w:rPr>
-          <w:u w:val="single"/>
-        </w:rPr>
-        <w:t>Simples</w:t>
-      </w:r>
-      <w:proofErr w:type="spellEnd"/>
-      <w:r>
-        <w:t>: INTEIRO;</w:t>
-      </w:r>
-    </w:p>
-    <w:p>
-      <w:pPr>
-        <w:pStyle w:val="PargrafodaLista"/>
-        <w:numPr>
-          <w:ilvl w:val="0"/>
-          <w:numId w:val="19"/>
-        </w:numPr>
-        <w:jc w:val="both"/>
-      </w:pPr>
-      <w:proofErr w:type="spellStart"/>
-      <w:r>
-        <w:t>SujPassivos</w:t>
-      </w:r>
-      <w:proofErr w:type="spellEnd"/>
-      <w:r>
-        <w:t xml:space="preserve">: quantidade de </w:t>
-      </w:r>
-      <w:proofErr w:type="spellStart"/>
-      <w:r>
-        <w:t>SPs</w:t>
-      </w:r>
-      <w:proofErr w:type="spellEnd"/>
-      <w:r>
-        <w:t xml:space="preserve"> além do sujeito passivo principal – INTEIRO;</w:t>
-      </w:r>
-    </w:p>
-    <w:p>
-      <w:pPr>
-        <w:pStyle w:val="PargrafodaLista"/>
-        <w:numPr>
-          <w:ilvl w:val="0"/>
-          <w:numId w:val="19"/>
-        </w:numPr>
-        <w:jc w:val="both"/>
-      </w:pPr>
-      <w:proofErr w:type="spellStart"/>
-      <w:r>
-        <w:t>DigVincs</w:t>
-      </w:r>
-      <w:proofErr w:type="spellEnd"/>
-      <w:r>
-        <w:t>: quantidade de diligências vinculadas – INTEIRO;</w:t>
-      </w:r>
-    </w:p>
-    <w:p>
-      <w:pPr>
-        <w:pStyle w:val="PargrafodaLista"/>
-        <w:numPr>
-          <w:ilvl w:val="0"/>
-          <w:numId w:val="19"/>
-        </w:numPr>
-        <w:jc w:val="both"/>
-      </w:pPr>
-      <w:r>
-        <w:t xml:space="preserve">Situacao11: </w:t>
-      </w:r>
-      <w:proofErr w:type="gramStart"/>
-      <w:r>
-        <w:t>TEXTO(</w:t>
-      </w:r>
-      <w:proofErr w:type="gramEnd"/>
-      <w:r>
-        <w:t>1) – S ou N;</w:t>
-      </w:r>
-    </w:p>
-    <w:p>
-      <w:pPr>
-        <w:pStyle w:val="PargrafodaLista"/>
-        <w:numPr>
-          <w:ilvl w:val="0"/>
-          <w:numId w:val="19"/>
-        </w:numPr>
-        <w:jc w:val="both"/>
-      </w:pPr>
-      <w:proofErr w:type="spellStart"/>
-      <w:r>
-        <w:t>Interposicao</w:t>
-      </w:r>
-      <w:proofErr w:type="spellEnd"/>
-      <w:r>
-        <w:t xml:space="preserve">: </w:t>
-      </w:r>
-      <w:proofErr w:type="gramStart"/>
-      <w:r>
-        <w:t>TEXTO(</w:t>
-      </w:r>
-      <w:proofErr w:type="gramEnd"/>
-      <w:r>
-        <w:t>1) – S ou N;</w:t>
-      </w:r>
-    </w:p>
-    <w:p>
-      <w:pPr>
-        <w:pStyle w:val="PargrafodaLista"/>
-        <w:numPr>
-          <w:ilvl w:val="0"/>
-          <w:numId w:val="19"/>
-        </w:numPr>
-        <w:jc w:val="both"/>
-      </w:pPr>
-      <w:r>
-        <w:t xml:space="preserve">Situacao15: </w:t>
-      </w:r>
-      <w:proofErr w:type="gramStart"/>
-      <w:r>
-        <w:t>TEXTO(</w:t>
-      </w:r>
-      <w:proofErr w:type="gramEnd"/>
-      <w:r>
-        <w:t>1) – S ou N;</w:t>
-      </w:r>
-    </w:p>
-    <w:p>
-      <w:pPr>
-        <w:pStyle w:val="PargrafodaLista"/>
-        <w:numPr>
-          <w:ilvl w:val="0"/>
-          <w:numId w:val="19"/>
-        </w:numPr>
-        <w:jc w:val="both"/>
-      </w:pPr>
-      <w:r>
-        <w:t>EstabPrev</w:t>
-      </w:r>
-      <w:r>
-        <w:t>1</w:t>
-      </w:r>
-      <w:r>
-        <w:t>: inteiro;</w:t>
-      </w:r>
-    </w:p>
-    <w:p>
-      <w:pPr>
-        <w:pStyle w:val="PargrafodaLista"/>
-        <w:numPr>
-          <w:ilvl w:val="0"/>
-          <w:numId w:val="19"/>
-        </w:numPr>
-        <w:jc w:val="both"/>
-      </w:pPr>
-      <w:r>
-        <w:t>EstabPrev2: inteiro;</w:t>
-      </w:r>
-    </w:p>
-    <w:p>
-      <w:pPr>
-        <w:pStyle w:val="PargrafodaLista"/>
-        <w:numPr>
-          <w:ilvl w:val="0"/>
-          <w:numId w:val="19"/>
-        </w:numPr>
-        <w:jc w:val="both"/>
-      </w:pPr>
-      <w:r>
-        <w:t>Segurados: inteiro;</w:t>
-      </w:r>
-    </w:p>
-    <w:p>
-      <w:pPr>
-        <w:pStyle w:val="PargrafodaLista"/>
-        <w:numPr>
-          <w:ilvl w:val="0"/>
-          <w:numId w:val="19"/>
-        </w:numPr>
-        <w:jc w:val="both"/>
-      </w:pPr>
-      <w:r>
-        <w:t>Prestadores: inteiro;</w:t>
-      </w:r>
-    </w:p>
-    <w:p>
-      <w:pPr>
-        <w:pStyle w:val="PargrafodaLista"/>
-        <w:numPr>
-          <w:ilvl w:val="0"/>
-          <w:numId w:val="19"/>
-        </w:numPr>
-        <w:jc w:val="both"/>
-      </w:pPr>
-      <w:r>
-        <w:t>Tomadores: inteiro;</w:t>
-      </w:r>
-    </w:p>
-    <w:p>
-      <w:pPr>
-        <w:pStyle w:val="PargrafodaLista"/>
-        <w:numPr>
-          <w:ilvl w:val="0"/>
-          <w:numId w:val="19"/>
-        </w:numPr>
-        <w:jc w:val="both"/>
-      </w:pPr>
-      <w:proofErr w:type="spellStart"/>
-      <w:r>
-        <w:t>QtdePER</w:t>
-      </w:r>
-      <w:proofErr w:type="spellEnd"/>
-      <w:r>
-        <w:t>: inteiro;</w:t>
-      </w:r>
-    </w:p>
-    <w:p>
-      <w:pPr>
-        <w:pStyle w:val="PargrafodaLista"/>
-        <w:numPr>
-          <w:ilvl w:val="0"/>
-          <w:numId w:val="19"/>
-        </w:numPr>
-        <w:jc w:val="both"/>
-      </w:pPr>
-      <w:proofErr w:type="spellStart"/>
-      <w:r>
-        <w:t>Lanc</w:t>
-      </w:r>
-      <w:r>
-        <w:t>Muldi</w:t>
-      </w:r>
-      <w:proofErr w:type="spellEnd"/>
-      <w:r>
-        <w:t xml:space="preserve">:  </w:t>
-      </w:r>
-      <w:proofErr w:type="gramStart"/>
-      <w:r>
-        <w:t>TEXTO(</w:t>
-      </w:r>
-      <w:proofErr w:type="gramEnd"/>
-      <w:r>
-        <w:t>1) – S ou N;</w:t>
-      </w:r>
-    </w:p>
-    <w:p>
-      <w:pPr>
-        <w:pStyle w:val="PargrafodaLista"/>
-        <w:numPr>
-          <w:ilvl w:val="0"/>
-          <w:numId w:val="19"/>
-        </w:numPr>
-        <w:jc w:val="both"/>
-      </w:pPr>
-      <w:proofErr w:type="spellStart"/>
-      <w:r>
-        <w:t>Compensacao</w:t>
-      </w:r>
-      <w:proofErr w:type="spellEnd"/>
-      <w:r>
-        <w:t xml:space="preserve">: </w:t>
-      </w:r>
-      <w:proofErr w:type="gramStart"/>
-      <w:r>
-        <w:t>TEXTO(</w:t>
-      </w:r>
-      <w:proofErr w:type="gramEnd"/>
-      <w:r>
-        <w:t>1) – S ou N;</w:t>
-      </w:r>
-    </w:p>
-    <w:p>
-      <w:pPr>
-        <w:pStyle w:val="PargrafodaLista"/>
-        <w:numPr>
-          <w:ilvl w:val="0"/>
-          <w:numId w:val="19"/>
-        </w:numPr>
-        <w:jc w:val="both"/>
-      </w:pPr>
-      <w:proofErr w:type="spellStart"/>
-      <w:r>
-        <w:t>CreditoExt</w:t>
-      </w:r>
-      <w:proofErr w:type="spellEnd"/>
-      <w:r>
-        <w:t xml:space="preserve">: </w:t>
-      </w:r>
-      <w:proofErr w:type="gramStart"/>
-      <w:r>
-        <w:t>TEXTO(</w:t>
-      </w:r>
-      <w:proofErr w:type="gramEnd"/>
-      <w:r>
-        <w:t>1) – S ou N;</w:t>
-      </w:r>
-    </w:p>
-    <w:p>
-      <w:pPr>
-        <w:pStyle w:val="PargrafodaLista"/>
-        <w:numPr>
-          <w:ilvl w:val="0"/>
-          <w:numId w:val="19"/>
-        </w:numPr>
-        <w:jc w:val="both"/>
-      </w:pPr>
-      <w:r>
-        <w:t>Data: DATE/TIME</w:t>
-      </w:r>
-      <w:r>
-        <w:t xml:space="preserve"> – data de inclusão do registro;</w:t>
-      </w:r>
-    </w:p>
-    <w:p>
-      <w:pPr>
-        <w:pStyle w:val="PargrafodaLista"/>
-        <w:numPr>
-          <w:ilvl w:val="0"/>
-          <w:numId w:val="19"/>
-        </w:numPr>
-        <w:jc w:val="both"/>
-      </w:pPr>
-      <w:r>
-        <w:t xml:space="preserve">CPF: TEXTO (11) – </w:t>
-      </w:r>
-      <w:proofErr w:type="spellStart"/>
-      <w:r>
-        <w:t>cpf</w:t>
-      </w:r>
-      <w:proofErr w:type="spellEnd"/>
-      <w:r>
-        <w:t xml:space="preserve"> da pessoa que prestou a informação.</w:t>
-      </w:r>
-    </w:p>
-    <w:p>
-      <w:pPr>
-        <w:jc w:val="both"/>
-      </w:pPr>
-      <w:r>
-        <w:t xml:space="preserve">As situações 12 e 14 podem ser calculadas pelo sistema com base na tabela </w:t>
-      </w:r>
-      <w:proofErr w:type="spellStart"/>
-      <w:r>
-        <w:t>Operacoes</w:t>
-      </w:r>
-      <w:proofErr w:type="spellEnd"/>
-      <w:r>
-        <w:t>.</w:t>
-      </w:r>
-    </w:p>
-    <w:p>
-      <w:pPr>
-        <w:jc w:val="both"/>
-      </w:pPr>
-      <w:proofErr w:type="spellStart"/>
-      <w:r>
-        <w:rPr>
-          <w:b/>
-          <w:bCs/>
-        </w:rPr>
-        <w:t>Orgaos</w:t>
-      </w:r>
-      <w:proofErr w:type="spellEnd"/>
-      <w:r>
-        <w:rPr>
-          <w:b/>
-          <w:bCs/>
-        </w:rPr>
-        <w:t xml:space="preserve"> </w:t>
-      </w:r>
-      <w:r>
-        <w:t>– tabela que armazena o órgão para definição do que usuários possam fazer:</w:t>
-      </w:r>
-    </w:p>
-    <w:p>
-      <w:pPr>
-        <w:pStyle w:val="PargrafodaLista"/>
-        <w:numPr>
-          <w:ilvl w:val="0"/>
-          <w:numId w:val="22"/>
-        </w:numPr>
-      </w:pPr>
-      <w:proofErr w:type="spellStart"/>
-      <w:r>
-        <w:t>Orgao</w:t>
-      </w:r>
-      <w:proofErr w:type="spellEnd"/>
-      <w:r>
-        <w:t xml:space="preserve">: descrição do órgão – </w:t>
-      </w:r>
-      <w:proofErr w:type="gramStart"/>
-      <w:r>
-        <w:t>TEXTO(</w:t>
-      </w:r>
-      <w:proofErr w:type="gramEnd"/>
-      <w:r>
-        <w:t>25);</w:t>
-      </w:r>
-    </w:p>
-    <w:p>
-      <w:pPr>
-        <w:pStyle w:val="PargrafodaLista"/>
-        <w:numPr>
-          <w:ilvl w:val="0"/>
-          <w:numId w:val="22"/>
-        </w:numPr>
-        <w:jc w:val="both"/>
-      </w:pPr>
-      <w:r>
-        <w:t xml:space="preserve">Tipo: L (local), R (regional – busca as equipes na tabela de jurisdição) ou N (nacional) – </w:t>
-      </w:r>
-      <w:proofErr w:type="gramStart"/>
-      <w:r>
-        <w:t>TEXTO(</w:t>
-      </w:r>
-      <w:proofErr w:type="gramEnd"/>
-      <w:r>
-        <w:t>1)</w:t>
-      </w:r>
-    </w:p>
-    <w:p>
-      <w:pPr>
-        <w:jc w:val="both"/>
-        <w:rPr>
-          <w:b/>
-          <w:bCs/>
-        </w:rPr>
-      </w:pPr>
-    </w:p>
-    <w:p>
-      <w:pPr>
-        <w:jc w:val="both"/>
-      </w:pPr>
-      <w:proofErr w:type="spellStart"/>
-      <w:r>
-        <w:rPr>
-          <w:b/>
-          <w:bCs/>
-        </w:rPr>
-        <w:t>Orgaos</w:t>
-      </w:r>
-      <w:proofErr w:type="spellEnd"/>
-      <w:r>
-        <w:rPr>
-          <w:b/>
-          <w:bCs/>
-        </w:rPr>
-        <w:t xml:space="preserve"> </w:t>
-      </w:r>
-      <w:r>
-        <w:t>– tabela que armazena o órgão para definição do que usuários possam fazer:</w:t>
-      </w:r>
-    </w:p>
-    <w:p>
-      <w:pPr>
-        <w:pStyle w:val="PargrafodaLista"/>
-        <w:numPr>
-          <w:ilvl w:val="0"/>
-          <w:numId w:val="23"/>
-        </w:numPr>
-      </w:pPr>
-      <w:proofErr w:type="spellStart"/>
-      <w:r>
-        <w:t>Orgao</w:t>
-      </w:r>
-      <w:proofErr w:type="spellEnd"/>
-      <w:r>
-        <w:t>: chave da tabela órgãos – INTEIRO;</w:t>
-      </w:r>
-    </w:p>
-    <w:p>
-      <w:pPr>
-        <w:pStyle w:val="PargrafodaLista"/>
-        <w:numPr>
-          <w:ilvl w:val="0"/>
-          <w:numId w:val="23"/>
-        </w:numPr>
-        <w:jc w:val="both"/>
-      </w:pPr>
-      <w:r>
-        <w:t xml:space="preserve">Equipe: equipe que o órgão subordina – </w:t>
-      </w:r>
-      <w:proofErr w:type="gramStart"/>
-      <w:r>
-        <w:t>TEXTO(</w:t>
-      </w:r>
-      <w:proofErr w:type="gramEnd"/>
-      <w:r>
-        <w:t xml:space="preserve">25) – mesmo campo do </w:t>
-      </w:r>
-      <w:proofErr w:type="spellStart"/>
-      <w:r>
-        <w:t>TDPFS.Grupo</w:t>
-      </w:r>
-      <w:proofErr w:type="spellEnd"/>
-      <w:r>
-        <w:t xml:space="preserve"> e </w:t>
-      </w:r>
-      <w:proofErr w:type="spellStart"/>
-      <w:r>
-        <w:t>Supervisores.Equipe</w:t>
-      </w:r>
-      <w:proofErr w:type="spellEnd"/>
-      <w:r>
-        <w:t>.</w:t>
-      </w:r>
-    </w:p>
-    <w:p>
-      <w:pPr>
-        <w:jc w:val="both"/>
-        <w:rPr>
-          <w:b/>
-          <w:bCs/>
-        </w:rPr>
-      </w:pPr>
-    </w:p>
-    <w:p>
-      <w:pPr>
-        <w:jc w:val="both"/>
-      </w:pPr>
-      <w:r>
-        <w:rPr>
-          <w:b/>
-          <w:bCs/>
-        </w:rPr>
-        <w:t>Juntadas</w:t>
-      </w:r>
-      <w:r>
-        <w:rPr>
-          <w:b/>
-          <w:bCs/>
-        </w:rPr>
-        <w:t xml:space="preserve"> </w:t>
-      </w:r>
-      <w:r>
-        <w:t>– tabela que armazena a data da última solicitação de juntada e a data em que o usuário foi avisado dela:</w:t>
-      </w:r>
-    </w:p>
-    <w:p>
-      <w:pPr>
-        <w:pStyle w:val="PargrafodaLista"/>
-        <w:numPr>
-          <w:ilvl w:val="0"/>
-          <w:numId w:val="24"/>
-        </w:numPr>
-      </w:pPr>
-      <w:r>
-        <w:t>TDPF: chave da tabela TDPFS – INTEIRO;</w:t>
-      </w:r>
-    </w:p>
-    <w:p>
-      <w:pPr>
-        <w:pStyle w:val="PargrafodaLista"/>
-        <w:numPr>
-          <w:ilvl w:val="0"/>
-          <w:numId w:val="24"/>
-        </w:numPr>
-        <w:jc w:val="both"/>
-      </w:pPr>
-      <w:r>
-        <w:t>Solicitação: data da última solicitação de juntada feita pelo contribuinte – DATA;</w:t>
-      </w:r>
-    </w:p>
-    <w:p>
-      <w:pPr>
-        <w:pStyle w:val="PargrafodaLista"/>
-        <w:numPr>
-          <w:ilvl w:val="0"/>
-          <w:numId w:val="24"/>
-        </w:numPr>
-        <w:jc w:val="both"/>
-      </w:pPr>
-      <w:r>
-        <w:t>Aviso: data em que o fiscal/usuário foi alertado pelo Bot.</w:t>
-      </w:r>
-    </w:p>
-    <w:p>
-      <w:pPr>
-        <w:jc w:val="both"/>
-        <w:rPr>
-          <w:b/>
-          <w:bCs/>
-        </w:rPr>
-      </w:pPr>
-    </w:p>
-    <w:p>
-      <w:pPr>
-        <w:jc w:val="both"/>
-      </w:pPr>
-      <w:proofErr w:type="spellStart"/>
-      <w:r>
-        <w:rPr>
-          <w:b/>
-          <w:bCs/>
-        </w:rPr>
-        <w:t>Prorrogacoes</w:t>
-      </w:r>
-      <w:proofErr w:type="spellEnd"/>
-      <w:r>
-        <w:rPr>
-          <w:b/>
-          <w:bCs/>
-        </w:rPr>
-        <w:t xml:space="preserve"> </w:t>
-      </w:r>
-      <w:r>
-        <w:t>– tabela que armazena os dados do documento que solicitou e autorizou a prorrogação do TDPF:</w:t>
-      </w:r>
-    </w:p>
-    <w:p>
-      <w:pPr>
-        <w:pStyle w:val="PargrafodaLista"/>
-        <w:numPr>
-          <w:ilvl w:val="0"/>
-          <w:numId w:val="25"/>
-        </w:numPr>
-      </w:pPr>
-      <w:r>
-        <w:lastRenderedPageBreak/>
-        <w:t>TDPF: chave da tabela TDPFS – INTEIRO;</w:t>
-      </w:r>
-    </w:p>
-    <w:p>
-      <w:pPr>
-        <w:pStyle w:val="PargrafodaLista"/>
-        <w:numPr>
-          <w:ilvl w:val="0"/>
-          <w:numId w:val="25"/>
-        </w:numPr>
-      </w:pPr>
-      <w:r>
-        <w:t>Assunto: descrição do assunto – TEXTO (100) – padronizado (“PRORROGAÇÃO TDPF XXXXXX-XXXX-XXXXX DE XX/XX/XXXX”;</w:t>
-      </w:r>
-    </w:p>
-    <w:p>
-      <w:pPr>
-        <w:pStyle w:val="PargrafodaLista"/>
-        <w:numPr>
-          <w:ilvl w:val="0"/>
-          <w:numId w:val="25"/>
-        </w:numPr>
-      </w:pPr>
-      <w:r>
-        <w:t>Doc</w:t>
-      </w:r>
-      <w:r>
-        <w:t>umento</w:t>
-      </w:r>
-      <w:r>
-        <w:t xml:space="preserve">: nome do </w:t>
-      </w:r>
-      <w:r>
-        <w:t xml:space="preserve">arquivo do </w:t>
-      </w:r>
-      <w:r>
-        <w:t>documento – TEXTO (100);</w:t>
-      </w:r>
-    </w:p>
-    <w:p>
-      <w:pPr>
-        <w:pStyle w:val="PargrafodaLista"/>
-        <w:numPr>
-          <w:ilvl w:val="0"/>
-          <w:numId w:val="25"/>
-        </w:numPr>
-      </w:pPr>
-      <w:r>
-        <w:t>Tipo</w:t>
-      </w:r>
-      <w:r>
-        <w:t xml:space="preserve">: conforme código da tabela do e-Assina – </w:t>
-      </w:r>
-      <w:proofErr w:type="gramStart"/>
-      <w:r>
-        <w:t>TEXTO(</w:t>
-      </w:r>
-      <w:proofErr w:type="gramEnd"/>
-      <w:r>
-        <w:t>2) – OUTROS;</w:t>
-      </w:r>
-    </w:p>
-    <w:p>
-      <w:pPr>
-        <w:pStyle w:val="PargrafodaLista"/>
-        <w:numPr>
-          <w:ilvl w:val="0"/>
-          <w:numId w:val="25"/>
-        </w:numPr>
-      </w:pPr>
-      <w:r>
-        <w:t>Data: data de inclusão do documento no e-Assina – DATA;</w:t>
-      </w:r>
-    </w:p>
-    <w:p>
-      <w:pPr>
-        <w:pStyle w:val="PargrafodaLista"/>
-        <w:numPr>
-          <w:ilvl w:val="0"/>
-          <w:numId w:val="25"/>
-        </w:numPr>
-      </w:pPr>
-      <w:r>
-        <w:t>Supervisor: código do fiscal supervisor (tabela Fiscais) – INTEIRO;</w:t>
-      </w:r>
-    </w:p>
-    <w:p>
-      <w:pPr>
-        <w:pStyle w:val="PargrafodaLista"/>
-        <w:numPr>
-          <w:ilvl w:val="0"/>
-          <w:numId w:val="25"/>
-        </w:numPr>
-      </w:pPr>
-      <w:proofErr w:type="spellStart"/>
-      <w:r>
-        <w:t>Data</w:t>
-      </w:r>
-      <w:r>
-        <w:t>Assinatura</w:t>
-      </w:r>
-      <w:proofErr w:type="spellEnd"/>
-      <w:r>
-        <w:t>: data de assinatura do supervisor – DATA.</w:t>
-      </w:r>
-    </w:p>
-    <w:p/>
-    <w:p>
-      <w:pPr>
-        <w:jc w:val="both"/>
-      </w:pPr>
-      <w:proofErr w:type="spellStart"/>
-      <w:r>
-        <w:rPr>
-          <w:b/>
-          <w:bCs/>
-        </w:rPr>
-        <w:t>AssinaturaFiscal</w:t>
-      </w:r>
-      <w:proofErr w:type="spellEnd"/>
-      <w:r>
-        <w:t xml:space="preserve">– tabela que armazena os dados das assinaturas dos </w:t>
-      </w:r>
-      <w:proofErr w:type="spellStart"/>
-      <w:r>
-        <w:t>AFRFBs</w:t>
-      </w:r>
-      <w:proofErr w:type="spellEnd"/>
-      <w:r>
-        <w:t xml:space="preserve"> relativamente a uma prorrogação de TDPF:</w:t>
-      </w:r>
-    </w:p>
-    <w:p>
-      <w:pPr>
-        <w:pStyle w:val="PargrafodaLista"/>
-        <w:numPr>
-          <w:ilvl w:val="0"/>
-          <w:numId w:val="26"/>
-        </w:numPr>
-      </w:pPr>
-      <w:proofErr w:type="spellStart"/>
-      <w:r>
-        <w:t>Prorrogacao</w:t>
-      </w:r>
-      <w:proofErr w:type="spellEnd"/>
-      <w:r>
-        <w:t xml:space="preserve">: chave da tabela </w:t>
-      </w:r>
-      <w:proofErr w:type="spellStart"/>
-      <w:r>
-        <w:t>Prorrogacoes</w:t>
-      </w:r>
-      <w:proofErr w:type="spellEnd"/>
-      <w:r>
-        <w:t xml:space="preserve"> – INTEIRO;</w:t>
-      </w:r>
-    </w:p>
-    <w:p>
-      <w:pPr>
-        <w:pStyle w:val="PargrafodaLista"/>
-        <w:numPr>
-          <w:ilvl w:val="0"/>
-          <w:numId w:val="26"/>
-        </w:numPr>
-      </w:pPr>
-      <w:r>
-        <w:t>Fiscal: código do fiscal (tabela Fiscais) – INTEIRO;</w:t>
-      </w:r>
-    </w:p>
-    <w:p>
-      <w:pPr>
-        <w:pStyle w:val="PargrafodaLista"/>
-        <w:numPr>
-          <w:ilvl w:val="0"/>
-          <w:numId w:val="26"/>
-        </w:numPr>
-      </w:pPr>
-      <w:proofErr w:type="spellStart"/>
-      <w:r>
-        <w:t>Data</w:t>
-      </w:r>
-      <w:r>
-        <w:t>Assinatura</w:t>
-      </w:r>
-      <w:proofErr w:type="spellEnd"/>
-      <w:r>
-        <w:t>: data da assinatura do fiscal – DATA.</w:t>
+        <w:t>17);</w:t>
+      </w:r>
+    </w:p>
+    <w:p>
+      <w:pPr>
+        <w:pStyle w:val="PargrafodaLista"/>
+        <w:numPr>
+          <w:ilvl w:val="0"/>
+          <w:numId w:val="27"/>
+        </w:numPr>
+      </w:pPr>
+      <w:proofErr w:type="spellStart"/>
+      <w:r>
+        <w:t>Integracao</w:t>
+      </w:r>
+      <w:proofErr w:type="spellEnd"/>
+      <w:r>
+        <w:t>: data da integração do processo – DATA/HORA;</w:t>
+      </w:r>
+    </w:p>
+    <w:p>
+      <w:pPr>
+        <w:pStyle w:val="PargrafodaLista"/>
+        <w:numPr>
+          <w:ilvl w:val="0"/>
+          <w:numId w:val="27"/>
+        </w:numPr>
+      </w:pPr>
+      <w:r>
+        <w:t>Extração: data da obtenção da informação do DW – DATA/HORA;</w:t>
+      </w:r>
+    </w:p>
+    <w:p>
+      <w:pPr>
+        <w:pStyle w:val="PargrafodaLista"/>
+        <w:numPr>
+          <w:ilvl w:val="0"/>
+          <w:numId w:val="27"/>
+        </w:numPr>
+      </w:pPr>
+      <w:r>
+        <w:t>Aviso: data em que os fiscais alocados e supervisor foram avisados – DATA/HORA;</w:t>
+      </w:r>
+    </w:p>
+    <w:p>
+      <w:pPr>
+        <w:pStyle w:val="PargrafodaLista"/>
+        <w:numPr>
+          <w:ilvl w:val="0"/>
+          <w:numId w:val="27"/>
+        </w:numPr>
+      </w:pPr>
+      <w:r>
+        <w:t>Finalizado: data em que o registro não deve mais ser considerado (não constou de extração do DW) – DATA/HORA.</w:t>
       </w:r>
     </w:p>
     <w:p/>
@@ -3911,6 +4110,95 @@
     </w:lvl>
   </w:abstractNum>
   <w:abstractNum w:abstractNumId="1" w15:restartNumberingAfterBreak="0">
+    <w:nsid w:val="0A3B2354"/>
+    <w:multiLevelType w:val="hybridMultilevel"/>
+    <w:tmpl w:val="8C1A65F8"/>
+    <w:lvl w:ilvl="0" w:tplc="D69A7DF4">
+      <w:start w:val="1"/>
+      <w:numFmt w:val="decimal"/>
+      <w:lvlText w:val="%1)"/>
+      <w:lvlJc w:val="left"/>
+      <w:pPr>
+        <w:ind w:left="1068" w:hanging="360"/>
+      </w:pPr>
+      <w:rPr>
+        <w:rFonts w:hint="default"/>
+      </w:rPr>
+    </w:lvl>
+    <w:lvl w:ilvl="1" w:tplc="04160019" w:tentative="1">
+      <w:start w:val="1"/>
+      <w:numFmt w:val="lowerLetter"/>
+      <w:lvlText w:val="%2."/>
+      <w:lvlJc w:val="left"/>
+      <w:pPr>
+        <w:ind w:left="1788" w:hanging="360"/>
+      </w:pPr>
+    </w:lvl>
+    <w:lvl w:ilvl="2" w:tplc="0416001B" w:tentative="1">
+      <w:start w:val="1"/>
+      <w:numFmt w:val="lowerRoman"/>
+      <w:lvlText w:val="%3."/>
+      <w:lvlJc w:val="right"/>
+      <w:pPr>
+        <w:ind w:left="2508" w:hanging="180"/>
+      </w:pPr>
+    </w:lvl>
+    <w:lvl w:ilvl="3" w:tplc="0416000F" w:tentative="1">
+      <w:start w:val="1"/>
+      <w:numFmt w:val="decimal"/>
+      <w:lvlText w:val="%4."/>
+      <w:lvlJc w:val="left"/>
+      <w:pPr>
+        <w:ind w:left="3228" w:hanging="360"/>
+      </w:pPr>
+    </w:lvl>
+    <w:lvl w:ilvl="4" w:tplc="04160019" w:tentative="1">
+      <w:start w:val="1"/>
+      <w:numFmt w:val="lowerLetter"/>
+      <w:lvlText w:val="%5."/>
+      <w:lvlJc w:val="left"/>
+      <w:pPr>
+        <w:ind w:left="3948" w:hanging="360"/>
+      </w:pPr>
+    </w:lvl>
+    <w:lvl w:ilvl="5" w:tplc="0416001B" w:tentative="1">
+      <w:start w:val="1"/>
+      <w:numFmt w:val="lowerRoman"/>
+      <w:lvlText w:val="%6."/>
+      <w:lvlJc w:val="right"/>
+      <w:pPr>
+        <w:ind w:left="4668" w:hanging="180"/>
+      </w:pPr>
+    </w:lvl>
+    <w:lvl w:ilvl="6" w:tplc="0416000F" w:tentative="1">
+      <w:start w:val="1"/>
+      <w:numFmt w:val="decimal"/>
+      <w:lvlText w:val="%7."/>
+      <w:lvlJc w:val="left"/>
+      <w:pPr>
+        <w:ind w:left="5388" w:hanging="360"/>
+      </w:pPr>
+    </w:lvl>
+    <w:lvl w:ilvl="7" w:tplc="04160019" w:tentative="1">
+      <w:start w:val="1"/>
+      <w:numFmt w:val="lowerLetter"/>
+      <w:lvlText w:val="%8."/>
+      <w:lvlJc w:val="left"/>
+      <w:pPr>
+        <w:ind w:left="6108" w:hanging="360"/>
+      </w:pPr>
+    </w:lvl>
+    <w:lvl w:ilvl="8" w:tplc="0416001B" w:tentative="1">
+      <w:start w:val="1"/>
+      <w:numFmt w:val="lowerRoman"/>
+      <w:lvlText w:val="%9."/>
+      <w:lvlJc w:val="right"/>
+      <w:pPr>
+        <w:ind w:left="6828" w:hanging="180"/>
+      </w:pPr>
+    </w:lvl>
+  </w:abstractNum>
+  <w:abstractNum w:abstractNumId="2" w15:restartNumberingAfterBreak="0">
     <w:nsid w:val="0F833F4F"/>
     <w:multiLevelType w:val="hybridMultilevel"/>
     <w:tmpl w:val="8C1A65F8"/>
@@ -3999,7 +4287,7 @@
       </w:pPr>
     </w:lvl>
   </w:abstractNum>
-  <w:abstractNum w:abstractNumId="2" w15:restartNumberingAfterBreak="0">
+  <w:abstractNum w:abstractNumId="3" w15:restartNumberingAfterBreak="0">
     <w:nsid w:val="13A2602D"/>
     <w:multiLevelType w:val="hybridMultilevel"/>
     <w:tmpl w:val="7F94F7AC"/>
@@ -4088,7 +4376,7 @@
       </w:pPr>
     </w:lvl>
   </w:abstractNum>
-  <w:abstractNum w:abstractNumId="3" w15:restartNumberingAfterBreak="0">
+  <w:abstractNum w:abstractNumId="4" w15:restartNumberingAfterBreak="0">
     <w:nsid w:val="15786251"/>
     <w:multiLevelType w:val="hybridMultilevel"/>
     <w:tmpl w:val="58B23F26"/>
@@ -4177,7 +4465,7 @@
       </w:pPr>
     </w:lvl>
   </w:abstractNum>
-  <w:abstractNum w:abstractNumId="4" w15:restartNumberingAfterBreak="0">
+  <w:abstractNum w:abstractNumId="5" w15:restartNumberingAfterBreak="0">
     <w:nsid w:val="1B4C641B"/>
     <w:multiLevelType w:val="hybridMultilevel"/>
     <w:tmpl w:val="8C1A65F8"/>
@@ -4266,7 +4554,7 @@
       </w:pPr>
     </w:lvl>
   </w:abstractNum>
-  <w:abstractNum w:abstractNumId="5" w15:restartNumberingAfterBreak="0">
+  <w:abstractNum w:abstractNumId="6" w15:restartNumberingAfterBreak="0">
     <w:nsid w:val="1E206460"/>
     <w:multiLevelType w:val="hybridMultilevel"/>
     <w:tmpl w:val="8C1A65F8"/>
@@ -4355,7 +4643,7 @@
       </w:pPr>
     </w:lvl>
   </w:abstractNum>
-  <w:abstractNum w:abstractNumId="6" w15:restartNumberingAfterBreak="0">
+  <w:abstractNum w:abstractNumId="7" w15:restartNumberingAfterBreak="0">
     <w:nsid w:val="21382ABC"/>
     <w:multiLevelType w:val="hybridMultilevel"/>
     <w:tmpl w:val="8C1A65F8"/>
@@ -4444,7 +4732,7 @@
       </w:pPr>
     </w:lvl>
   </w:abstractNum>
-  <w:abstractNum w:abstractNumId="7" w15:restartNumberingAfterBreak="0">
+  <w:abstractNum w:abstractNumId="8" w15:restartNumberingAfterBreak="0">
     <w:nsid w:val="23970A60"/>
     <w:multiLevelType w:val="hybridMultilevel"/>
     <w:tmpl w:val="E7424F16"/>
@@ -4533,7 +4821,7 @@
       </w:pPr>
     </w:lvl>
   </w:abstractNum>
-  <w:abstractNum w:abstractNumId="8" w15:restartNumberingAfterBreak="0">
+  <w:abstractNum w:abstractNumId="9" w15:restartNumberingAfterBreak="0">
     <w:nsid w:val="23FD5193"/>
     <w:multiLevelType w:val="hybridMultilevel"/>
     <w:tmpl w:val="74683AF2"/>
@@ -4622,7 +4910,7 @@
       </w:pPr>
     </w:lvl>
   </w:abstractNum>
-  <w:abstractNum w:abstractNumId="9" w15:restartNumberingAfterBreak="0">
+  <w:abstractNum w:abstractNumId="10" w15:restartNumberingAfterBreak="0">
     <w:nsid w:val="26665A6E"/>
     <w:multiLevelType w:val="hybridMultilevel"/>
     <w:tmpl w:val="8C1A65F8"/>
@@ -4711,7 +4999,7 @@
       </w:pPr>
     </w:lvl>
   </w:abstractNum>
-  <w:abstractNum w:abstractNumId="10" w15:restartNumberingAfterBreak="0">
+  <w:abstractNum w:abstractNumId="11" w15:restartNumberingAfterBreak="0">
     <w:nsid w:val="32744C5D"/>
     <w:multiLevelType w:val="hybridMultilevel"/>
     <w:tmpl w:val="FC76EB56"/>
@@ -4800,7 +5088,7 @@
       </w:pPr>
     </w:lvl>
   </w:abstractNum>
-  <w:abstractNum w:abstractNumId="11" w15:restartNumberingAfterBreak="0">
+  <w:abstractNum w:abstractNumId="12" w15:restartNumberingAfterBreak="0">
     <w:nsid w:val="3763132B"/>
     <w:multiLevelType w:val="hybridMultilevel"/>
     <w:tmpl w:val="8C1A65F8"/>
@@ -4889,7 +5177,7 @@
       </w:pPr>
     </w:lvl>
   </w:abstractNum>
-  <w:abstractNum w:abstractNumId="12" w15:restartNumberingAfterBreak="0">
+  <w:abstractNum w:abstractNumId="13" w15:restartNumberingAfterBreak="0">
     <w:nsid w:val="457D0DB1"/>
     <w:multiLevelType w:val="hybridMultilevel"/>
     <w:tmpl w:val="D6E488DE"/>
@@ -4978,7 +5266,7 @@
       </w:pPr>
     </w:lvl>
   </w:abstractNum>
-  <w:abstractNum w:abstractNumId="13" w15:restartNumberingAfterBreak="0">
+  <w:abstractNum w:abstractNumId="14" w15:restartNumberingAfterBreak="0">
     <w:nsid w:val="48A10523"/>
     <w:multiLevelType w:val="hybridMultilevel"/>
     <w:tmpl w:val="8C1A65F8"/>
@@ -5067,7 +5355,7 @@
       </w:pPr>
     </w:lvl>
   </w:abstractNum>
-  <w:abstractNum w:abstractNumId="14" w15:restartNumberingAfterBreak="0">
+  <w:abstractNum w:abstractNumId="15" w15:restartNumberingAfterBreak="0">
     <w:nsid w:val="4E2E0137"/>
     <w:multiLevelType w:val="hybridMultilevel"/>
     <w:tmpl w:val="8C1A65F8"/>
@@ -5156,7 +5444,7 @@
       </w:pPr>
     </w:lvl>
   </w:abstractNum>
-  <w:abstractNum w:abstractNumId="15" w15:restartNumberingAfterBreak="0">
+  <w:abstractNum w:abstractNumId="16" w15:restartNumberingAfterBreak="0">
     <w:nsid w:val="5D681B4B"/>
     <w:multiLevelType w:val="hybridMultilevel"/>
     <w:tmpl w:val="8C1A65F8"/>
@@ -5245,7 +5533,7 @@
       </w:pPr>
     </w:lvl>
   </w:abstractNum>
-  <w:abstractNum w:abstractNumId="16" w15:restartNumberingAfterBreak="0">
+  <w:abstractNum w:abstractNumId="17" w15:restartNumberingAfterBreak="0">
     <w:nsid w:val="63545201"/>
     <w:multiLevelType w:val="hybridMultilevel"/>
     <w:tmpl w:val="0EDC6776"/>
@@ -5334,7 +5622,7 @@
       </w:pPr>
     </w:lvl>
   </w:abstractNum>
-  <w:abstractNum w:abstractNumId="17" w15:restartNumberingAfterBreak="0">
+  <w:abstractNum w:abstractNumId="18" w15:restartNumberingAfterBreak="0">
     <w:nsid w:val="63586E05"/>
     <w:multiLevelType w:val="hybridMultilevel"/>
     <w:tmpl w:val="8C1A65F8"/>
@@ -5423,7 +5711,7 @@
       </w:pPr>
     </w:lvl>
   </w:abstractNum>
-  <w:abstractNum w:abstractNumId="18" w15:restartNumberingAfterBreak="0">
+  <w:abstractNum w:abstractNumId="19" w15:restartNumberingAfterBreak="0">
     <w:nsid w:val="6BA32875"/>
     <w:multiLevelType w:val="hybridMultilevel"/>
     <w:tmpl w:val="B0A2AFC2"/>
@@ -5512,7 +5800,7 @@
       </w:pPr>
     </w:lvl>
   </w:abstractNum>
-  <w:abstractNum w:abstractNumId="19" w15:restartNumberingAfterBreak="0">
+  <w:abstractNum w:abstractNumId="20" w15:restartNumberingAfterBreak="0">
     <w:nsid w:val="6D047B71"/>
     <w:multiLevelType w:val="hybridMultilevel"/>
     <w:tmpl w:val="8C1A65F8"/>
@@ -5601,7 +5889,7 @@
       </w:pPr>
     </w:lvl>
   </w:abstractNum>
-  <w:abstractNum w:abstractNumId="20" w15:restartNumberingAfterBreak="0">
+  <w:abstractNum w:abstractNumId="21" w15:restartNumberingAfterBreak="0">
     <w:nsid w:val="709D7A3C"/>
     <w:multiLevelType w:val="hybridMultilevel"/>
     <w:tmpl w:val="8C1A65F8"/>
@@ -5690,7 +5978,7 @@
       </w:pPr>
     </w:lvl>
   </w:abstractNum>
-  <w:abstractNum w:abstractNumId="21" w15:restartNumberingAfterBreak="0">
+  <w:abstractNum w:abstractNumId="22" w15:restartNumberingAfterBreak="0">
     <w:nsid w:val="7242168A"/>
     <w:multiLevelType w:val="hybridMultilevel"/>
     <w:tmpl w:val="B0A2AFC2"/>
@@ -5779,7 +6067,7 @@
       </w:pPr>
     </w:lvl>
   </w:abstractNum>
-  <w:abstractNum w:abstractNumId="22" w15:restartNumberingAfterBreak="0">
+  <w:abstractNum w:abstractNumId="23" w15:restartNumberingAfterBreak="0">
     <w:nsid w:val="7395653C"/>
     <w:multiLevelType w:val="hybridMultilevel"/>
     <w:tmpl w:val="8C1A65F8"/>
@@ -5868,7 +6156,7 @@
       </w:pPr>
     </w:lvl>
   </w:abstractNum>
-  <w:abstractNum w:abstractNumId="23" w15:restartNumberingAfterBreak="0">
+  <w:abstractNum w:abstractNumId="24" w15:restartNumberingAfterBreak="0">
     <w:nsid w:val="781B7B94"/>
     <w:multiLevelType w:val="hybridMultilevel"/>
     <w:tmpl w:val="38183CCE"/>
@@ -5957,7 +6245,7 @@
       </w:pPr>
     </w:lvl>
   </w:abstractNum>
-  <w:abstractNum w:abstractNumId="24" w15:restartNumberingAfterBreak="0">
+  <w:abstractNum w:abstractNumId="25" w15:restartNumberingAfterBreak="0">
     <w:nsid w:val="7EF839D7"/>
     <w:multiLevelType w:val="hybridMultilevel"/>
     <w:tmpl w:val="8C1A65F8"/>
@@ -6046,7 +6334,7 @@
       </w:pPr>
     </w:lvl>
   </w:abstractNum>
-  <w:abstractNum w:abstractNumId="25" w15:restartNumberingAfterBreak="0">
+  <w:abstractNum w:abstractNumId="26" w15:restartNumberingAfterBreak="0">
     <w:nsid w:val="7F9B209F"/>
     <w:multiLevelType w:val="hybridMultilevel"/>
     <w:tmpl w:val="8C1A65F8"/>
@@ -6136,82 +6424,85 @@
     </w:lvl>
   </w:abstractNum>
   <w:num w:numId="1">
+    <w:abstractNumId w:val="22"/>
+  </w:num>
+  <w:num w:numId="2">
+    <w:abstractNumId w:val="24"/>
+  </w:num>
+  <w:num w:numId="3">
+    <w:abstractNumId w:val="13"/>
+  </w:num>
+  <w:num w:numId="4">
+    <w:abstractNumId w:val="17"/>
+  </w:num>
+  <w:num w:numId="5">
+    <w:abstractNumId w:val="3"/>
+  </w:num>
+  <w:num w:numId="6">
+    <w:abstractNumId w:val="11"/>
+  </w:num>
+  <w:num w:numId="7">
+    <w:abstractNumId w:val="16"/>
+  </w:num>
+  <w:num w:numId="8">
     <w:abstractNumId w:val="21"/>
   </w:num>
-  <w:num w:numId="2">
+  <w:num w:numId="9">
     <w:abstractNumId w:val="23"/>
   </w:num>
-  <w:num w:numId="3">
-    <w:abstractNumId w:val="12"/>
-  </w:num>
-  <w:num w:numId="4">
-    <w:abstractNumId w:val="16"/>
-  </w:num>
-  <w:num w:numId="5">
-    <w:abstractNumId w:val="2"/>
-  </w:num>
-  <w:num w:numId="6">
-    <w:abstractNumId w:val="10"/>
-  </w:num>
-  <w:num w:numId="7">
-    <w:abstractNumId w:val="15"/>
-  </w:num>
-  <w:num w:numId="8">
-    <w:abstractNumId w:val="20"/>
-  </w:num>
-  <w:num w:numId="9">
-    <w:abstractNumId w:val="22"/>
-  </w:num>
   <w:num w:numId="10">
-    <w:abstractNumId w:val="17"/>
+    <w:abstractNumId w:val="18"/>
   </w:num>
   <w:num w:numId="11">
+    <w:abstractNumId w:val="26"/>
+  </w:num>
+  <w:num w:numId="12">
     <w:abstractNumId w:val="25"/>
   </w:num>
-  <w:num w:numId="12">
-    <w:abstractNumId w:val="24"/>
-  </w:num>
   <w:num w:numId="13">
-    <w:abstractNumId w:val="7"/>
+    <w:abstractNumId w:val="8"/>
   </w:num>
   <w:num w:numId="14">
-    <w:abstractNumId w:val="8"/>
+    <w:abstractNumId w:val="9"/>
   </w:num>
   <w:num w:numId="15">
-    <w:abstractNumId w:val="13"/>
+    <w:abstractNumId w:val="14"/>
   </w:num>
   <w:num w:numId="16">
-    <w:abstractNumId w:val="4"/>
+    <w:abstractNumId w:val="5"/>
   </w:num>
   <w:num w:numId="17">
-    <w:abstractNumId w:val="3"/>
+    <w:abstractNumId w:val="4"/>
   </w:num>
   <w:num w:numId="18">
     <w:abstractNumId w:val="0"/>
   </w:num>
   <w:num w:numId="19">
-    <w:abstractNumId w:val="5"/>
+    <w:abstractNumId w:val="6"/>
   </w:num>
   <w:num w:numId="20">
+    <w:abstractNumId w:val="20"/>
+  </w:num>
+  <w:num w:numId="21">
     <w:abstractNumId w:val="19"/>
   </w:num>
-  <w:num w:numId="21">
-    <w:abstractNumId w:val="18"/>
-  </w:num>
   <w:num w:numId="22">
-    <w:abstractNumId w:val="1"/>
+    <w:abstractNumId w:val="2"/>
   </w:num>
   <w:num w:numId="23">
-    <w:abstractNumId w:val="14"/>
+    <w:abstractNumId w:val="15"/>
   </w:num>
   <w:num w:numId="24">
-    <w:abstractNumId w:val="6"/>
+    <w:abstractNumId w:val="7"/>
   </w:num>
   <w:num w:numId="25">
-    <w:abstractNumId w:val="9"/>
+    <w:abstractNumId w:val="10"/>
   </w:num>
   <w:num w:numId="26">
-    <w:abstractNumId w:val="11"/>
+    <w:abstractNumId w:val="12"/>
+  </w:num>
+  <w:num w:numId="27">
+    <w:abstractNumId w:val="1"/>
   </w:num>
 </w:numbering>
 </file>

</xml_diff>